<commit_message>
Reasons why microservices architecture
</commit_message>
<xml_diff>
--- a/Application Architecture/QS - Architecture.docx
+++ b/Application Architecture/QS - Architecture.docx
@@ -4,7 +4,7 @@
   <w:body>
     <w:p>
       <w:pPr>
-        <w:pStyle w:val="Tytu"/>
+        <w:pStyle w:val="Title"/>
         <w:jc w:val="center"/>
         <w:rPr>
           <w:lang w:val="en-GB"/>
@@ -21,7 +21,7 @@
     </w:p>
     <w:p>
       <w:pPr>
-        <w:pStyle w:val="Podtytu"/>
+        <w:pStyle w:val="Subtitle"/>
         <w:jc w:val="center"/>
         <w:rPr>
           <w:rFonts w:ascii="Calibri" w:eastAsia="Times New Roman" w:hAnsi="Calibri" w:cs="Calibri"/>
@@ -52,7 +52,7 @@
           <w:lang w:val="en-GB"/>
         </w:rPr>
         <w:drawing>
-          <wp:anchor distT="114300" distB="114300" distL="114300" distR="114300" simplePos="0" relativeHeight="251658240" behindDoc="0" locked="0" layoutInCell="1" hidden="0" allowOverlap="1" wp14:anchorId="75F9737E" wp14:editId="7DD09BDC">
+          <wp:anchor distT="114300" distB="114300" distL="114300" distR="114300" simplePos="0" relativeHeight="251658240" behindDoc="0" locked="0" layoutInCell="1" hidden="0" allowOverlap="1" wp14:anchorId="24587D8E" wp14:editId="71D58819">
             <wp:simplePos x="0" y="0"/>
             <wp:positionH relativeFrom="column">
               <wp:posOffset>1104900</wp:posOffset>
@@ -135,7 +135,7 @@
           <w:color w:val="auto"/>
           <w:sz w:val="24"/>
           <w:szCs w:val="24"/>
-          <w:lang w:val="nl"/>
+          <w:lang w:val="en-GB"/>
         </w:rPr>
         <w:id w:val="523827636"/>
         <w:docPartObj>
@@ -152,15 +152,37 @@
       <w:sdtContent>
         <w:p>
           <w:pPr>
-            <w:pStyle w:val="Nagwekspisutreci"/>
+            <w:pStyle w:val="TOCHeading"/>
+            <w:rPr>
+              <w:lang w:val="en-GB"/>
+            </w:rPr>
           </w:pPr>
+          <w:proofErr w:type="spellStart"/>
           <w:r>
-            <w:t>Spis treści</w:t>
+            <w:rPr>
+              <w:lang w:val="en-GB"/>
+            </w:rPr>
+            <w:t>Spis</w:t>
           </w:r>
+          <w:proofErr w:type="spellEnd"/>
+          <w:r>
+            <w:rPr>
+              <w:lang w:val="en-GB"/>
+            </w:rPr>
+            <w:t xml:space="preserve"> </w:t>
+          </w:r>
+          <w:proofErr w:type="spellStart"/>
+          <w:r>
+            <w:rPr>
+              <w:lang w:val="en-GB"/>
+            </w:rPr>
+            <w:t>treści</w:t>
+          </w:r>
+          <w:proofErr w:type="spellEnd"/>
         </w:p>
         <w:p>
           <w:pPr>
-            <w:pStyle w:val="Spistreci1"/>
+            <w:pStyle w:val="TOC1"/>
             <w:tabs>
               <w:tab w:val="left" w:pos="440"/>
               <w:tab w:val="right" w:leader="dot" w:pos="9062"/>
@@ -170,22 +192,31 @@
               <w:noProof/>
               <w:sz w:val="22"/>
               <w:szCs w:val="22"/>
-              <w:lang w:val="pl-PL"/>
+              <w:lang w:val="en-GB"/>
             </w:rPr>
           </w:pPr>
           <w:r>
+            <w:rPr>
+              <w:lang w:val="en-GB"/>
+            </w:rPr>
             <w:fldChar w:fldCharType="begin"/>
           </w:r>
           <w:r>
+            <w:rPr>
+              <w:lang w:val="en-GB"/>
+            </w:rPr>
             <w:instrText xml:space="preserve"> TOC \o "1-3" \h \z \u </w:instrText>
           </w:r>
           <w:r>
+            <w:rPr>
+              <w:lang w:val="en-GB"/>
+            </w:rPr>
             <w:fldChar w:fldCharType="separate"/>
           </w:r>
           <w:hyperlink w:anchor="_Toc129792986" w:history="1">
             <w:r>
               <w:rPr>
-                <w:rStyle w:val="Hipercze"/>
+                <w:rStyle w:val="Hyperlink"/>
                 <w:noProof/>
                 <w:lang w:val="en-GB"/>
               </w:rPr>
@@ -197,13 +228,13 @@
                 <w:noProof/>
                 <w:sz w:val="22"/>
                 <w:szCs w:val="22"/>
-                <w:lang w:val="pl-PL"/>
+                <w:lang w:val="en-GB"/>
               </w:rPr>
               <w:tab/>
             </w:r>
             <w:r>
               <w:rPr>
-                <w:rStyle w:val="Hipercze"/>
+                <w:rStyle w:val="Hyperlink"/>
                 <w:noProof/>
                 <w:lang w:val="en-GB"/>
               </w:rPr>
@@ -213,6 +244,7 @@
               <w:rPr>
                 <w:noProof/>
                 <w:webHidden/>
+                <w:lang w:val="en-GB"/>
               </w:rPr>
               <w:tab/>
             </w:r>
@@ -220,6 +252,7 @@
               <w:rPr>
                 <w:noProof/>
                 <w:webHidden/>
+                <w:lang w:val="en-GB"/>
               </w:rPr>
               <w:fldChar w:fldCharType="begin"/>
             </w:r>
@@ -227,6 +260,7 @@
               <w:rPr>
                 <w:noProof/>
                 <w:webHidden/>
+                <w:lang w:val="en-GB"/>
               </w:rPr>
               <w:instrText xml:space="preserve"> PAGEREF _Toc129792986 \h </w:instrText>
             </w:r>
@@ -234,12 +268,14 @@
               <w:rPr>
                 <w:noProof/>
                 <w:webHidden/>
-              </w:rPr>
-            </w:r>
-            <w:r>
-              <w:rPr>
-                <w:noProof/>
-                <w:webHidden/>
+                <w:lang w:val="en-GB"/>
+              </w:rPr>
+            </w:r>
+            <w:r>
+              <w:rPr>
+                <w:noProof/>
+                <w:webHidden/>
+                <w:lang w:val="en-GB"/>
               </w:rPr>
               <w:fldChar w:fldCharType="separate"/>
             </w:r>
@@ -247,6 +283,7 @@
               <w:rPr>
                 <w:noProof/>
                 <w:webHidden/>
+                <w:lang w:val="en-GB"/>
               </w:rPr>
               <w:t>2</w:t>
             </w:r>
@@ -254,6 +291,7 @@
               <w:rPr>
                 <w:noProof/>
                 <w:webHidden/>
+                <w:lang w:val="en-GB"/>
               </w:rPr>
               <w:fldChar w:fldCharType="end"/>
             </w:r>
@@ -261,7 +299,7 @@
         </w:p>
         <w:p>
           <w:pPr>
-            <w:pStyle w:val="Spistreci1"/>
+            <w:pStyle w:val="TOC1"/>
             <w:tabs>
               <w:tab w:val="left" w:pos="440"/>
               <w:tab w:val="right" w:leader="dot" w:pos="9062"/>
@@ -271,13 +309,13 @@
               <w:noProof/>
               <w:sz w:val="22"/>
               <w:szCs w:val="22"/>
-              <w:lang w:val="pl-PL"/>
+              <w:lang w:val="en-GB"/>
             </w:rPr>
           </w:pPr>
           <w:hyperlink w:anchor="_Toc129792987" w:history="1">
             <w:r>
               <w:rPr>
-                <w:rStyle w:val="Hipercze"/>
+                <w:rStyle w:val="Hyperlink"/>
                 <w:noProof/>
                 <w:lang w:val="en-GB"/>
               </w:rPr>
@@ -289,13 +327,13 @@
                 <w:noProof/>
                 <w:sz w:val="22"/>
                 <w:szCs w:val="22"/>
-                <w:lang w:val="pl-PL"/>
+                <w:lang w:val="en-GB"/>
               </w:rPr>
               <w:tab/>
             </w:r>
             <w:r>
               <w:rPr>
-                <w:rStyle w:val="Hipercze"/>
+                <w:rStyle w:val="Hyperlink"/>
                 <w:noProof/>
                 <w:lang w:val="en-GB"/>
               </w:rPr>
@@ -305,6 +343,7 @@
               <w:rPr>
                 <w:noProof/>
                 <w:webHidden/>
+                <w:lang w:val="en-GB"/>
               </w:rPr>
               <w:tab/>
             </w:r>
@@ -312,6 +351,7 @@
               <w:rPr>
                 <w:noProof/>
                 <w:webHidden/>
+                <w:lang w:val="en-GB"/>
               </w:rPr>
               <w:fldChar w:fldCharType="begin"/>
             </w:r>
@@ -319,6 +359,7 @@
               <w:rPr>
                 <w:noProof/>
                 <w:webHidden/>
+                <w:lang w:val="en-GB"/>
               </w:rPr>
               <w:instrText xml:space="preserve"> PAGEREF _Toc129792987 \h </w:instrText>
             </w:r>
@@ -326,12 +367,14 @@
               <w:rPr>
                 <w:noProof/>
                 <w:webHidden/>
-              </w:rPr>
-            </w:r>
-            <w:r>
-              <w:rPr>
-                <w:noProof/>
-                <w:webHidden/>
+                <w:lang w:val="en-GB"/>
+              </w:rPr>
+            </w:r>
+            <w:r>
+              <w:rPr>
+                <w:noProof/>
+                <w:webHidden/>
+                <w:lang w:val="en-GB"/>
               </w:rPr>
               <w:fldChar w:fldCharType="separate"/>
             </w:r>
@@ -339,6 +382,7 @@
               <w:rPr>
                 <w:noProof/>
                 <w:webHidden/>
+                <w:lang w:val="en-GB"/>
               </w:rPr>
               <w:t>2</w:t>
             </w:r>
@@ -346,6 +390,7 @@
               <w:rPr>
                 <w:noProof/>
                 <w:webHidden/>
+                <w:lang w:val="en-GB"/>
               </w:rPr>
               <w:fldChar w:fldCharType="end"/>
             </w:r>
@@ -353,7 +398,7 @@
         </w:p>
         <w:p>
           <w:pPr>
-            <w:pStyle w:val="Spistreci1"/>
+            <w:pStyle w:val="TOC1"/>
             <w:tabs>
               <w:tab w:val="left" w:pos="440"/>
               <w:tab w:val="right" w:leader="dot" w:pos="9062"/>
@@ -363,13 +408,13 @@
               <w:noProof/>
               <w:sz w:val="22"/>
               <w:szCs w:val="22"/>
-              <w:lang w:val="pl-PL"/>
+              <w:lang w:val="en-GB"/>
             </w:rPr>
           </w:pPr>
           <w:hyperlink w:anchor="_Toc129792988" w:history="1">
             <w:r>
               <w:rPr>
-                <w:rStyle w:val="Hipercze"/>
+                <w:rStyle w:val="Hyperlink"/>
                 <w:noProof/>
                 <w:lang w:val="en-GB"/>
               </w:rPr>
@@ -381,13 +426,13 @@
                 <w:noProof/>
                 <w:sz w:val="22"/>
                 <w:szCs w:val="22"/>
-                <w:lang w:val="pl-PL"/>
+                <w:lang w:val="en-GB"/>
               </w:rPr>
               <w:tab/>
             </w:r>
             <w:r>
               <w:rPr>
-                <w:rStyle w:val="Hipercze"/>
+                <w:rStyle w:val="Hyperlink"/>
                 <w:noProof/>
                 <w:lang w:val="en-GB"/>
               </w:rPr>
@@ -397,6 +442,7 @@
               <w:rPr>
                 <w:noProof/>
                 <w:webHidden/>
+                <w:lang w:val="en-GB"/>
               </w:rPr>
               <w:tab/>
             </w:r>
@@ -404,6 +450,7 @@
               <w:rPr>
                 <w:noProof/>
                 <w:webHidden/>
+                <w:lang w:val="en-GB"/>
               </w:rPr>
               <w:fldChar w:fldCharType="begin"/>
             </w:r>
@@ -411,6 +458,7 @@
               <w:rPr>
                 <w:noProof/>
                 <w:webHidden/>
+                <w:lang w:val="en-GB"/>
               </w:rPr>
               <w:instrText xml:space="preserve"> PAGEREF _Toc129792988 \h </w:instrText>
             </w:r>
@@ -418,12 +466,14 @@
               <w:rPr>
                 <w:noProof/>
                 <w:webHidden/>
-              </w:rPr>
-            </w:r>
-            <w:r>
-              <w:rPr>
-                <w:noProof/>
-                <w:webHidden/>
+                <w:lang w:val="en-GB"/>
+              </w:rPr>
+            </w:r>
+            <w:r>
+              <w:rPr>
+                <w:noProof/>
+                <w:webHidden/>
+                <w:lang w:val="en-GB"/>
               </w:rPr>
               <w:fldChar w:fldCharType="separate"/>
             </w:r>
@@ -431,6 +481,7 @@
               <w:rPr>
                 <w:noProof/>
                 <w:webHidden/>
+                <w:lang w:val="en-GB"/>
               </w:rPr>
               <w:t>2</w:t>
             </w:r>
@@ -438,6 +489,7 @@
               <w:rPr>
                 <w:noProof/>
                 <w:webHidden/>
+                <w:lang w:val="en-GB"/>
               </w:rPr>
               <w:fldChar w:fldCharType="end"/>
             </w:r>
@@ -445,7 +497,7 @@
         </w:p>
         <w:p>
           <w:pPr>
-            <w:pStyle w:val="Spistreci1"/>
+            <w:pStyle w:val="TOC1"/>
             <w:tabs>
               <w:tab w:val="left" w:pos="440"/>
               <w:tab w:val="right" w:leader="dot" w:pos="9062"/>
@@ -455,13 +507,13 @@
               <w:noProof/>
               <w:sz w:val="22"/>
               <w:szCs w:val="22"/>
-              <w:lang w:val="pl-PL"/>
+              <w:lang w:val="en-GB"/>
             </w:rPr>
           </w:pPr>
           <w:hyperlink w:anchor="_Toc129792989" w:history="1">
             <w:r>
               <w:rPr>
-                <w:rStyle w:val="Hipercze"/>
+                <w:rStyle w:val="Hyperlink"/>
                 <w:noProof/>
                 <w:lang w:val="en-GB"/>
               </w:rPr>
@@ -473,13 +525,13 @@
                 <w:noProof/>
                 <w:sz w:val="22"/>
                 <w:szCs w:val="22"/>
-                <w:lang w:val="pl-PL"/>
+                <w:lang w:val="en-GB"/>
               </w:rPr>
               <w:tab/>
             </w:r>
             <w:r>
               <w:rPr>
-                <w:rStyle w:val="Hipercze"/>
+                <w:rStyle w:val="Hyperlink"/>
                 <w:noProof/>
                 <w:lang w:val="en-GB"/>
               </w:rPr>
@@ -489,6 +541,7 @@
               <w:rPr>
                 <w:noProof/>
                 <w:webHidden/>
+                <w:lang w:val="en-GB"/>
               </w:rPr>
               <w:tab/>
             </w:r>
@@ -496,6 +549,7 @@
               <w:rPr>
                 <w:noProof/>
                 <w:webHidden/>
+                <w:lang w:val="en-GB"/>
               </w:rPr>
               <w:fldChar w:fldCharType="begin"/>
             </w:r>
@@ -503,6 +557,7 @@
               <w:rPr>
                 <w:noProof/>
                 <w:webHidden/>
+                <w:lang w:val="en-GB"/>
               </w:rPr>
               <w:instrText xml:space="preserve"> PAGEREF _Toc129792989 \h </w:instrText>
             </w:r>
@@ -510,12 +565,14 @@
               <w:rPr>
                 <w:noProof/>
                 <w:webHidden/>
-              </w:rPr>
-            </w:r>
-            <w:r>
-              <w:rPr>
-                <w:noProof/>
-                <w:webHidden/>
+                <w:lang w:val="en-GB"/>
+              </w:rPr>
+            </w:r>
+            <w:r>
+              <w:rPr>
+                <w:noProof/>
+                <w:webHidden/>
+                <w:lang w:val="en-GB"/>
               </w:rPr>
               <w:fldChar w:fldCharType="separate"/>
             </w:r>
@@ -523,6 +580,7 @@
               <w:rPr>
                 <w:noProof/>
                 <w:webHidden/>
+                <w:lang w:val="en-GB"/>
               </w:rPr>
               <w:t>3</w:t>
             </w:r>
@@ -530,6 +588,7 @@
               <w:rPr>
                 <w:noProof/>
                 <w:webHidden/>
+                <w:lang w:val="en-GB"/>
               </w:rPr>
               <w:fldChar w:fldCharType="end"/>
             </w:r>
@@ -537,7 +596,7 @@
         </w:p>
         <w:p>
           <w:pPr>
-            <w:pStyle w:val="Spistreci1"/>
+            <w:pStyle w:val="TOC1"/>
             <w:tabs>
               <w:tab w:val="left" w:pos="440"/>
               <w:tab w:val="right" w:leader="dot" w:pos="9062"/>
@@ -547,13 +606,13 @@
               <w:noProof/>
               <w:sz w:val="22"/>
               <w:szCs w:val="22"/>
-              <w:lang w:val="pl-PL"/>
+              <w:lang w:val="en-GB"/>
             </w:rPr>
           </w:pPr>
           <w:hyperlink w:anchor="_Toc129792990" w:history="1">
             <w:r>
               <w:rPr>
-                <w:rStyle w:val="Hipercze"/>
+                <w:rStyle w:val="Hyperlink"/>
                 <w:noProof/>
                 <w:lang w:val="en-GB"/>
               </w:rPr>
@@ -565,13 +624,13 @@
                 <w:noProof/>
                 <w:sz w:val="22"/>
                 <w:szCs w:val="22"/>
-                <w:lang w:val="pl-PL"/>
+                <w:lang w:val="en-GB"/>
               </w:rPr>
               <w:tab/>
             </w:r>
             <w:r>
               <w:rPr>
-                <w:rStyle w:val="Hipercze"/>
+                <w:rStyle w:val="Hyperlink"/>
                 <w:noProof/>
                 <w:lang w:val="en-GB"/>
               </w:rPr>
@@ -581,6 +640,7 @@
               <w:rPr>
                 <w:noProof/>
                 <w:webHidden/>
+                <w:lang w:val="en-GB"/>
               </w:rPr>
               <w:tab/>
             </w:r>
@@ -588,6 +648,7 @@
               <w:rPr>
                 <w:noProof/>
                 <w:webHidden/>
+                <w:lang w:val="en-GB"/>
               </w:rPr>
               <w:fldChar w:fldCharType="begin"/>
             </w:r>
@@ -595,6 +656,7 @@
               <w:rPr>
                 <w:noProof/>
                 <w:webHidden/>
+                <w:lang w:val="en-GB"/>
               </w:rPr>
               <w:instrText xml:space="preserve"> PAGEREF _Toc129792990 \h </w:instrText>
             </w:r>
@@ -602,12 +664,14 @@
               <w:rPr>
                 <w:noProof/>
                 <w:webHidden/>
-              </w:rPr>
-            </w:r>
-            <w:r>
-              <w:rPr>
-                <w:noProof/>
-                <w:webHidden/>
+                <w:lang w:val="en-GB"/>
+              </w:rPr>
+            </w:r>
+            <w:r>
+              <w:rPr>
+                <w:noProof/>
+                <w:webHidden/>
+                <w:lang w:val="en-GB"/>
               </w:rPr>
               <w:fldChar w:fldCharType="separate"/>
             </w:r>
@@ -615,6 +679,7 @@
               <w:rPr>
                 <w:noProof/>
                 <w:webHidden/>
+                <w:lang w:val="en-GB"/>
               </w:rPr>
               <w:t>4</w:t>
             </w:r>
@@ -622,6 +687,7 @@
               <w:rPr>
                 <w:noProof/>
                 <w:webHidden/>
+                <w:lang w:val="en-GB"/>
               </w:rPr>
               <w:fldChar w:fldCharType="end"/>
             </w:r>
@@ -629,7 +695,7 @@
         </w:p>
         <w:p>
           <w:pPr>
-            <w:pStyle w:val="Spistreci1"/>
+            <w:pStyle w:val="TOC1"/>
             <w:tabs>
               <w:tab w:val="left" w:pos="440"/>
               <w:tab w:val="right" w:leader="dot" w:pos="9062"/>
@@ -639,13 +705,13 @@
               <w:noProof/>
               <w:sz w:val="22"/>
               <w:szCs w:val="22"/>
-              <w:lang w:val="pl-PL"/>
+              <w:lang w:val="en-GB"/>
             </w:rPr>
           </w:pPr>
           <w:hyperlink w:anchor="_Toc129792991" w:history="1">
             <w:r>
               <w:rPr>
-                <w:rStyle w:val="Hipercze"/>
+                <w:rStyle w:val="Hyperlink"/>
                 <w:noProof/>
                 <w:lang w:val="en-GB"/>
               </w:rPr>
@@ -657,13 +723,13 @@
                 <w:noProof/>
                 <w:sz w:val="22"/>
                 <w:szCs w:val="22"/>
-                <w:lang w:val="pl-PL"/>
+                <w:lang w:val="en-GB"/>
               </w:rPr>
               <w:tab/>
             </w:r>
             <w:r>
               <w:rPr>
-                <w:rStyle w:val="Hipercze"/>
+                <w:rStyle w:val="Hyperlink"/>
                 <w:noProof/>
                 <w:lang w:val="en-GB"/>
               </w:rPr>
@@ -673,6 +739,7 @@
               <w:rPr>
                 <w:noProof/>
                 <w:webHidden/>
+                <w:lang w:val="en-GB"/>
               </w:rPr>
               <w:tab/>
             </w:r>
@@ -680,6 +747,7 @@
               <w:rPr>
                 <w:noProof/>
                 <w:webHidden/>
+                <w:lang w:val="en-GB"/>
               </w:rPr>
               <w:fldChar w:fldCharType="begin"/>
             </w:r>
@@ -687,6 +755,7 @@
               <w:rPr>
                 <w:noProof/>
                 <w:webHidden/>
+                <w:lang w:val="en-GB"/>
               </w:rPr>
               <w:instrText xml:space="preserve"> PAGEREF _Toc129792991 \h </w:instrText>
             </w:r>
@@ -694,12 +763,14 @@
               <w:rPr>
                 <w:noProof/>
                 <w:webHidden/>
-              </w:rPr>
-            </w:r>
-            <w:r>
-              <w:rPr>
-                <w:noProof/>
-                <w:webHidden/>
+                <w:lang w:val="en-GB"/>
+              </w:rPr>
+            </w:r>
+            <w:r>
+              <w:rPr>
+                <w:noProof/>
+                <w:webHidden/>
+                <w:lang w:val="en-GB"/>
               </w:rPr>
               <w:fldChar w:fldCharType="separate"/>
             </w:r>
@@ -707,6 +778,7 @@
               <w:rPr>
                 <w:noProof/>
                 <w:webHidden/>
+                <w:lang w:val="en-GB"/>
               </w:rPr>
               <w:t>5</w:t>
             </w:r>
@@ -714,6 +786,7 @@
               <w:rPr>
                 <w:noProof/>
                 <w:webHidden/>
+                <w:lang w:val="en-GB"/>
               </w:rPr>
               <w:fldChar w:fldCharType="end"/>
             </w:r>
@@ -721,7 +794,7 @@
         </w:p>
         <w:p>
           <w:pPr>
-            <w:pStyle w:val="Spistreci1"/>
+            <w:pStyle w:val="TOC1"/>
             <w:tabs>
               <w:tab w:val="left" w:pos="440"/>
               <w:tab w:val="right" w:leader="dot" w:pos="9062"/>
@@ -731,14 +804,15 @@
               <w:noProof/>
               <w:sz w:val="22"/>
               <w:szCs w:val="22"/>
-              <w:lang w:val="pl-PL"/>
+              <w:lang w:val="en-GB"/>
             </w:rPr>
           </w:pPr>
           <w:hyperlink w:anchor="_Toc129792992" w:history="1">
             <w:r>
               <w:rPr>
-                <w:rStyle w:val="Hipercze"/>
-                <w:noProof/>
+                <w:rStyle w:val="Hyperlink"/>
+                <w:noProof/>
+                <w:lang w:val="en-GB"/>
               </w:rPr>
               <w:t>7.</w:t>
             </w:r>
@@ -748,14 +822,15 @@
                 <w:noProof/>
                 <w:sz w:val="22"/>
                 <w:szCs w:val="22"/>
-                <w:lang w:val="pl-PL"/>
+                <w:lang w:val="en-GB"/>
               </w:rPr>
               <w:tab/>
             </w:r>
             <w:r>
               <w:rPr>
-                <w:rStyle w:val="Hipercze"/>
-                <w:noProof/>
+                <w:rStyle w:val="Hyperlink"/>
+                <w:noProof/>
+                <w:lang w:val="en-GB"/>
               </w:rPr>
               <w:t>Definitions, Acronyms, and Abbreviations</w:t>
             </w:r>
@@ -763,6 +838,7 @@
               <w:rPr>
                 <w:noProof/>
                 <w:webHidden/>
+                <w:lang w:val="en-GB"/>
               </w:rPr>
               <w:tab/>
             </w:r>
@@ -770,6 +846,7 @@
               <w:rPr>
                 <w:noProof/>
                 <w:webHidden/>
+                <w:lang w:val="en-GB"/>
               </w:rPr>
               <w:fldChar w:fldCharType="begin"/>
             </w:r>
@@ -777,6 +854,7 @@
               <w:rPr>
                 <w:noProof/>
                 <w:webHidden/>
+                <w:lang w:val="en-GB"/>
               </w:rPr>
               <w:instrText xml:space="preserve"> PAGEREF _Toc129792992 \h </w:instrText>
             </w:r>
@@ -784,12 +862,14 @@
               <w:rPr>
                 <w:noProof/>
                 <w:webHidden/>
-              </w:rPr>
-            </w:r>
-            <w:r>
-              <w:rPr>
-                <w:noProof/>
-                <w:webHidden/>
+                <w:lang w:val="en-GB"/>
+              </w:rPr>
+            </w:r>
+            <w:r>
+              <w:rPr>
+                <w:noProof/>
+                <w:webHidden/>
+                <w:lang w:val="en-GB"/>
               </w:rPr>
               <w:fldChar w:fldCharType="separate"/>
             </w:r>
@@ -797,6 +877,7 @@
               <w:rPr>
                 <w:noProof/>
                 <w:webHidden/>
+                <w:lang w:val="en-GB"/>
               </w:rPr>
               <w:t>6</w:t>
             </w:r>
@@ -804,16 +885,23 @@
               <w:rPr>
                 <w:noProof/>
                 <w:webHidden/>
+                <w:lang w:val="en-GB"/>
               </w:rPr>
               <w:fldChar w:fldCharType="end"/>
             </w:r>
           </w:hyperlink>
         </w:p>
         <w:p>
+          <w:pPr>
+            <w:rPr>
+              <w:lang w:val="en-GB"/>
+            </w:rPr>
+          </w:pPr>
           <w:r>
             <w:rPr>
               <w:b/>
               <w:bCs/>
+              <w:lang w:val="en-GB"/>
             </w:rPr>
             <w:fldChar w:fldCharType="end"/>
           </w:r>
@@ -838,7 +926,7 @@
     </w:p>
     <w:p>
       <w:pPr>
-        <w:pStyle w:val="Nagwek1"/>
+        <w:pStyle w:val="Heading1"/>
         <w:numPr>
           <w:ilvl w:val="0"/>
           <w:numId w:val="2"/>
@@ -859,7 +947,7 @@
     </w:p>
     <w:tbl>
       <w:tblPr>
-        <w:tblStyle w:val="Tabela-Siatka"/>
+        <w:tblStyle w:val="TableGrid"/>
         <w:tblW w:w="0" w:type="auto"/>
         <w:tblLook w:val="04A0" w:firstRow="1" w:lastRow="0" w:firstColumn="1" w:lastColumn="0" w:noHBand="0" w:noVBand="1"/>
       </w:tblPr>
@@ -1027,7 +1115,7 @@
     </w:p>
     <w:p>
       <w:pPr>
-        <w:pStyle w:val="Nagwek1"/>
+        <w:pStyle w:val="Heading1"/>
         <w:numPr>
           <w:ilvl w:val="0"/>
           <w:numId w:val="2"/>
@@ -1081,56 +1169,12 @@
         <w:rPr>
           <w:lang w:val="en-GB"/>
         </w:rPr>
-        <w:t>concise overview of the Quantified Student system.</w:t>
-      </w:r>
-      <w:r>
-        <w:rPr>
-          <w:lang w:val="en-GB"/>
-        </w:rPr>
-        <w:t xml:space="preserve"> This document functions as </w:t>
-      </w:r>
-      <w:r>
-        <w:rPr>
-          <w:lang w:val="en-GB"/>
-        </w:rPr>
-        <w:t>compendium</w:t>
-      </w:r>
-      <w:r>
-        <w:rPr>
-          <w:lang w:val="en-GB"/>
-        </w:rPr>
-        <w:t xml:space="preserve"> of </w:t>
-      </w:r>
-      <w:r>
-        <w:rPr>
-          <w:lang w:val="en-GB"/>
-        </w:rPr>
-        <w:t>Quantified Student system</w:t>
-      </w:r>
-      <w:r>
-        <w:rPr>
-          <w:lang w:val="en-GB"/>
-        </w:rPr>
-        <w:t>, where every part of the system is presented in abstract way with usage of C4 model.</w:t>
+        <w:t>concise overview of the Quantified Student system. This document functions as compendium of Quantified Student system, where every part of the system is presented in abstract way with usage of C4 model.</w:t>
       </w:r>
     </w:p>
     <w:p>
       <w:pPr>
-        <w:spacing w:after="200"/>
-        <w:rPr>
-          <w:lang w:val="en-GB"/>
-        </w:rPr>
-      </w:pPr>
-      <w:r>
-        <w:rPr>
-          <w:lang w:val="en-GB"/>
-        </w:rPr>
-        <w:br w:type="page"/>
-      </w:r>
-    </w:p>
-    <w:p>
-      <w:pPr>
-        <w:pStyle w:val="Nagwek1"/>
+        <w:pStyle w:val="Heading1"/>
         <w:numPr>
           <w:ilvl w:val="0"/>
           <w:numId w:val="2"/>
@@ -1139,6 +1183,153 @@
           <w:lang w:val="en-GB"/>
         </w:rPr>
       </w:pPr>
+      <w:r>
+        <w:rPr>
+          <w:lang w:val="en-GB"/>
+        </w:rPr>
+        <w:t>Microservices Architecture</w:t>
+      </w:r>
+    </w:p>
+    <w:p>
+      <w:pPr>
+        <w:rPr>
+          <w:lang w:val="en-GB"/>
+        </w:rPr>
+      </w:pPr>
+      <w:r>
+        <w:rPr>
+          <w:lang w:val="en-GB"/>
+        </w:rPr>
+        <w:t>QS group has decided on Microservices Architecture, because:</w:t>
+      </w:r>
+    </w:p>
+    <w:p>
+      <w:pPr>
+        <w:pStyle w:val="ListParagraph"/>
+        <w:numPr>
+          <w:ilvl w:val="0"/>
+          <w:numId w:val="4"/>
+        </w:numPr>
+        <w:rPr>
+          <w:lang w:val="en-GB"/>
+        </w:rPr>
+      </w:pPr>
+      <w:r>
+        <w:rPr>
+          <w:lang w:val="en-GB"/>
+        </w:rPr>
+        <w:t xml:space="preserve">Quantified Student System in its final form is supposed to </w:t>
+      </w:r>
+      <w:r>
+        <w:rPr>
+          <w:lang w:val="en-GB"/>
+        </w:rPr>
+        <w:t>aggregate data sources, which provide useful information about students. This feature combined with analysis this data in future can cause some performance issues. Microservices architecture can help solve those problem by dividing application to smaller components that can be updated and scaled separately, without affecting availability of the whole application.</w:t>
+      </w:r>
+    </w:p>
+    <w:p>
+      <w:pPr>
+        <w:pStyle w:val="ListParagraph"/>
+        <w:numPr>
+          <w:ilvl w:val="0"/>
+          <w:numId w:val="4"/>
+        </w:numPr>
+        <w:rPr>
+          <w:lang w:val="en-GB"/>
+        </w:rPr>
+      </w:pPr>
+      <w:r>
+        <w:rPr>
+          <w:lang w:val="en-GB"/>
+        </w:rPr>
+        <w:t>Quantified Student System</w:t>
+      </w:r>
+      <w:r>
+        <w:rPr>
+          <w:lang w:val="en-GB"/>
+        </w:rPr>
+        <w:t xml:space="preserve"> also consists of older sub-projects and incorporating them into one system can be done easier with usage of </w:t>
+      </w:r>
+      <w:r>
+        <w:rPr>
+          <w:lang w:val="en-GB"/>
+        </w:rPr>
+        <w:t>m</w:t>
+      </w:r>
+      <w:r>
+        <w:rPr>
+          <w:lang w:val="en-GB"/>
+        </w:rPr>
+        <w:t>icroservices architecture</w:t>
+      </w:r>
+      <w:r>
+        <w:rPr>
+          <w:lang w:val="en-GB"/>
+        </w:rPr>
+        <w:t xml:space="preserve">. This architecture allows for combining different technologies, which is useful while working with projects that are </w:t>
+      </w:r>
+      <w:r>
+        <w:rPr>
+          <w:lang w:val="en-GB"/>
+        </w:rPr>
+        <w:t>built</w:t>
+      </w:r>
+      <w:r>
+        <w:rPr>
+          <w:lang w:val="en-GB"/>
+        </w:rPr>
+        <w:t xml:space="preserve"> independently.</w:t>
+      </w:r>
+    </w:p>
+    <w:p>
+      <w:pPr>
+        <w:pStyle w:val="ListParagraph"/>
+        <w:numPr>
+          <w:ilvl w:val="0"/>
+          <w:numId w:val="4"/>
+        </w:numPr>
+        <w:rPr>
+          <w:lang w:val="en-GB"/>
+        </w:rPr>
+      </w:pPr>
+      <w:r>
+        <w:rPr>
+          <w:lang w:val="en-GB"/>
+        </w:rPr>
+        <w:t>Microservices architecture</w:t>
+      </w:r>
+      <w:r>
+        <w:rPr>
+          <w:lang w:val="en-GB"/>
+        </w:rPr>
+        <w:t xml:space="preserve"> will also allow group members to improve their knowledge in the field of software architectures, by allowing them to learn and use new architecture.</w:t>
+      </w:r>
+    </w:p>
+    <w:p>
+      <w:pPr>
+        <w:spacing w:after="200"/>
+        <w:rPr>
+          <w:lang w:val="en-GB"/>
+        </w:rPr>
+      </w:pPr>
+      <w:r>
+        <w:rPr>
+          <w:lang w:val="en-GB"/>
+        </w:rPr>
+        <w:br w:type="page"/>
+      </w:r>
+    </w:p>
+    <w:p>
+      <w:pPr>
+        <w:pStyle w:val="Heading1"/>
+        <w:numPr>
+          <w:ilvl w:val="0"/>
+          <w:numId w:val="2"/>
+        </w:numPr>
+        <w:rPr>
+          <w:lang w:val="en-GB"/>
+        </w:rPr>
+      </w:pPr>
       <w:bookmarkStart w:id="4" w:name="_Toc129792988"/>
       <w:r>
         <w:rPr>
@@ -1161,7 +1352,7 @@
           <w:lang w:val="en-GB"/>
         </w:rPr>
         <w:drawing>
-          <wp:inline distT="0" distB="0" distL="0" distR="0">
+          <wp:inline distT="0" distB="0" distL="0" distR="0" wp14:anchorId="27D32D48" wp14:editId="6B7CE2EB">
             <wp:extent cx="5762625" cy="6305550"/>
             <wp:effectExtent l="0" t="0" r="9525" b="0"/>
             <wp:docPr id="5" name="Obraz 5"/>
@@ -1218,7 +1409,7 @@
     </w:p>
     <w:p>
       <w:pPr>
-        <w:pStyle w:val="Nagwek1"/>
+        <w:pStyle w:val="Heading1"/>
         <w:numPr>
           <w:ilvl w:val="0"/>
           <w:numId w:val="2"/>
@@ -1249,7 +1440,7 @@
           <w:lang w:val="en-GB"/>
         </w:rPr>
         <w:drawing>
-          <wp:inline distT="0" distB="0" distL="0" distR="0">
+          <wp:inline distT="0" distB="0" distL="0" distR="0" wp14:anchorId="311A4151" wp14:editId="57488249">
             <wp:extent cx="5753100" cy="6800850"/>
             <wp:effectExtent l="0" t="0" r="0" b="0"/>
             <wp:docPr id="6" name="Obraz 6"/>
@@ -1306,7 +1497,7 @@
     </w:p>
     <w:p>
       <w:pPr>
-        <w:pStyle w:val="Nagwek1"/>
+        <w:pStyle w:val="Heading1"/>
         <w:numPr>
           <w:ilvl w:val="0"/>
           <w:numId w:val="2"/>
@@ -1337,7 +1528,7 @@
           <w:lang w:val="en-GB"/>
         </w:rPr>
         <w:drawing>
-          <wp:inline distT="0" distB="0" distL="0" distR="0" wp14:anchorId="36CF28F0" wp14:editId="44625E46">
+          <wp:inline distT="0" distB="0" distL="0" distR="0" wp14:anchorId="13BB1DC3" wp14:editId="0C718341">
             <wp:extent cx="5759450" cy="5759450"/>
             <wp:effectExtent l="0" t="0" r="0" b="0"/>
             <wp:docPr id="4" name="Obraz 4"/>
@@ -1394,7 +1585,7 @@
     </w:p>
     <w:p>
       <w:pPr>
-        <w:pStyle w:val="Nagwek1"/>
+        <w:pStyle w:val="Heading1"/>
         <w:numPr>
           <w:ilvl w:val="0"/>
           <w:numId w:val="2"/>
@@ -1409,13 +1600,7 @@
           <w:lang w:val="en-GB"/>
         </w:rPr>
         <w:lastRenderedPageBreak/>
-        <w:t xml:space="preserve">Level 4: </w:t>
-      </w:r>
-      <w:r>
-        <w:rPr>
-          <w:lang w:val="en-GB"/>
-        </w:rPr>
-        <w:t>UML</w:t>
+        <w:t>Level 4: UML</w:t>
       </w:r>
       <w:bookmarkEnd w:id="7"/>
     </w:p>
@@ -1442,15 +1627,21 @@
     </w:p>
     <w:p>
       <w:pPr>
-        <w:pStyle w:val="Nagwek1"/>
+        <w:pStyle w:val="Heading1"/>
         <w:numPr>
           <w:ilvl w:val="0"/>
           <w:numId w:val="2"/>
         </w:numPr>
+        <w:rPr>
+          <w:lang w:val="en-GB"/>
+        </w:rPr>
       </w:pPr>
       <w:bookmarkStart w:id="8" w:name="_Toc129620662"/>
       <w:bookmarkStart w:id="9" w:name="_Toc129792992"/>
       <w:r>
+        <w:rPr>
+          <w:lang w:val="en-GB"/>
+        </w:rPr>
         <w:lastRenderedPageBreak/>
         <w:t>Definitions, Acronyms, and Abbreviations</w:t>
       </w:r>
@@ -1467,7 +1658,7 @@
     </w:p>
     <w:tbl>
       <w:tblPr>
-        <w:tblStyle w:val="Tabelasiatki4"/>
+        <w:tblStyle w:val="GridTable4"/>
         <w:tblW w:w="9029" w:type="dxa"/>
         <w:tblLayout w:type="fixed"/>
         <w:tblLook w:val="0600" w:firstRow="0" w:lastRow="0" w:firstColumn="0" w:lastColumn="0" w:noHBand="1" w:noVBand="1"/>
@@ -1846,27 +2037,19 @@
                 <w:rFonts w:ascii="Calibri" w:eastAsia="Arial" w:hAnsi="Calibri" w:cs="Calibri"/>
                 <w:lang w:val="en-GB"/>
               </w:rPr>
-              <w:t>S</w:t>
-            </w:r>
-            <w:r>
-              <w:rPr>
-                <w:rFonts w:ascii="Calibri" w:eastAsia="Arial" w:hAnsi="Calibri" w:cs="Calibri"/>
-                <w:lang w:val="en-GB"/>
-              </w:rPr>
-              <w:t>mall independent services that communicate</w:t>
-            </w:r>
-            <w:r>
-              <w:rPr>
-                <w:rFonts w:ascii="Calibri" w:eastAsia="Arial" w:hAnsi="Calibri" w:cs="Calibri"/>
-                <w:lang w:val="en-GB"/>
-              </w:rPr>
-              <w:t>s with Application</w:t>
+              <w:t>Small independent services that communicates with Application</w:t>
             </w:r>
           </w:p>
         </w:tc>
       </w:tr>
     </w:tbl>
-    <w:p/>
+    <w:p>
+      <w:pPr>
+        <w:rPr>
+          <w:lang w:val="en-GB"/>
+        </w:rPr>
+      </w:pPr>
+    </w:p>
     <w:sectPr>
       <w:footerReference w:type="default" r:id="rId12"/>
       <w:pgSz w:w="11906" w:h="16838"/>
@@ -1923,7 +2106,7 @@
     <w:sdtContent>
       <w:p>
         <w:pPr>
-          <w:pStyle w:val="Stopka"/>
+          <w:pStyle w:val="Footer"/>
           <w:jc w:val="center"/>
         </w:pPr>
         <w:r>
@@ -1952,7 +2135,7 @@
   </w:sdt>
   <w:p>
     <w:pPr>
-      <w:pStyle w:val="Stopka"/>
+      <w:pStyle w:val="Footer"/>
     </w:pPr>
   </w:p>
 </w:ftr>
@@ -2158,9 +2341,122 @@
     </w:lvl>
   </w:abstractNum>
   <w:abstractNum w:abstractNumId="2" w15:restartNumberingAfterBreak="0">
+    <w:nsid w:val="1E0448C3"/>
+    <w:multiLevelType w:val="hybridMultilevel"/>
+    <w:tmpl w:val="40906976"/>
+    <w:lvl w:ilvl="0" w:tplc="08090001">
+      <w:start w:val="1"/>
+      <w:numFmt w:val="bullet"/>
+      <w:lvlText w:val=""/>
+      <w:lvlJc w:val="left"/>
+      <w:pPr>
+        <w:ind w:left="720" w:hanging="360"/>
+      </w:pPr>
+      <w:rPr>
+        <w:rFonts w:ascii="Symbol" w:hAnsi="Symbol" w:hint="default"/>
+      </w:rPr>
+    </w:lvl>
+    <w:lvl w:ilvl="1" w:tplc="08090003" w:tentative="1">
+      <w:start w:val="1"/>
+      <w:numFmt w:val="bullet"/>
+      <w:lvlText w:val="o"/>
+      <w:lvlJc w:val="left"/>
+      <w:pPr>
+        <w:ind w:left="1440" w:hanging="360"/>
+      </w:pPr>
+      <w:rPr>
+        <w:rFonts w:ascii="Courier New" w:hAnsi="Courier New" w:cs="Courier New" w:hint="default"/>
+      </w:rPr>
+    </w:lvl>
+    <w:lvl w:ilvl="2" w:tplc="08090005" w:tentative="1">
+      <w:start w:val="1"/>
+      <w:numFmt w:val="bullet"/>
+      <w:lvlText w:val=""/>
+      <w:lvlJc w:val="left"/>
+      <w:pPr>
+        <w:ind w:left="2160" w:hanging="360"/>
+      </w:pPr>
+      <w:rPr>
+        <w:rFonts w:ascii="Wingdings" w:hAnsi="Wingdings" w:hint="default"/>
+      </w:rPr>
+    </w:lvl>
+    <w:lvl w:ilvl="3" w:tplc="08090001" w:tentative="1">
+      <w:start w:val="1"/>
+      <w:numFmt w:val="bullet"/>
+      <w:lvlText w:val=""/>
+      <w:lvlJc w:val="left"/>
+      <w:pPr>
+        <w:ind w:left="2880" w:hanging="360"/>
+      </w:pPr>
+      <w:rPr>
+        <w:rFonts w:ascii="Symbol" w:hAnsi="Symbol" w:hint="default"/>
+      </w:rPr>
+    </w:lvl>
+    <w:lvl w:ilvl="4" w:tplc="08090003" w:tentative="1">
+      <w:start w:val="1"/>
+      <w:numFmt w:val="bullet"/>
+      <w:lvlText w:val="o"/>
+      <w:lvlJc w:val="left"/>
+      <w:pPr>
+        <w:ind w:left="3600" w:hanging="360"/>
+      </w:pPr>
+      <w:rPr>
+        <w:rFonts w:ascii="Courier New" w:hAnsi="Courier New" w:cs="Courier New" w:hint="default"/>
+      </w:rPr>
+    </w:lvl>
+    <w:lvl w:ilvl="5" w:tplc="08090005" w:tentative="1">
+      <w:start w:val="1"/>
+      <w:numFmt w:val="bullet"/>
+      <w:lvlText w:val=""/>
+      <w:lvlJc w:val="left"/>
+      <w:pPr>
+        <w:ind w:left="4320" w:hanging="360"/>
+      </w:pPr>
+      <w:rPr>
+        <w:rFonts w:ascii="Wingdings" w:hAnsi="Wingdings" w:hint="default"/>
+      </w:rPr>
+    </w:lvl>
+    <w:lvl w:ilvl="6" w:tplc="08090001" w:tentative="1">
+      <w:start w:val="1"/>
+      <w:numFmt w:val="bullet"/>
+      <w:lvlText w:val=""/>
+      <w:lvlJc w:val="left"/>
+      <w:pPr>
+        <w:ind w:left="5040" w:hanging="360"/>
+      </w:pPr>
+      <w:rPr>
+        <w:rFonts w:ascii="Symbol" w:hAnsi="Symbol" w:hint="default"/>
+      </w:rPr>
+    </w:lvl>
+    <w:lvl w:ilvl="7" w:tplc="08090003" w:tentative="1">
+      <w:start w:val="1"/>
+      <w:numFmt w:val="bullet"/>
+      <w:lvlText w:val="o"/>
+      <w:lvlJc w:val="left"/>
+      <w:pPr>
+        <w:ind w:left="5760" w:hanging="360"/>
+      </w:pPr>
+      <w:rPr>
+        <w:rFonts w:ascii="Courier New" w:hAnsi="Courier New" w:cs="Courier New" w:hint="default"/>
+      </w:rPr>
+    </w:lvl>
+    <w:lvl w:ilvl="8" w:tplc="08090005" w:tentative="1">
+      <w:start w:val="1"/>
+      <w:numFmt w:val="bullet"/>
+      <w:lvlText w:val=""/>
+      <w:lvlJc w:val="left"/>
+      <w:pPr>
+        <w:ind w:left="6480" w:hanging="360"/>
+      </w:pPr>
+      <w:rPr>
+        <w:rFonts w:ascii="Wingdings" w:hAnsi="Wingdings" w:hint="default"/>
+      </w:rPr>
+    </w:lvl>
+  </w:abstractNum>
+  <w:abstractNum w:abstractNumId="3" w15:restartNumberingAfterBreak="0">
     <w:nsid w:val="74470ACC"/>
     <w:multiLevelType w:val="hybridMultilevel"/>
-    <w:tmpl w:val="792609E0"/>
+    <w:tmpl w:val="B740A672"/>
     <w:lvl w:ilvl="0" w:tplc="0415000F">
       <w:start w:val="1"/>
       <w:numFmt w:val="decimal"/>
@@ -2247,10 +2543,13 @@
     <w:abstractNumId w:val="0"/>
   </w:num>
   <w:num w:numId="2" w16cid:durableId="1568493686">
-    <w:abstractNumId w:val="2"/>
+    <w:abstractNumId w:val="3"/>
   </w:num>
   <w:num w:numId="3" w16cid:durableId="574126922">
     <w:abstractNumId w:val="1"/>
+  </w:num>
+  <w:num w:numId="4" w16cid:durableId="1387097462">
+    <w:abstractNumId w:val="2"/>
   </w:num>
 </w:numbering>
 </file>
@@ -2650,7 +2949,7 @@
     <w:lsdException w:name="Unresolved Mention" w:semiHidden="1" w:unhideWhenUsed="1"/>
     <w:lsdException w:name="Smart Link" w:semiHidden="1" w:unhideWhenUsed="1"/>
   </w:latentStyles>
-  <w:style w:type="paragraph" w:default="1" w:styleId="Normalny">
+  <w:style w:type="paragraph" w:default="1" w:styleId="Normal">
     <w:name w:val="Normal"/>
     <w:qFormat/>
     <w:rsid w:val="002216B3"/>
@@ -2664,11 +2963,11 @@
       <w:lang w:val="nl" w:eastAsia="pl-PL"/>
     </w:rPr>
   </w:style>
-  <w:style w:type="paragraph" w:styleId="Nagwek1">
+  <w:style w:type="paragraph" w:styleId="Heading1">
     <w:name w:val="heading 1"/>
-    <w:basedOn w:val="Normalny"/>
-    <w:next w:val="Normalny"/>
-    <w:link w:val="Nagwek1Znak"/>
+    <w:basedOn w:val="Normal"/>
+    <w:next w:val="Normal"/>
+    <w:link w:val="Heading1Char"/>
     <w:uiPriority w:val="9"/>
     <w:qFormat/>
     <w:rsid w:val="002216B3"/>
@@ -2685,11 +2984,11 @@
       <w:szCs w:val="32"/>
     </w:rPr>
   </w:style>
-  <w:style w:type="paragraph" w:styleId="Nagwek3">
+  <w:style w:type="paragraph" w:styleId="Heading3">
     <w:name w:val="heading 3"/>
-    <w:basedOn w:val="Normalny"/>
-    <w:next w:val="Normalny"/>
-    <w:link w:val="Nagwek3Znak"/>
+    <w:basedOn w:val="Normal"/>
+    <w:next w:val="Normal"/>
+    <w:link w:val="Heading3Char"/>
     <w:uiPriority w:val="9"/>
     <w:semiHidden/>
     <w:unhideWhenUsed/>
@@ -2706,13 +3005,12 @@
       <w:color w:val="243F60" w:themeColor="accent1" w:themeShade="7F"/>
     </w:rPr>
   </w:style>
-  <w:style w:type="character" w:default="1" w:styleId="Domylnaczcionkaakapitu">
+  <w:style w:type="character" w:default="1" w:styleId="DefaultParagraphFont">
     <w:name w:val="Default Paragraph Font"/>
     <w:uiPriority w:val="1"/>
-    <w:semiHidden/>
     <w:unhideWhenUsed/>
   </w:style>
-  <w:style w:type="table" w:default="1" w:styleId="Standardowy">
+  <w:style w:type="table" w:default="1" w:styleId="TableNormal">
     <w:name w:val="Normal Table"/>
     <w:uiPriority w:val="99"/>
     <w:semiHidden/>
@@ -2727,17 +3025,17 @@
       </w:tblCellMar>
     </w:tblPr>
   </w:style>
-  <w:style w:type="numbering" w:default="1" w:styleId="Bezlisty">
+  <w:style w:type="numbering" w:default="1" w:styleId="NoList">
     <w:name w:val="No List"/>
     <w:uiPriority w:val="99"/>
     <w:semiHidden/>
     <w:unhideWhenUsed/>
   </w:style>
-  <w:style w:type="paragraph" w:styleId="Tytu">
+  <w:style w:type="paragraph" w:styleId="Title">
     <w:name w:val="Title"/>
-    <w:basedOn w:val="Normalny"/>
-    <w:next w:val="Normalny"/>
-    <w:link w:val="TytuZnak"/>
+    <w:basedOn w:val="Normal"/>
+    <w:next w:val="Normal"/>
+    <w:link w:val="TitleChar"/>
     <w:uiPriority w:val="10"/>
     <w:qFormat/>
     <w:rsid w:val="002216B3"/>
@@ -2753,10 +3051,10 @@
       <w:szCs w:val="56"/>
     </w:rPr>
   </w:style>
-  <w:style w:type="character" w:customStyle="1" w:styleId="TytuZnak">
-    <w:name w:val="Tytuł Znak"/>
-    <w:basedOn w:val="Domylnaczcionkaakapitu"/>
-    <w:link w:val="Tytu"/>
+  <w:style w:type="character" w:customStyle="1" w:styleId="TitleChar">
+    <w:name w:val="Title Char"/>
+    <w:basedOn w:val="DefaultParagraphFont"/>
+    <w:link w:val="Title"/>
     <w:uiPriority w:val="10"/>
     <w:rsid w:val="002216B3"/>
     <w:rPr>
@@ -2768,11 +3066,11 @@
       <w:lang w:val="nl" w:eastAsia="pl-PL"/>
     </w:rPr>
   </w:style>
-  <w:style w:type="paragraph" w:styleId="Podtytu">
+  <w:style w:type="paragraph" w:styleId="Subtitle">
     <w:name w:val="Subtitle"/>
-    <w:basedOn w:val="Normalny"/>
-    <w:next w:val="Normalny"/>
-    <w:link w:val="PodtytuZnak"/>
+    <w:basedOn w:val="Normal"/>
+    <w:next w:val="Normal"/>
+    <w:link w:val="SubtitleChar"/>
     <w:uiPriority w:val="11"/>
     <w:qFormat/>
     <w:rsid w:val="002216B3"/>
@@ -2788,10 +3086,10 @@
       <w:spacing w:val="15"/>
     </w:rPr>
   </w:style>
-  <w:style w:type="character" w:customStyle="1" w:styleId="PodtytuZnak">
-    <w:name w:val="Podtytuł Znak"/>
-    <w:basedOn w:val="Domylnaczcionkaakapitu"/>
-    <w:link w:val="Podtytu"/>
+  <w:style w:type="character" w:customStyle="1" w:styleId="SubtitleChar">
+    <w:name w:val="Subtitle Char"/>
+    <w:basedOn w:val="DefaultParagraphFont"/>
+    <w:link w:val="Subtitle"/>
     <w:uiPriority w:val="11"/>
     <w:rsid w:val="002216B3"/>
     <w:rPr>
@@ -2803,10 +3101,10 @@
       <w:lang w:val="nl" w:eastAsia="pl-PL"/>
     </w:rPr>
   </w:style>
-  <w:style w:type="paragraph" w:styleId="Nagwek">
+  <w:style w:type="paragraph" w:styleId="Header">
     <w:name w:val="header"/>
-    <w:basedOn w:val="Normalny"/>
-    <w:link w:val="NagwekZnak"/>
+    <w:basedOn w:val="Normal"/>
+    <w:link w:val="HeaderChar"/>
     <w:uiPriority w:val="99"/>
     <w:unhideWhenUsed/>
     <w:rsid w:val="002216B3"/>
@@ -2818,10 +3116,10 @@
       <w:spacing w:line="240" w:lineRule="auto"/>
     </w:pPr>
   </w:style>
-  <w:style w:type="character" w:customStyle="1" w:styleId="NagwekZnak">
-    <w:name w:val="Nagłówek Znak"/>
-    <w:basedOn w:val="Domylnaczcionkaakapitu"/>
-    <w:link w:val="Nagwek"/>
+  <w:style w:type="character" w:customStyle="1" w:styleId="HeaderChar">
+    <w:name w:val="Header Char"/>
+    <w:basedOn w:val="DefaultParagraphFont"/>
+    <w:link w:val="Header"/>
     <w:uiPriority w:val="99"/>
     <w:rsid w:val="002216B3"/>
     <w:rPr>
@@ -2831,10 +3129,10 @@
       <w:lang w:val="nl" w:eastAsia="pl-PL"/>
     </w:rPr>
   </w:style>
-  <w:style w:type="paragraph" w:styleId="Stopka">
+  <w:style w:type="paragraph" w:styleId="Footer">
     <w:name w:val="footer"/>
-    <w:basedOn w:val="Normalny"/>
-    <w:link w:val="StopkaZnak"/>
+    <w:basedOn w:val="Normal"/>
+    <w:link w:val="FooterChar"/>
     <w:uiPriority w:val="99"/>
     <w:unhideWhenUsed/>
     <w:rsid w:val="002216B3"/>
@@ -2846,10 +3144,10 @@
       <w:spacing w:line="240" w:lineRule="auto"/>
     </w:pPr>
   </w:style>
-  <w:style w:type="character" w:customStyle="1" w:styleId="StopkaZnak">
-    <w:name w:val="Stopka Znak"/>
-    <w:basedOn w:val="Domylnaczcionkaakapitu"/>
-    <w:link w:val="Stopka"/>
+  <w:style w:type="character" w:customStyle="1" w:styleId="FooterChar">
+    <w:name w:val="Footer Char"/>
+    <w:basedOn w:val="DefaultParagraphFont"/>
+    <w:link w:val="Footer"/>
     <w:uiPriority w:val="99"/>
     <w:rsid w:val="002216B3"/>
     <w:rPr>
@@ -2859,10 +3157,10 @@
       <w:lang w:val="nl" w:eastAsia="pl-PL"/>
     </w:rPr>
   </w:style>
-  <w:style w:type="character" w:customStyle="1" w:styleId="Nagwek1Znak">
-    <w:name w:val="Nagłówek 1 Znak"/>
-    <w:basedOn w:val="Domylnaczcionkaakapitu"/>
-    <w:link w:val="Nagwek1"/>
+  <w:style w:type="character" w:customStyle="1" w:styleId="Heading1Char">
+    <w:name w:val="Heading 1 Char"/>
+    <w:basedOn w:val="DefaultParagraphFont"/>
+    <w:link w:val="Heading1"/>
     <w:uiPriority w:val="9"/>
     <w:rsid w:val="002216B3"/>
     <w:rPr>
@@ -2873,10 +3171,10 @@
       <w:lang w:val="nl" w:eastAsia="pl-PL"/>
     </w:rPr>
   </w:style>
-  <w:style w:type="paragraph" w:styleId="Nagwekspisutreci">
+  <w:style w:type="paragraph" w:styleId="TOCHeading">
     <w:name w:val="TOC Heading"/>
-    <w:basedOn w:val="Nagwek1"/>
-    <w:next w:val="Normalny"/>
+    <w:basedOn w:val="Heading1"/>
+    <w:next w:val="Normal"/>
     <w:uiPriority w:val="39"/>
     <w:unhideWhenUsed/>
     <w:qFormat/>
@@ -2889,9 +3187,9 @@
       <w:lang w:val="pl-PL"/>
     </w:rPr>
   </w:style>
-  <w:style w:type="paragraph" w:styleId="Akapitzlist">
+  <w:style w:type="paragraph" w:styleId="ListParagraph">
     <w:name w:val="List Paragraph"/>
-    <w:basedOn w:val="Normalny"/>
+    <w:basedOn w:val="Normal"/>
     <w:uiPriority w:val="34"/>
     <w:qFormat/>
     <w:rsid w:val="002216B3"/>
@@ -2900,10 +3198,10 @@
       <w:contextualSpacing/>
     </w:pPr>
   </w:style>
-  <w:style w:type="paragraph" w:styleId="Spistreci1">
+  <w:style w:type="paragraph" w:styleId="TOC1">
     <w:name w:val="toc 1"/>
-    <w:basedOn w:val="Normalny"/>
-    <w:next w:val="Normalny"/>
+    <w:basedOn w:val="Normal"/>
+    <w:next w:val="Normal"/>
     <w:autoRedefine/>
     <w:uiPriority w:val="39"/>
     <w:unhideWhenUsed/>
@@ -2912,9 +3210,9 @@
       <w:spacing w:after="100"/>
     </w:pPr>
   </w:style>
-  <w:style w:type="character" w:styleId="Hipercze">
+  <w:style w:type="character" w:styleId="Hyperlink">
     <w:name w:val="Hyperlink"/>
-    <w:basedOn w:val="Domylnaczcionkaakapitu"/>
+    <w:basedOn w:val="DefaultParagraphFont"/>
     <w:uiPriority w:val="99"/>
     <w:unhideWhenUsed/>
     <w:rsid w:val="002216B3"/>
@@ -2923,10 +3221,10 @@
       <w:u w:val="single"/>
     </w:rPr>
   </w:style>
-  <w:style w:type="paragraph" w:styleId="Spistreci2">
+  <w:style w:type="paragraph" w:styleId="TOC2">
     <w:name w:val="toc 2"/>
-    <w:basedOn w:val="Normalny"/>
-    <w:next w:val="Normalny"/>
+    <w:basedOn w:val="Normal"/>
+    <w:next w:val="Normal"/>
     <w:autoRedefine/>
     <w:uiPriority w:val="39"/>
     <w:unhideWhenUsed/>
@@ -2942,10 +3240,10 @@
       <w:lang w:val="pl-PL"/>
     </w:rPr>
   </w:style>
-  <w:style w:type="paragraph" w:styleId="Spistreci3">
+  <w:style w:type="paragraph" w:styleId="TOC3">
     <w:name w:val="toc 3"/>
-    <w:basedOn w:val="Normalny"/>
-    <w:next w:val="Normalny"/>
+    <w:basedOn w:val="Normal"/>
+    <w:next w:val="Normal"/>
     <w:autoRedefine/>
     <w:uiPriority w:val="39"/>
     <w:unhideWhenUsed/>
@@ -2961,10 +3259,10 @@
       <w:lang w:val="pl-PL"/>
     </w:rPr>
   </w:style>
-  <w:style w:type="character" w:customStyle="1" w:styleId="Nagwek3Znak">
-    <w:name w:val="Nagłówek 3 Znak"/>
-    <w:basedOn w:val="Domylnaczcionkaakapitu"/>
-    <w:link w:val="Nagwek3"/>
+  <w:style w:type="character" w:customStyle="1" w:styleId="Heading3Char">
+    <w:name w:val="Heading 3 Char"/>
+    <w:basedOn w:val="DefaultParagraphFont"/>
+    <w:link w:val="Heading3"/>
     <w:uiPriority w:val="9"/>
     <w:semiHidden/>
     <w:rsid w:val="002216B3"/>
@@ -2976,9 +3274,9 @@
       <w:lang w:val="nl" w:eastAsia="pl-PL"/>
     </w:rPr>
   </w:style>
-  <w:style w:type="table" w:styleId="Zwykatabela1">
+  <w:style w:type="table" w:styleId="PlainTable1">
     <w:name w:val="Plain Table 1"/>
-    <w:basedOn w:val="Standardowy"/>
+    <w:basedOn w:val="TableNormal"/>
     <w:uiPriority w:val="41"/>
     <w:rsid w:val="00EC5BFF"/>
     <w:pPr>
@@ -3039,9 +3337,9 @@
       </w:tcPr>
     </w:tblStylePr>
   </w:style>
-  <w:style w:type="table" w:styleId="Siatkatabelijasna">
+  <w:style w:type="table" w:styleId="TableGridLight">
     <w:name w:val="Grid Table Light"/>
-    <w:basedOn w:val="Standardowy"/>
+    <w:basedOn w:val="TableNormal"/>
     <w:uiPriority w:val="40"/>
     <w:rsid w:val="00EC5BFF"/>
     <w:pPr>
@@ -3058,9 +3356,9 @@
       </w:tblBorders>
     </w:tblPr>
   </w:style>
-  <w:style w:type="table" w:styleId="Tabelasiatki4">
+  <w:style w:type="table" w:styleId="GridTable4">
     <w:name w:val="Grid Table 4"/>
-    <w:basedOn w:val="Standardowy"/>
+    <w:basedOn w:val="TableNormal"/>
     <w:uiPriority w:val="49"/>
     <w:rsid w:val="00EC5BFF"/>
     <w:pPr>
@@ -3134,9 +3432,9 @@
       </w:tcPr>
     </w:tblStylePr>
   </w:style>
-  <w:style w:type="table" w:styleId="Tabela-Siatka">
+  <w:style w:type="table" w:styleId="TableGrid">
     <w:name w:val="Table Grid"/>
-    <w:basedOn w:val="Standardowy"/>
+    <w:basedOn w:val="TableNormal"/>
     <w:uiPriority w:val="59"/>
     <w:rsid w:val="00EC5BFF"/>
     <w:pPr>

</xml_diff>

<commit_message>
small changes, unification of names
</commit_message>
<xml_diff>
--- a/Application Architecture/QS - Architecture.docx
+++ b/Application Architecture/QS - Architecture.docx
@@ -4,7 +4,7 @@
   <w:body>
     <w:p>
       <w:pPr>
-        <w:pStyle w:val="Title"/>
+        <w:pStyle w:val="Tytu"/>
         <w:jc w:val="center"/>
         <w:rPr>
           <w:lang w:val="en-GB"/>
@@ -21,7 +21,7 @@
     </w:p>
     <w:p>
       <w:pPr>
-        <w:pStyle w:val="Subtitle"/>
+        <w:pStyle w:val="Podtytu"/>
         <w:jc w:val="center"/>
         <w:rPr>
           <w:rFonts w:ascii="Calibri" w:eastAsia="Times New Roman" w:hAnsi="Calibri" w:cs="Calibri"/>
@@ -152,7 +152,7 @@
       <w:sdtContent>
         <w:p>
           <w:pPr>
-            <w:pStyle w:val="TOCHeading"/>
+            <w:pStyle w:val="Nagwekspisutreci"/>
             <w:rPr>
               <w:lang w:val="en-GB"/>
             </w:rPr>
@@ -182,7 +182,7 @@
         </w:p>
         <w:p>
           <w:pPr>
-            <w:pStyle w:val="TOC1"/>
+            <w:pStyle w:val="Spistreci1"/>
             <w:tabs>
               <w:tab w:val="left" w:pos="440"/>
               <w:tab w:val="right" w:leader="dot" w:pos="9062"/>
@@ -216,7 +216,7 @@
           <w:hyperlink w:anchor="_Toc129792986" w:history="1">
             <w:r>
               <w:rPr>
-                <w:rStyle w:val="Hyperlink"/>
+                <w:rStyle w:val="Hipercze"/>
                 <w:noProof/>
                 <w:lang w:val="en-GB"/>
               </w:rPr>
@@ -234,7 +234,7 @@
             </w:r>
             <w:r>
               <w:rPr>
-                <w:rStyle w:val="Hyperlink"/>
+                <w:rStyle w:val="Hipercze"/>
                 <w:noProof/>
                 <w:lang w:val="en-GB"/>
               </w:rPr>
@@ -299,7 +299,7 @@
         </w:p>
         <w:p>
           <w:pPr>
-            <w:pStyle w:val="TOC1"/>
+            <w:pStyle w:val="Spistreci1"/>
             <w:tabs>
               <w:tab w:val="left" w:pos="440"/>
               <w:tab w:val="right" w:leader="dot" w:pos="9062"/>
@@ -315,7 +315,7 @@
           <w:hyperlink w:anchor="_Toc129792987" w:history="1">
             <w:r>
               <w:rPr>
-                <w:rStyle w:val="Hyperlink"/>
+                <w:rStyle w:val="Hipercze"/>
                 <w:noProof/>
                 <w:lang w:val="en-GB"/>
               </w:rPr>
@@ -333,7 +333,7 @@
             </w:r>
             <w:r>
               <w:rPr>
-                <w:rStyle w:val="Hyperlink"/>
+                <w:rStyle w:val="Hipercze"/>
                 <w:noProof/>
                 <w:lang w:val="en-GB"/>
               </w:rPr>
@@ -398,7 +398,7 @@
         </w:p>
         <w:p>
           <w:pPr>
-            <w:pStyle w:val="TOC1"/>
+            <w:pStyle w:val="Spistreci1"/>
             <w:tabs>
               <w:tab w:val="left" w:pos="440"/>
               <w:tab w:val="right" w:leader="dot" w:pos="9062"/>
@@ -414,7 +414,7 @@
           <w:hyperlink w:anchor="_Toc129792988" w:history="1">
             <w:r>
               <w:rPr>
-                <w:rStyle w:val="Hyperlink"/>
+                <w:rStyle w:val="Hipercze"/>
                 <w:noProof/>
                 <w:lang w:val="en-GB"/>
               </w:rPr>
@@ -432,7 +432,7 @@
             </w:r>
             <w:r>
               <w:rPr>
-                <w:rStyle w:val="Hyperlink"/>
+                <w:rStyle w:val="Hipercze"/>
                 <w:noProof/>
                 <w:lang w:val="en-GB"/>
               </w:rPr>
@@ -497,7 +497,7 @@
         </w:p>
         <w:p>
           <w:pPr>
-            <w:pStyle w:val="TOC1"/>
+            <w:pStyle w:val="Spistreci1"/>
             <w:tabs>
               <w:tab w:val="left" w:pos="440"/>
               <w:tab w:val="right" w:leader="dot" w:pos="9062"/>
@@ -513,7 +513,7 @@
           <w:hyperlink w:anchor="_Toc129792989" w:history="1">
             <w:r>
               <w:rPr>
-                <w:rStyle w:val="Hyperlink"/>
+                <w:rStyle w:val="Hipercze"/>
                 <w:noProof/>
                 <w:lang w:val="en-GB"/>
               </w:rPr>
@@ -531,7 +531,7 @@
             </w:r>
             <w:r>
               <w:rPr>
-                <w:rStyle w:val="Hyperlink"/>
+                <w:rStyle w:val="Hipercze"/>
                 <w:noProof/>
                 <w:lang w:val="en-GB"/>
               </w:rPr>
@@ -596,7 +596,7 @@
         </w:p>
         <w:p>
           <w:pPr>
-            <w:pStyle w:val="TOC1"/>
+            <w:pStyle w:val="Spistreci1"/>
             <w:tabs>
               <w:tab w:val="left" w:pos="440"/>
               <w:tab w:val="right" w:leader="dot" w:pos="9062"/>
@@ -612,7 +612,7 @@
           <w:hyperlink w:anchor="_Toc129792990" w:history="1">
             <w:r>
               <w:rPr>
-                <w:rStyle w:val="Hyperlink"/>
+                <w:rStyle w:val="Hipercze"/>
                 <w:noProof/>
                 <w:lang w:val="en-GB"/>
               </w:rPr>
@@ -630,7 +630,7 @@
             </w:r>
             <w:r>
               <w:rPr>
-                <w:rStyle w:val="Hyperlink"/>
+                <w:rStyle w:val="Hipercze"/>
                 <w:noProof/>
                 <w:lang w:val="en-GB"/>
               </w:rPr>
@@ -695,7 +695,7 @@
         </w:p>
         <w:p>
           <w:pPr>
-            <w:pStyle w:val="TOC1"/>
+            <w:pStyle w:val="Spistreci1"/>
             <w:tabs>
               <w:tab w:val="left" w:pos="440"/>
               <w:tab w:val="right" w:leader="dot" w:pos="9062"/>
@@ -711,7 +711,7 @@
           <w:hyperlink w:anchor="_Toc129792991" w:history="1">
             <w:r>
               <w:rPr>
-                <w:rStyle w:val="Hyperlink"/>
+                <w:rStyle w:val="Hipercze"/>
                 <w:noProof/>
                 <w:lang w:val="en-GB"/>
               </w:rPr>
@@ -729,7 +729,7 @@
             </w:r>
             <w:r>
               <w:rPr>
-                <w:rStyle w:val="Hyperlink"/>
+                <w:rStyle w:val="Hipercze"/>
                 <w:noProof/>
                 <w:lang w:val="en-GB"/>
               </w:rPr>
@@ -794,7 +794,7 @@
         </w:p>
         <w:p>
           <w:pPr>
-            <w:pStyle w:val="TOC1"/>
+            <w:pStyle w:val="Spistreci1"/>
             <w:tabs>
               <w:tab w:val="left" w:pos="440"/>
               <w:tab w:val="right" w:leader="dot" w:pos="9062"/>
@@ -810,7 +810,7 @@
           <w:hyperlink w:anchor="_Toc129792992" w:history="1">
             <w:r>
               <w:rPr>
-                <w:rStyle w:val="Hyperlink"/>
+                <w:rStyle w:val="Hipercze"/>
                 <w:noProof/>
                 <w:lang w:val="en-GB"/>
               </w:rPr>
@@ -828,7 +828,7 @@
             </w:r>
             <w:r>
               <w:rPr>
-                <w:rStyle w:val="Hyperlink"/>
+                <w:rStyle w:val="Hipercze"/>
                 <w:noProof/>
                 <w:lang w:val="en-GB"/>
               </w:rPr>
@@ -926,7 +926,7 @@
     </w:p>
     <w:p>
       <w:pPr>
-        <w:pStyle w:val="Heading1"/>
+        <w:pStyle w:val="Nagwek1"/>
         <w:numPr>
           <w:ilvl w:val="0"/>
           <w:numId w:val="2"/>
@@ -947,7 +947,7 @@
     </w:p>
     <w:tbl>
       <w:tblPr>
-        <w:tblStyle w:val="TableGrid"/>
+        <w:tblStyle w:val="Tabela-Siatka"/>
         <w:tblW w:w="0" w:type="auto"/>
         <w:tblLook w:val="04A0" w:firstRow="1" w:lastRow="0" w:firstColumn="1" w:lastColumn="0" w:noHBand="0" w:noVBand="1"/>
       </w:tblPr>
@@ -1115,7 +1115,7 @@
     </w:p>
     <w:p>
       <w:pPr>
-        <w:pStyle w:val="Heading1"/>
+        <w:pStyle w:val="Nagwek1"/>
         <w:numPr>
           <w:ilvl w:val="0"/>
           <w:numId w:val="2"/>
@@ -1174,7 +1174,7 @@
     </w:p>
     <w:p>
       <w:pPr>
-        <w:pStyle w:val="Heading1"/>
+        <w:pStyle w:val="Nagwek1"/>
         <w:numPr>
           <w:ilvl w:val="0"/>
           <w:numId w:val="2"/>
@@ -1205,7 +1205,7 @@
     </w:p>
     <w:p>
       <w:pPr>
-        <w:pStyle w:val="ListParagraph"/>
+        <w:pStyle w:val="Akapitzlist"/>
         <w:numPr>
           <w:ilvl w:val="0"/>
           <w:numId w:val="4"/>
@@ -1229,7 +1229,7 @@
     </w:p>
     <w:p>
       <w:pPr>
-        <w:pStyle w:val="ListParagraph"/>
+        <w:pStyle w:val="Akapitzlist"/>
         <w:numPr>
           <w:ilvl w:val="0"/>
           <w:numId w:val="4"/>
@@ -1242,31 +1242,13 @@
         <w:rPr>
           <w:lang w:val="en-GB"/>
         </w:rPr>
-        <w:t>Quantified Student System</w:t>
+        <w:t xml:space="preserve">Quantified Student System also consists of older sub-projects and incorporating them into one system can be done easier with usage of </w:t>
       </w:r>
       <w:r>
         <w:rPr>
           <w:lang w:val="en-GB"/>
         </w:rPr>
-        <w:t xml:space="preserve"> also consists of older sub-projects and incorporating them into one system can be done easier with usage of </w:t>
-      </w:r>
-      <w:r>
-        <w:rPr>
-          <w:lang w:val="en-GB"/>
-        </w:rPr>
-        <w:t>m</w:t>
-      </w:r>
-      <w:r>
-        <w:rPr>
-          <w:lang w:val="en-GB"/>
-        </w:rPr>
-        <w:t>icroservices architecture</w:t>
-      </w:r>
-      <w:r>
-        <w:rPr>
-          <w:lang w:val="en-GB"/>
-        </w:rPr>
-        <w:t xml:space="preserve">. This architecture allows for combining different technologies, which is useful while working with projects that are </w:t>
+        <w:t xml:space="preserve">microservices architecture. This architecture allows for combining different technologies, which is useful while working with projects that are </w:t>
       </w:r>
       <w:r>
         <w:rPr>
@@ -1283,7 +1265,7 @@
     </w:p>
     <w:p>
       <w:pPr>
-        <w:pStyle w:val="ListParagraph"/>
+        <w:pStyle w:val="Akapitzlist"/>
         <w:numPr>
           <w:ilvl w:val="0"/>
           <w:numId w:val="4"/>
@@ -1321,7 +1303,7 @@
     </w:p>
     <w:p>
       <w:pPr>
-        <w:pStyle w:val="Heading1"/>
+        <w:pStyle w:val="Nagwek1"/>
         <w:numPr>
           <w:ilvl w:val="0"/>
           <w:numId w:val="2"/>
@@ -1409,7 +1391,7 @@
     </w:p>
     <w:p>
       <w:pPr>
-        <w:pStyle w:val="Heading1"/>
+        <w:pStyle w:val="Nagwek1"/>
         <w:numPr>
           <w:ilvl w:val="0"/>
           <w:numId w:val="2"/>
@@ -1440,10 +1422,10 @@
           <w:lang w:val="en-GB"/>
         </w:rPr>
         <w:drawing>
-          <wp:inline distT="0" distB="0" distL="0" distR="0" wp14:anchorId="311A4151" wp14:editId="57488249">
+          <wp:inline distT="0" distB="0" distL="0" distR="0" wp14:anchorId="13999DEB" wp14:editId="29118564">
             <wp:extent cx="5753100" cy="6800850"/>
             <wp:effectExtent l="0" t="0" r="0" b="0"/>
-            <wp:docPr id="6" name="Obraz 6"/>
+            <wp:docPr id="2" name="Obraz 2"/>
             <wp:cNvGraphicFramePr>
               <a:graphicFrameLocks xmlns:a="http://schemas.openxmlformats.org/drawingml/2006/main" noChangeAspect="1"/>
             </wp:cNvGraphicFramePr>
@@ -1451,7 +1433,7 @@
               <a:graphicData uri="http://schemas.openxmlformats.org/drawingml/2006/picture">
                 <pic:pic xmlns:pic="http://schemas.openxmlformats.org/drawingml/2006/picture">
                   <pic:nvPicPr>
-                    <pic:cNvPr id="0" name="Picture 2"/>
+                    <pic:cNvPr id="0" name="Picture 3"/>
                     <pic:cNvPicPr>
                       <a:picLocks noChangeAspect="1" noChangeArrowheads="1"/>
                     </pic:cNvPicPr>
@@ -1497,7 +1479,7 @@
     </w:p>
     <w:p>
       <w:pPr>
-        <w:pStyle w:val="Heading1"/>
+        <w:pStyle w:val="Nagwek1"/>
         <w:numPr>
           <w:ilvl w:val="0"/>
           <w:numId w:val="2"/>
@@ -1528,10 +1510,10 @@
           <w:lang w:val="en-GB"/>
         </w:rPr>
         <w:drawing>
-          <wp:inline distT="0" distB="0" distL="0" distR="0" wp14:anchorId="13BB1DC3" wp14:editId="0C718341">
-            <wp:extent cx="5759450" cy="5759450"/>
-            <wp:effectExtent l="0" t="0" r="0" b="0"/>
-            <wp:docPr id="4" name="Obraz 4"/>
+          <wp:inline distT="0" distB="0" distL="0" distR="0" wp14:anchorId="78EDC75F" wp14:editId="00F4E62D">
+            <wp:extent cx="5762625" cy="5762625"/>
+            <wp:effectExtent l="0" t="0" r="9525" b="9525"/>
+            <wp:docPr id="3" name="Obraz 3"/>
             <wp:cNvGraphicFramePr>
               <a:graphicFrameLocks xmlns:a="http://schemas.openxmlformats.org/drawingml/2006/main" noChangeAspect="1"/>
             </wp:cNvGraphicFramePr>
@@ -1539,7 +1521,7 @@
               <a:graphicData uri="http://schemas.openxmlformats.org/drawingml/2006/picture">
                 <pic:pic xmlns:pic="http://schemas.openxmlformats.org/drawingml/2006/picture">
                   <pic:nvPicPr>
-                    <pic:cNvPr id="0" name="Picture 3"/>
+                    <pic:cNvPr id="0" name="Picture 4"/>
                     <pic:cNvPicPr>
                       <a:picLocks noChangeAspect="1" noChangeArrowheads="1"/>
                     </pic:cNvPicPr>
@@ -1560,7 +1542,7 @@
                   <pic:spPr bwMode="auto">
                     <a:xfrm>
                       <a:off x="0" y="0"/>
-                      <a:ext cx="5759450" cy="5759450"/>
+                      <a:ext cx="5762625" cy="5762625"/>
                     </a:xfrm>
                     <a:prstGeom prst="rect">
                       <a:avLst/>
@@ -1585,7 +1567,7 @@
     </w:p>
     <w:p>
       <w:pPr>
-        <w:pStyle w:val="Heading1"/>
+        <w:pStyle w:val="Nagwek1"/>
         <w:numPr>
           <w:ilvl w:val="0"/>
           <w:numId w:val="2"/>
@@ -1627,7 +1609,7 @@
     </w:p>
     <w:p>
       <w:pPr>
-        <w:pStyle w:val="Heading1"/>
+        <w:pStyle w:val="Nagwek1"/>
         <w:numPr>
           <w:ilvl w:val="0"/>
           <w:numId w:val="2"/>
@@ -1658,7 +1640,7 @@
     </w:p>
     <w:tbl>
       <w:tblPr>
-        <w:tblStyle w:val="GridTable4"/>
+        <w:tblStyle w:val="Tabelasiatki4"/>
         <w:tblW w:w="9029" w:type="dxa"/>
         <w:tblLayout w:type="fixed"/>
         <w:tblLook w:val="0600" w:firstRow="0" w:lastRow="0" w:firstColumn="0" w:lastColumn="0" w:noHBand="1" w:noVBand="1"/>
@@ -2106,7 +2088,7 @@
     <w:sdtContent>
       <w:p>
         <w:pPr>
-          <w:pStyle w:val="Footer"/>
+          <w:pStyle w:val="Stopka"/>
           <w:jc w:val="center"/>
         </w:pPr>
         <w:r>
@@ -2135,7 +2117,7 @@
   </w:sdt>
   <w:p>
     <w:pPr>
-      <w:pStyle w:val="Footer"/>
+      <w:pStyle w:val="Stopka"/>
     </w:pPr>
   </w:p>
 </w:ftr>
@@ -2949,7 +2931,7 @@
     <w:lsdException w:name="Unresolved Mention" w:semiHidden="1" w:unhideWhenUsed="1"/>
     <w:lsdException w:name="Smart Link" w:semiHidden="1" w:unhideWhenUsed="1"/>
   </w:latentStyles>
-  <w:style w:type="paragraph" w:default="1" w:styleId="Normal">
+  <w:style w:type="paragraph" w:default="1" w:styleId="Normalny">
     <w:name w:val="Normal"/>
     <w:qFormat/>
     <w:rsid w:val="002216B3"/>
@@ -2963,11 +2945,11 @@
       <w:lang w:val="nl" w:eastAsia="pl-PL"/>
     </w:rPr>
   </w:style>
-  <w:style w:type="paragraph" w:styleId="Heading1">
+  <w:style w:type="paragraph" w:styleId="Nagwek1">
     <w:name w:val="heading 1"/>
-    <w:basedOn w:val="Normal"/>
-    <w:next w:val="Normal"/>
-    <w:link w:val="Heading1Char"/>
+    <w:basedOn w:val="Normalny"/>
+    <w:next w:val="Normalny"/>
+    <w:link w:val="Nagwek1Znak"/>
     <w:uiPriority w:val="9"/>
     <w:qFormat/>
     <w:rsid w:val="002216B3"/>
@@ -2984,11 +2966,11 @@
       <w:szCs w:val="32"/>
     </w:rPr>
   </w:style>
-  <w:style w:type="paragraph" w:styleId="Heading3">
+  <w:style w:type="paragraph" w:styleId="Nagwek3">
     <w:name w:val="heading 3"/>
-    <w:basedOn w:val="Normal"/>
-    <w:next w:val="Normal"/>
-    <w:link w:val="Heading3Char"/>
+    <w:basedOn w:val="Normalny"/>
+    <w:next w:val="Normalny"/>
+    <w:link w:val="Nagwek3Znak"/>
     <w:uiPriority w:val="9"/>
     <w:semiHidden/>
     <w:unhideWhenUsed/>
@@ -3005,12 +2987,13 @@
       <w:color w:val="243F60" w:themeColor="accent1" w:themeShade="7F"/>
     </w:rPr>
   </w:style>
-  <w:style w:type="character" w:default="1" w:styleId="DefaultParagraphFont">
+  <w:style w:type="character" w:default="1" w:styleId="Domylnaczcionkaakapitu">
     <w:name w:val="Default Paragraph Font"/>
     <w:uiPriority w:val="1"/>
+    <w:semiHidden/>
     <w:unhideWhenUsed/>
   </w:style>
-  <w:style w:type="table" w:default="1" w:styleId="TableNormal">
+  <w:style w:type="table" w:default="1" w:styleId="Standardowy">
     <w:name w:val="Normal Table"/>
     <w:uiPriority w:val="99"/>
     <w:semiHidden/>
@@ -3025,17 +3008,17 @@
       </w:tblCellMar>
     </w:tblPr>
   </w:style>
-  <w:style w:type="numbering" w:default="1" w:styleId="NoList">
+  <w:style w:type="numbering" w:default="1" w:styleId="Bezlisty">
     <w:name w:val="No List"/>
     <w:uiPriority w:val="99"/>
     <w:semiHidden/>
     <w:unhideWhenUsed/>
   </w:style>
-  <w:style w:type="paragraph" w:styleId="Title">
+  <w:style w:type="paragraph" w:styleId="Tytu">
     <w:name w:val="Title"/>
-    <w:basedOn w:val="Normal"/>
-    <w:next w:val="Normal"/>
-    <w:link w:val="TitleChar"/>
+    <w:basedOn w:val="Normalny"/>
+    <w:next w:val="Normalny"/>
+    <w:link w:val="TytuZnak"/>
     <w:uiPriority w:val="10"/>
     <w:qFormat/>
     <w:rsid w:val="002216B3"/>
@@ -3051,10 +3034,10 @@
       <w:szCs w:val="56"/>
     </w:rPr>
   </w:style>
-  <w:style w:type="character" w:customStyle="1" w:styleId="TitleChar">
-    <w:name w:val="Title Char"/>
-    <w:basedOn w:val="DefaultParagraphFont"/>
-    <w:link w:val="Title"/>
+  <w:style w:type="character" w:customStyle="1" w:styleId="TytuZnak">
+    <w:name w:val="Tytuł Znak"/>
+    <w:basedOn w:val="Domylnaczcionkaakapitu"/>
+    <w:link w:val="Tytu"/>
     <w:uiPriority w:val="10"/>
     <w:rsid w:val="002216B3"/>
     <w:rPr>
@@ -3066,11 +3049,11 @@
       <w:lang w:val="nl" w:eastAsia="pl-PL"/>
     </w:rPr>
   </w:style>
-  <w:style w:type="paragraph" w:styleId="Subtitle">
+  <w:style w:type="paragraph" w:styleId="Podtytu">
     <w:name w:val="Subtitle"/>
-    <w:basedOn w:val="Normal"/>
-    <w:next w:val="Normal"/>
-    <w:link w:val="SubtitleChar"/>
+    <w:basedOn w:val="Normalny"/>
+    <w:next w:val="Normalny"/>
+    <w:link w:val="PodtytuZnak"/>
     <w:uiPriority w:val="11"/>
     <w:qFormat/>
     <w:rsid w:val="002216B3"/>
@@ -3086,10 +3069,10 @@
       <w:spacing w:val="15"/>
     </w:rPr>
   </w:style>
-  <w:style w:type="character" w:customStyle="1" w:styleId="SubtitleChar">
-    <w:name w:val="Subtitle Char"/>
-    <w:basedOn w:val="DefaultParagraphFont"/>
-    <w:link w:val="Subtitle"/>
+  <w:style w:type="character" w:customStyle="1" w:styleId="PodtytuZnak">
+    <w:name w:val="Podtytuł Znak"/>
+    <w:basedOn w:val="Domylnaczcionkaakapitu"/>
+    <w:link w:val="Podtytu"/>
     <w:uiPriority w:val="11"/>
     <w:rsid w:val="002216B3"/>
     <w:rPr>
@@ -3101,10 +3084,10 @@
       <w:lang w:val="nl" w:eastAsia="pl-PL"/>
     </w:rPr>
   </w:style>
-  <w:style w:type="paragraph" w:styleId="Header">
+  <w:style w:type="paragraph" w:styleId="Nagwek">
     <w:name w:val="header"/>
-    <w:basedOn w:val="Normal"/>
-    <w:link w:val="HeaderChar"/>
+    <w:basedOn w:val="Normalny"/>
+    <w:link w:val="NagwekZnak"/>
     <w:uiPriority w:val="99"/>
     <w:unhideWhenUsed/>
     <w:rsid w:val="002216B3"/>
@@ -3116,10 +3099,10 @@
       <w:spacing w:line="240" w:lineRule="auto"/>
     </w:pPr>
   </w:style>
-  <w:style w:type="character" w:customStyle="1" w:styleId="HeaderChar">
-    <w:name w:val="Header Char"/>
-    <w:basedOn w:val="DefaultParagraphFont"/>
-    <w:link w:val="Header"/>
+  <w:style w:type="character" w:customStyle="1" w:styleId="NagwekZnak">
+    <w:name w:val="Nagłówek Znak"/>
+    <w:basedOn w:val="Domylnaczcionkaakapitu"/>
+    <w:link w:val="Nagwek"/>
     <w:uiPriority w:val="99"/>
     <w:rsid w:val="002216B3"/>
     <w:rPr>
@@ -3129,10 +3112,10 @@
       <w:lang w:val="nl" w:eastAsia="pl-PL"/>
     </w:rPr>
   </w:style>
-  <w:style w:type="paragraph" w:styleId="Footer">
+  <w:style w:type="paragraph" w:styleId="Stopka">
     <w:name w:val="footer"/>
-    <w:basedOn w:val="Normal"/>
-    <w:link w:val="FooterChar"/>
+    <w:basedOn w:val="Normalny"/>
+    <w:link w:val="StopkaZnak"/>
     <w:uiPriority w:val="99"/>
     <w:unhideWhenUsed/>
     <w:rsid w:val="002216B3"/>
@@ -3144,10 +3127,10 @@
       <w:spacing w:line="240" w:lineRule="auto"/>
     </w:pPr>
   </w:style>
-  <w:style w:type="character" w:customStyle="1" w:styleId="FooterChar">
-    <w:name w:val="Footer Char"/>
-    <w:basedOn w:val="DefaultParagraphFont"/>
-    <w:link w:val="Footer"/>
+  <w:style w:type="character" w:customStyle="1" w:styleId="StopkaZnak">
+    <w:name w:val="Stopka Znak"/>
+    <w:basedOn w:val="Domylnaczcionkaakapitu"/>
+    <w:link w:val="Stopka"/>
     <w:uiPriority w:val="99"/>
     <w:rsid w:val="002216B3"/>
     <w:rPr>
@@ -3157,10 +3140,10 @@
       <w:lang w:val="nl" w:eastAsia="pl-PL"/>
     </w:rPr>
   </w:style>
-  <w:style w:type="character" w:customStyle="1" w:styleId="Heading1Char">
-    <w:name w:val="Heading 1 Char"/>
-    <w:basedOn w:val="DefaultParagraphFont"/>
-    <w:link w:val="Heading1"/>
+  <w:style w:type="character" w:customStyle="1" w:styleId="Nagwek1Znak">
+    <w:name w:val="Nagłówek 1 Znak"/>
+    <w:basedOn w:val="Domylnaczcionkaakapitu"/>
+    <w:link w:val="Nagwek1"/>
     <w:uiPriority w:val="9"/>
     <w:rsid w:val="002216B3"/>
     <w:rPr>
@@ -3171,10 +3154,10 @@
       <w:lang w:val="nl" w:eastAsia="pl-PL"/>
     </w:rPr>
   </w:style>
-  <w:style w:type="paragraph" w:styleId="TOCHeading">
+  <w:style w:type="paragraph" w:styleId="Nagwekspisutreci">
     <w:name w:val="TOC Heading"/>
-    <w:basedOn w:val="Heading1"/>
-    <w:next w:val="Normal"/>
+    <w:basedOn w:val="Nagwek1"/>
+    <w:next w:val="Normalny"/>
     <w:uiPriority w:val="39"/>
     <w:unhideWhenUsed/>
     <w:qFormat/>
@@ -3187,9 +3170,9 @@
       <w:lang w:val="pl-PL"/>
     </w:rPr>
   </w:style>
-  <w:style w:type="paragraph" w:styleId="ListParagraph">
+  <w:style w:type="paragraph" w:styleId="Akapitzlist">
     <w:name w:val="List Paragraph"/>
-    <w:basedOn w:val="Normal"/>
+    <w:basedOn w:val="Normalny"/>
     <w:uiPriority w:val="34"/>
     <w:qFormat/>
     <w:rsid w:val="002216B3"/>
@@ -3198,10 +3181,10 @@
       <w:contextualSpacing/>
     </w:pPr>
   </w:style>
-  <w:style w:type="paragraph" w:styleId="TOC1">
+  <w:style w:type="paragraph" w:styleId="Spistreci1">
     <w:name w:val="toc 1"/>
-    <w:basedOn w:val="Normal"/>
-    <w:next w:val="Normal"/>
+    <w:basedOn w:val="Normalny"/>
+    <w:next w:val="Normalny"/>
     <w:autoRedefine/>
     <w:uiPriority w:val="39"/>
     <w:unhideWhenUsed/>
@@ -3210,9 +3193,9 @@
       <w:spacing w:after="100"/>
     </w:pPr>
   </w:style>
-  <w:style w:type="character" w:styleId="Hyperlink">
+  <w:style w:type="character" w:styleId="Hipercze">
     <w:name w:val="Hyperlink"/>
-    <w:basedOn w:val="DefaultParagraphFont"/>
+    <w:basedOn w:val="Domylnaczcionkaakapitu"/>
     <w:uiPriority w:val="99"/>
     <w:unhideWhenUsed/>
     <w:rsid w:val="002216B3"/>
@@ -3221,10 +3204,10 @@
       <w:u w:val="single"/>
     </w:rPr>
   </w:style>
-  <w:style w:type="paragraph" w:styleId="TOC2">
+  <w:style w:type="paragraph" w:styleId="Spistreci2">
     <w:name w:val="toc 2"/>
-    <w:basedOn w:val="Normal"/>
-    <w:next w:val="Normal"/>
+    <w:basedOn w:val="Normalny"/>
+    <w:next w:val="Normalny"/>
     <w:autoRedefine/>
     <w:uiPriority w:val="39"/>
     <w:unhideWhenUsed/>
@@ -3240,10 +3223,10 @@
       <w:lang w:val="pl-PL"/>
     </w:rPr>
   </w:style>
-  <w:style w:type="paragraph" w:styleId="TOC3">
+  <w:style w:type="paragraph" w:styleId="Spistreci3">
     <w:name w:val="toc 3"/>
-    <w:basedOn w:val="Normal"/>
-    <w:next w:val="Normal"/>
+    <w:basedOn w:val="Normalny"/>
+    <w:next w:val="Normalny"/>
     <w:autoRedefine/>
     <w:uiPriority w:val="39"/>
     <w:unhideWhenUsed/>
@@ -3259,10 +3242,10 @@
       <w:lang w:val="pl-PL"/>
     </w:rPr>
   </w:style>
-  <w:style w:type="character" w:customStyle="1" w:styleId="Heading3Char">
-    <w:name w:val="Heading 3 Char"/>
-    <w:basedOn w:val="DefaultParagraphFont"/>
-    <w:link w:val="Heading3"/>
+  <w:style w:type="character" w:customStyle="1" w:styleId="Nagwek3Znak">
+    <w:name w:val="Nagłówek 3 Znak"/>
+    <w:basedOn w:val="Domylnaczcionkaakapitu"/>
+    <w:link w:val="Nagwek3"/>
     <w:uiPriority w:val="9"/>
     <w:semiHidden/>
     <w:rsid w:val="002216B3"/>
@@ -3274,9 +3257,9 @@
       <w:lang w:val="nl" w:eastAsia="pl-PL"/>
     </w:rPr>
   </w:style>
-  <w:style w:type="table" w:styleId="PlainTable1">
+  <w:style w:type="table" w:styleId="Zwykatabela1">
     <w:name w:val="Plain Table 1"/>
-    <w:basedOn w:val="TableNormal"/>
+    <w:basedOn w:val="Standardowy"/>
     <w:uiPriority w:val="41"/>
     <w:rsid w:val="00EC5BFF"/>
     <w:pPr>
@@ -3337,9 +3320,9 @@
       </w:tcPr>
     </w:tblStylePr>
   </w:style>
-  <w:style w:type="table" w:styleId="TableGridLight">
+  <w:style w:type="table" w:styleId="Siatkatabelijasna">
     <w:name w:val="Grid Table Light"/>
-    <w:basedOn w:val="TableNormal"/>
+    <w:basedOn w:val="Standardowy"/>
     <w:uiPriority w:val="40"/>
     <w:rsid w:val="00EC5BFF"/>
     <w:pPr>
@@ -3356,9 +3339,9 @@
       </w:tblBorders>
     </w:tblPr>
   </w:style>
-  <w:style w:type="table" w:styleId="GridTable4">
+  <w:style w:type="table" w:styleId="Tabelasiatki4">
     <w:name w:val="Grid Table 4"/>
-    <w:basedOn w:val="TableNormal"/>
+    <w:basedOn w:val="Standardowy"/>
     <w:uiPriority w:val="49"/>
     <w:rsid w:val="00EC5BFF"/>
     <w:pPr>
@@ -3432,9 +3415,9 @@
       </w:tcPr>
     </w:tblStylePr>
   </w:style>
-  <w:style w:type="table" w:styleId="TableGrid">
+  <w:style w:type="table" w:styleId="Tabela-Siatka">
     <w:name w:val="Table Grid"/>
-    <w:basedOn w:val="TableNormal"/>
+    <w:basedOn w:val="Standardowy"/>
     <w:uiPriority w:val="59"/>
     <w:rsid w:val="00EC5BFF"/>
     <w:pPr>

</xml_diff>

<commit_message>
Adding place for architecture of microservices
</commit_message>
<xml_diff>
--- a/Application Architecture/QS - Architecture.docx
+++ b/Application Architecture/QS - Architecture.docx
@@ -192,7 +192,7 @@
               <w:noProof/>
               <w:sz w:val="22"/>
               <w:szCs w:val="22"/>
-              <w:lang w:val="en-GB"/>
+              <w:lang w:val="pl-PL"/>
             </w:rPr>
           </w:pPr>
           <w:r>
@@ -213,7 +213,7 @@
             </w:rPr>
             <w:fldChar w:fldCharType="separate"/>
           </w:r>
-          <w:hyperlink w:anchor="_Toc129792986" w:history="1">
+          <w:hyperlink w:anchor="_Toc130202990" w:history="1">
             <w:r>
               <w:rPr>
                 <w:rStyle w:val="Hipercze"/>
@@ -228,7 +228,7 @@
                 <w:noProof/>
                 <w:sz w:val="22"/>
                 <w:szCs w:val="22"/>
-                <w:lang w:val="en-GB"/>
+                <w:lang w:val="pl-PL"/>
               </w:rPr>
               <w:tab/>
             </w:r>
@@ -244,7 +244,6 @@
               <w:rPr>
                 <w:noProof/>
                 <w:webHidden/>
-                <w:lang w:val="en-GB"/>
               </w:rPr>
               <w:tab/>
             </w:r>
@@ -252,7 +251,6 @@
               <w:rPr>
                 <w:noProof/>
                 <w:webHidden/>
-                <w:lang w:val="en-GB"/>
               </w:rPr>
               <w:fldChar w:fldCharType="begin"/>
             </w:r>
@@ -260,22 +258,19 @@
               <w:rPr>
                 <w:noProof/>
                 <w:webHidden/>
-                <w:lang w:val="en-GB"/>
-              </w:rPr>
-              <w:instrText xml:space="preserve"> PAGEREF _Toc129792986 \h </w:instrText>
-            </w:r>
-            <w:r>
-              <w:rPr>
-                <w:noProof/>
-                <w:webHidden/>
-                <w:lang w:val="en-GB"/>
-              </w:rPr>
-            </w:r>
-            <w:r>
-              <w:rPr>
-                <w:noProof/>
-                <w:webHidden/>
-                <w:lang w:val="en-GB"/>
+              </w:rPr>
+              <w:instrText xml:space="preserve"> PAGEREF _Toc130202990 \h </w:instrText>
+            </w:r>
+            <w:r>
+              <w:rPr>
+                <w:noProof/>
+                <w:webHidden/>
+              </w:rPr>
+            </w:r>
+            <w:r>
+              <w:rPr>
+                <w:noProof/>
+                <w:webHidden/>
               </w:rPr>
               <w:fldChar w:fldCharType="separate"/>
             </w:r>
@@ -283,7 +278,6 @@
               <w:rPr>
                 <w:noProof/>
                 <w:webHidden/>
-                <w:lang w:val="en-GB"/>
               </w:rPr>
               <w:t>2</w:t>
             </w:r>
@@ -291,7 +285,6 @@
               <w:rPr>
                 <w:noProof/>
                 <w:webHidden/>
-                <w:lang w:val="en-GB"/>
               </w:rPr>
               <w:fldChar w:fldCharType="end"/>
             </w:r>
@@ -309,10 +302,10 @@
               <w:noProof/>
               <w:sz w:val="22"/>
               <w:szCs w:val="22"/>
-              <w:lang w:val="en-GB"/>
+              <w:lang w:val="pl-PL"/>
             </w:rPr>
           </w:pPr>
-          <w:hyperlink w:anchor="_Toc129792987" w:history="1">
+          <w:hyperlink w:anchor="_Toc130202991" w:history="1">
             <w:r>
               <w:rPr>
                 <w:rStyle w:val="Hipercze"/>
@@ -327,7 +320,7 @@
                 <w:noProof/>
                 <w:sz w:val="22"/>
                 <w:szCs w:val="22"/>
-                <w:lang w:val="en-GB"/>
+                <w:lang w:val="pl-PL"/>
               </w:rPr>
               <w:tab/>
             </w:r>
@@ -343,7 +336,6 @@
               <w:rPr>
                 <w:noProof/>
                 <w:webHidden/>
-                <w:lang w:val="en-GB"/>
               </w:rPr>
               <w:tab/>
             </w:r>
@@ -351,7 +343,6 @@
               <w:rPr>
                 <w:noProof/>
                 <w:webHidden/>
-                <w:lang w:val="en-GB"/>
               </w:rPr>
               <w:fldChar w:fldCharType="begin"/>
             </w:r>
@@ -359,22 +350,19 @@
               <w:rPr>
                 <w:noProof/>
                 <w:webHidden/>
-                <w:lang w:val="en-GB"/>
-              </w:rPr>
-              <w:instrText xml:space="preserve"> PAGEREF _Toc129792987 \h </w:instrText>
-            </w:r>
-            <w:r>
-              <w:rPr>
-                <w:noProof/>
-                <w:webHidden/>
-                <w:lang w:val="en-GB"/>
-              </w:rPr>
-            </w:r>
-            <w:r>
-              <w:rPr>
-                <w:noProof/>
-                <w:webHidden/>
-                <w:lang w:val="en-GB"/>
+              </w:rPr>
+              <w:instrText xml:space="preserve"> PAGEREF _Toc130202991 \h </w:instrText>
+            </w:r>
+            <w:r>
+              <w:rPr>
+                <w:noProof/>
+                <w:webHidden/>
+              </w:rPr>
+            </w:r>
+            <w:r>
+              <w:rPr>
+                <w:noProof/>
+                <w:webHidden/>
               </w:rPr>
               <w:fldChar w:fldCharType="separate"/>
             </w:r>
@@ -382,7 +370,6 @@
               <w:rPr>
                 <w:noProof/>
                 <w:webHidden/>
-                <w:lang w:val="en-GB"/>
               </w:rPr>
               <w:t>2</w:t>
             </w:r>
@@ -390,7 +377,6 @@
               <w:rPr>
                 <w:noProof/>
                 <w:webHidden/>
-                <w:lang w:val="en-GB"/>
               </w:rPr>
               <w:fldChar w:fldCharType="end"/>
             </w:r>
@@ -408,10 +394,10 @@
               <w:noProof/>
               <w:sz w:val="22"/>
               <w:szCs w:val="22"/>
-              <w:lang w:val="en-GB"/>
+              <w:lang w:val="pl-PL"/>
             </w:rPr>
           </w:pPr>
-          <w:hyperlink w:anchor="_Toc129792988" w:history="1">
+          <w:hyperlink w:anchor="_Toc130202992" w:history="1">
             <w:r>
               <w:rPr>
                 <w:rStyle w:val="Hipercze"/>
@@ -426,7 +412,7 @@
                 <w:noProof/>
                 <w:sz w:val="22"/>
                 <w:szCs w:val="22"/>
-                <w:lang w:val="en-GB"/>
+                <w:lang w:val="pl-PL"/>
               </w:rPr>
               <w:tab/>
             </w:r>
@@ -436,13 +422,12 @@
                 <w:noProof/>
                 <w:lang w:val="en-GB"/>
               </w:rPr>
-              <w:t>Level 1: System Context diagram</w:t>
-            </w:r>
-            <w:r>
-              <w:rPr>
-                <w:noProof/>
-                <w:webHidden/>
-                <w:lang w:val="en-GB"/>
+              <w:t>Microservices Architecture</w:t>
+            </w:r>
+            <w:r>
+              <w:rPr>
+                <w:noProof/>
+                <w:webHidden/>
               </w:rPr>
               <w:tab/>
             </w:r>
@@ -450,7 +435,6 @@
               <w:rPr>
                 <w:noProof/>
                 <w:webHidden/>
-                <w:lang w:val="en-GB"/>
               </w:rPr>
               <w:fldChar w:fldCharType="begin"/>
             </w:r>
@@ -458,22 +442,19 @@
               <w:rPr>
                 <w:noProof/>
                 <w:webHidden/>
-                <w:lang w:val="en-GB"/>
-              </w:rPr>
-              <w:instrText xml:space="preserve"> PAGEREF _Toc129792988 \h </w:instrText>
-            </w:r>
-            <w:r>
-              <w:rPr>
-                <w:noProof/>
-                <w:webHidden/>
-                <w:lang w:val="en-GB"/>
-              </w:rPr>
-            </w:r>
-            <w:r>
-              <w:rPr>
-                <w:noProof/>
-                <w:webHidden/>
-                <w:lang w:val="en-GB"/>
+              </w:rPr>
+              <w:instrText xml:space="preserve"> PAGEREF _Toc130202992 \h </w:instrText>
+            </w:r>
+            <w:r>
+              <w:rPr>
+                <w:noProof/>
+                <w:webHidden/>
+              </w:rPr>
+            </w:r>
+            <w:r>
+              <w:rPr>
+                <w:noProof/>
+                <w:webHidden/>
               </w:rPr>
               <w:fldChar w:fldCharType="separate"/>
             </w:r>
@@ -481,7 +462,6 @@
               <w:rPr>
                 <w:noProof/>
                 <w:webHidden/>
-                <w:lang w:val="en-GB"/>
               </w:rPr>
               <w:t>2</w:t>
             </w:r>
@@ -489,7 +469,6 @@
               <w:rPr>
                 <w:noProof/>
                 <w:webHidden/>
-                <w:lang w:val="en-GB"/>
               </w:rPr>
               <w:fldChar w:fldCharType="end"/>
             </w:r>
@@ -507,10 +486,10 @@
               <w:noProof/>
               <w:sz w:val="22"/>
               <w:szCs w:val="22"/>
-              <w:lang w:val="en-GB"/>
+              <w:lang w:val="pl-PL"/>
             </w:rPr>
           </w:pPr>
-          <w:hyperlink w:anchor="_Toc129792989" w:history="1">
+          <w:hyperlink w:anchor="_Toc130202993" w:history="1">
             <w:r>
               <w:rPr>
                 <w:rStyle w:val="Hipercze"/>
@@ -525,7 +504,7 @@
                 <w:noProof/>
                 <w:sz w:val="22"/>
                 <w:szCs w:val="22"/>
-                <w:lang w:val="en-GB"/>
+                <w:lang w:val="pl-PL"/>
               </w:rPr>
               <w:tab/>
             </w:r>
@@ -535,13 +514,12 @@
                 <w:noProof/>
                 <w:lang w:val="en-GB"/>
               </w:rPr>
-              <w:t>Level 2: Container diagram</w:t>
-            </w:r>
-            <w:r>
-              <w:rPr>
-                <w:noProof/>
-                <w:webHidden/>
-                <w:lang w:val="en-GB"/>
+              <w:t>Level 1: System Context diagram</w:t>
+            </w:r>
+            <w:r>
+              <w:rPr>
+                <w:noProof/>
+                <w:webHidden/>
               </w:rPr>
               <w:tab/>
             </w:r>
@@ -549,7 +527,6 @@
               <w:rPr>
                 <w:noProof/>
                 <w:webHidden/>
-                <w:lang w:val="en-GB"/>
               </w:rPr>
               <w:fldChar w:fldCharType="begin"/>
             </w:r>
@@ -557,22 +534,19 @@
               <w:rPr>
                 <w:noProof/>
                 <w:webHidden/>
-                <w:lang w:val="en-GB"/>
-              </w:rPr>
-              <w:instrText xml:space="preserve"> PAGEREF _Toc129792989 \h </w:instrText>
-            </w:r>
-            <w:r>
-              <w:rPr>
-                <w:noProof/>
-                <w:webHidden/>
-                <w:lang w:val="en-GB"/>
-              </w:rPr>
-            </w:r>
-            <w:r>
-              <w:rPr>
-                <w:noProof/>
-                <w:webHidden/>
-                <w:lang w:val="en-GB"/>
+              </w:rPr>
+              <w:instrText xml:space="preserve"> PAGEREF _Toc130202993 \h </w:instrText>
+            </w:r>
+            <w:r>
+              <w:rPr>
+                <w:noProof/>
+                <w:webHidden/>
+              </w:rPr>
+            </w:r>
+            <w:r>
+              <w:rPr>
+                <w:noProof/>
+                <w:webHidden/>
               </w:rPr>
               <w:fldChar w:fldCharType="separate"/>
             </w:r>
@@ -580,7 +554,6 @@
               <w:rPr>
                 <w:noProof/>
                 <w:webHidden/>
-                <w:lang w:val="en-GB"/>
               </w:rPr>
               <w:t>3</w:t>
             </w:r>
@@ -588,7 +561,6 @@
               <w:rPr>
                 <w:noProof/>
                 <w:webHidden/>
-                <w:lang w:val="en-GB"/>
               </w:rPr>
               <w:fldChar w:fldCharType="end"/>
             </w:r>
@@ -606,10 +578,10 @@
               <w:noProof/>
               <w:sz w:val="22"/>
               <w:szCs w:val="22"/>
-              <w:lang w:val="en-GB"/>
+              <w:lang w:val="pl-PL"/>
             </w:rPr>
           </w:pPr>
-          <w:hyperlink w:anchor="_Toc129792990" w:history="1">
+          <w:hyperlink w:anchor="_Toc130202994" w:history="1">
             <w:r>
               <w:rPr>
                 <w:rStyle w:val="Hipercze"/>
@@ -624,7 +596,7 @@
                 <w:noProof/>
                 <w:sz w:val="22"/>
                 <w:szCs w:val="22"/>
-                <w:lang w:val="en-GB"/>
+                <w:lang w:val="pl-PL"/>
               </w:rPr>
               <w:tab/>
             </w:r>
@@ -634,13 +606,12 @@
                 <w:noProof/>
                 <w:lang w:val="en-GB"/>
               </w:rPr>
-              <w:t>Level 3: Component diagram</w:t>
-            </w:r>
-            <w:r>
-              <w:rPr>
-                <w:noProof/>
-                <w:webHidden/>
-                <w:lang w:val="en-GB"/>
+              <w:t>Level 2: Container diagram</w:t>
+            </w:r>
+            <w:r>
+              <w:rPr>
+                <w:noProof/>
+                <w:webHidden/>
               </w:rPr>
               <w:tab/>
             </w:r>
@@ -648,7 +619,6 @@
               <w:rPr>
                 <w:noProof/>
                 <w:webHidden/>
-                <w:lang w:val="en-GB"/>
               </w:rPr>
               <w:fldChar w:fldCharType="begin"/>
             </w:r>
@@ -656,22 +626,19 @@
               <w:rPr>
                 <w:noProof/>
                 <w:webHidden/>
-                <w:lang w:val="en-GB"/>
-              </w:rPr>
-              <w:instrText xml:space="preserve"> PAGEREF _Toc129792990 \h </w:instrText>
-            </w:r>
-            <w:r>
-              <w:rPr>
-                <w:noProof/>
-                <w:webHidden/>
-                <w:lang w:val="en-GB"/>
-              </w:rPr>
-            </w:r>
-            <w:r>
-              <w:rPr>
-                <w:noProof/>
-                <w:webHidden/>
-                <w:lang w:val="en-GB"/>
+              </w:rPr>
+              <w:instrText xml:space="preserve"> PAGEREF _Toc130202994 \h </w:instrText>
+            </w:r>
+            <w:r>
+              <w:rPr>
+                <w:noProof/>
+                <w:webHidden/>
+              </w:rPr>
+            </w:r>
+            <w:r>
+              <w:rPr>
+                <w:noProof/>
+                <w:webHidden/>
               </w:rPr>
               <w:fldChar w:fldCharType="separate"/>
             </w:r>
@@ -679,7 +646,6 @@
               <w:rPr>
                 <w:noProof/>
                 <w:webHidden/>
-                <w:lang w:val="en-GB"/>
               </w:rPr>
               <w:t>4</w:t>
             </w:r>
@@ -687,7 +653,6 @@
               <w:rPr>
                 <w:noProof/>
                 <w:webHidden/>
-                <w:lang w:val="en-GB"/>
               </w:rPr>
               <w:fldChar w:fldCharType="end"/>
             </w:r>
@@ -705,10 +670,10 @@
               <w:noProof/>
               <w:sz w:val="22"/>
               <w:szCs w:val="22"/>
-              <w:lang w:val="en-GB"/>
+              <w:lang w:val="pl-PL"/>
             </w:rPr>
           </w:pPr>
-          <w:hyperlink w:anchor="_Toc129792991" w:history="1">
+          <w:hyperlink w:anchor="_Toc130202995" w:history="1">
             <w:r>
               <w:rPr>
                 <w:rStyle w:val="Hipercze"/>
@@ -723,7 +688,7 @@
                 <w:noProof/>
                 <w:sz w:val="22"/>
                 <w:szCs w:val="22"/>
-                <w:lang w:val="en-GB"/>
+                <w:lang w:val="pl-PL"/>
               </w:rPr>
               <w:tab/>
             </w:r>
@@ -733,13 +698,12 @@
                 <w:noProof/>
                 <w:lang w:val="en-GB"/>
               </w:rPr>
-              <w:t>Level 4: UML</w:t>
-            </w:r>
-            <w:r>
-              <w:rPr>
-                <w:noProof/>
-                <w:webHidden/>
-                <w:lang w:val="en-GB"/>
+              <w:t>Level 3: Component diagram</w:t>
+            </w:r>
+            <w:r>
+              <w:rPr>
+                <w:noProof/>
+                <w:webHidden/>
               </w:rPr>
               <w:tab/>
             </w:r>
@@ -747,7 +711,6 @@
               <w:rPr>
                 <w:noProof/>
                 <w:webHidden/>
-                <w:lang w:val="en-GB"/>
               </w:rPr>
               <w:fldChar w:fldCharType="begin"/>
             </w:r>
@@ -755,22 +718,19 @@
               <w:rPr>
                 <w:noProof/>
                 <w:webHidden/>
-                <w:lang w:val="en-GB"/>
-              </w:rPr>
-              <w:instrText xml:space="preserve"> PAGEREF _Toc129792991 \h </w:instrText>
-            </w:r>
-            <w:r>
-              <w:rPr>
-                <w:noProof/>
-                <w:webHidden/>
-                <w:lang w:val="en-GB"/>
-              </w:rPr>
-            </w:r>
-            <w:r>
-              <w:rPr>
-                <w:noProof/>
-                <w:webHidden/>
-                <w:lang w:val="en-GB"/>
+              </w:rPr>
+              <w:instrText xml:space="preserve"> PAGEREF _Toc130202995 \h </w:instrText>
+            </w:r>
+            <w:r>
+              <w:rPr>
+                <w:noProof/>
+                <w:webHidden/>
+              </w:rPr>
+            </w:r>
+            <w:r>
+              <w:rPr>
+                <w:noProof/>
+                <w:webHidden/>
               </w:rPr>
               <w:fldChar w:fldCharType="separate"/>
             </w:r>
@@ -778,7 +738,6 @@
               <w:rPr>
                 <w:noProof/>
                 <w:webHidden/>
-                <w:lang w:val="en-GB"/>
               </w:rPr>
               <w:t>5</w:t>
             </w:r>
@@ -786,7 +745,6 @@
               <w:rPr>
                 <w:noProof/>
                 <w:webHidden/>
-                <w:lang w:val="en-GB"/>
               </w:rPr>
               <w:fldChar w:fldCharType="end"/>
             </w:r>
@@ -804,10 +762,10 @@
               <w:noProof/>
               <w:sz w:val="22"/>
               <w:szCs w:val="22"/>
-              <w:lang w:val="en-GB"/>
+              <w:lang w:val="pl-PL"/>
             </w:rPr>
           </w:pPr>
-          <w:hyperlink w:anchor="_Toc129792992" w:history="1">
+          <w:hyperlink w:anchor="_Toc130202996" w:history="1">
             <w:r>
               <w:rPr>
                 <w:rStyle w:val="Hipercze"/>
@@ -822,7 +780,7 @@
                 <w:noProof/>
                 <w:sz w:val="22"/>
                 <w:szCs w:val="22"/>
-                <w:lang w:val="en-GB"/>
+                <w:lang w:val="pl-PL"/>
               </w:rPr>
               <w:tab/>
             </w:r>
@@ -832,13 +790,368 @@
                 <w:noProof/>
                 <w:lang w:val="en-GB"/>
               </w:rPr>
+              <w:t>Level 4: UML</w:t>
+            </w:r>
+            <w:r>
+              <w:rPr>
+                <w:noProof/>
+                <w:webHidden/>
+              </w:rPr>
+              <w:tab/>
+            </w:r>
+            <w:r>
+              <w:rPr>
+                <w:noProof/>
+                <w:webHidden/>
+              </w:rPr>
+              <w:fldChar w:fldCharType="begin"/>
+            </w:r>
+            <w:r>
+              <w:rPr>
+                <w:noProof/>
+                <w:webHidden/>
+              </w:rPr>
+              <w:instrText xml:space="preserve"> PAGEREF _Toc130202996 \h </w:instrText>
+            </w:r>
+            <w:r>
+              <w:rPr>
+                <w:noProof/>
+                <w:webHidden/>
+              </w:rPr>
+            </w:r>
+            <w:r>
+              <w:rPr>
+                <w:noProof/>
+                <w:webHidden/>
+              </w:rPr>
+              <w:fldChar w:fldCharType="separate"/>
+            </w:r>
+            <w:r>
+              <w:rPr>
+                <w:noProof/>
+                <w:webHidden/>
+              </w:rPr>
+              <w:t>6</w:t>
+            </w:r>
+            <w:r>
+              <w:rPr>
+                <w:noProof/>
+                <w:webHidden/>
+              </w:rPr>
+              <w:fldChar w:fldCharType="end"/>
+            </w:r>
+          </w:hyperlink>
+        </w:p>
+        <w:p>
+          <w:pPr>
+            <w:pStyle w:val="Spistreci1"/>
+            <w:tabs>
+              <w:tab w:val="left" w:pos="440"/>
+              <w:tab w:val="right" w:leader="dot" w:pos="9062"/>
+            </w:tabs>
+            <w:rPr>
+              <w:rFonts w:eastAsiaTheme="minorEastAsia" w:cstheme="minorBidi"/>
+              <w:noProof/>
+              <w:sz w:val="22"/>
+              <w:szCs w:val="22"/>
+              <w:lang w:val="pl-PL"/>
+            </w:rPr>
+          </w:pPr>
+          <w:hyperlink w:anchor="_Toc130202997" w:history="1">
+            <w:r>
+              <w:rPr>
+                <w:rStyle w:val="Hipercze"/>
+                <w:noProof/>
+                <w:lang w:val="en-GB"/>
+              </w:rPr>
+              <w:t>8.</w:t>
+            </w:r>
+            <w:r>
+              <w:rPr>
+                <w:rFonts w:eastAsiaTheme="minorEastAsia" w:cstheme="minorBidi"/>
+                <w:noProof/>
+                <w:sz w:val="22"/>
+                <w:szCs w:val="22"/>
+                <w:lang w:val="pl-PL"/>
+              </w:rPr>
+              <w:tab/>
+            </w:r>
+            <w:r>
+              <w:rPr>
+                <w:rStyle w:val="Hipercze"/>
+                <w:noProof/>
+                <w:lang w:val="en-GB"/>
+              </w:rPr>
+              <w:t>Architecture of Microservices</w:t>
+            </w:r>
+            <w:r>
+              <w:rPr>
+                <w:noProof/>
+                <w:webHidden/>
+              </w:rPr>
+              <w:tab/>
+            </w:r>
+            <w:r>
+              <w:rPr>
+                <w:noProof/>
+                <w:webHidden/>
+              </w:rPr>
+              <w:fldChar w:fldCharType="begin"/>
+            </w:r>
+            <w:r>
+              <w:rPr>
+                <w:noProof/>
+                <w:webHidden/>
+              </w:rPr>
+              <w:instrText xml:space="preserve"> PAGEREF _Toc130202997 \h </w:instrText>
+            </w:r>
+            <w:r>
+              <w:rPr>
+                <w:noProof/>
+                <w:webHidden/>
+              </w:rPr>
+            </w:r>
+            <w:r>
+              <w:rPr>
+                <w:noProof/>
+                <w:webHidden/>
+              </w:rPr>
+              <w:fldChar w:fldCharType="separate"/>
+            </w:r>
+            <w:r>
+              <w:rPr>
+                <w:noProof/>
+                <w:webHidden/>
+              </w:rPr>
+              <w:t>7</w:t>
+            </w:r>
+            <w:r>
+              <w:rPr>
+                <w:noProof/>
+                <w:webHidden/>
+              </w:rPr>
+              <w:fldChar w:fldCharType="end"/>
+            </w:r>
+          </w:hyperlink>
+        </w:p>
+        <w:p>
+          <w:pPr>
+            <w:pStyle w:val="Spistreci2"/>
+            <w:tabs>
+              <w:tab w:val="left" w:pos="880"/>
+              <w:tab w:val="right" w:leader="dot" w:pos="9062"/>
+            </w:tabs>
+            <w:rPr>
+              <w:rFonts w:cstheme="minorBidi"/>
+              <w:noProof/>
+            </w:rPr>
+          </w:pPr>
+          <w:hyperlink w:anchor="_Toc130202998" w:history="1">
+            <w:r>
+              <w:rPr>
+                <w:rStyle w:val="Hipercze"/>
+                <w:noProof/>
+                <w:lang w:val="en-GB"/>
+              </w:rPr>
+              <w:t>8.1.</w:t>
+            </w:r>
+            <w:r>
+              <w:rPr>
+                <w:rFonts w:cstheme="minorBidi"/>
+                <w:noProof/>
+              </w:rPr>
+              <w:tab/>
+            </w:r>
+            <w:r>
+              <w:rPr>
+                <w:rStyle w:val="Hipercze"/>
+                <w:noProof/>
+                <w:lang w:val="en-GB"/>
+              </w:rPr>
+              <w:t>Microservice 1</w:t>
+            </w:r>
+            <w:r>
+              <w:rPr>
+                <w:noProof/>
+                <w:webHidden/>
+              </w:rPr>
+              <w:tab/>
+            </w:r>
+            <w:r>
+              <w:rPr>
+                <w:noProof/>
+                <w:webHidden/>
+              </w:rPr>
+              <w:fldChar w:fldCharType="begin"/>
+            </w:r>
+            <w:r>
+              <w:rPr>
+                <w:noProof/>
+                <w:webHidden/>
+              </w:rPr>
+              <w:instrText xml:space="preserve"> PAGEREF _Toc130202998 \h </w:instrText>
+            </w:r>
+            <w:r>
+              <w:rPr>
+                <w:noProof/>
+                <w:webHidden/>
+              </w:rPr>
+            </w:r>
+            <w:r>
+              <w:rPr>
+                <w:noProof/>
+                <w:webHidden/>
+              </w:rPr>
+              <w:fldChar w:fldCharType="separate"/>
+            </w:r>
+            <w:r>
+              <w:rPr>
+                <w:noProof/>
+                <w:webHidden/>
+              </w:rPr>
+              <w:t>7</w:t>
+            </w:r>
+            <w:r>
+              <w:rPr>
+                <w:noProof/>
+                <w:webHidden/>
+              </w:rPr>
+              <w:fldChar w:fldCharType="end"/>
+            </w:r>
+          </w:hyperlink>
+        </w:p>
+        <w:p>
+          <w:pPr>
+            <w:pStyle w:val="Spistreci2"/>
+            <w:tabs>
+              <w:tab w:val="left" w:pos="880"/>
+              <w:tab w:val="right" w:leader="dot" w:pos="9062"/>
+            </w:tabs>
+            <w:rPr>
+              <w:rFonts w:cstheme="minorBidi"/>
+              <w:noProof/>
+            </w:rPr>
+          </w:pPr>
+          <w:hyperlink w:anchor="_Toc130202999" w:history="1">
+            <w:r>
+              <w:rPr>
+                <w:rStyle w:val="Hipercze"/>
+                <w:noProof/>
+                <w:lang w:val="en-GB"/>
+              </w:rPr>
+              <w:t>8.2.</w:t>
+            </w:r>
+            <w:r>
+              <w:rPr>
+                <w:rFonts w:cstheme="minorBidi"/>
+                <w:noProof/>
+              </w:rPr>
+              <w:tab/>
+            </w:r>
+            <w:r>
+              <w:rPr>
+                <w:rStyle w:val="Hipercze"/>
+                <w:noProof/>
+                <w:lang w:val="en-GB"/>
+              </w:rPr>
+              <w:t>Microservice 2</w:t>
+            </w:r>
+            <w:r>
+              <w:rPr>
+                <w:noProof/>
+                <w:webHidden/>
+              </w:rPr>
+              <w:tab/>
+            </w:r>
+            <w:r>
+              <w:rPr>
+                <w:noProof/>
+                <w:webHidden/>
+              </w:rPr>
+              <w:fldChar w:fldCharType="begin"/>
+            </w:r>
+            <w:r>
+              <w:rPr>
+                <w:noProof/>
+                <w:webHidden/>
+              </w:rPr>
+              <w:instrText xml:space="preserve"> PAGEREF _Toc130202999 \h </w:instrText>
+            </w:r>
+            <w:r>
+              <w:rPr>
+                <w:noProof/>
+                <w:webHidden/>
+              </w:rPr>
+            </w:r>
+            <w:r>
+              <w:rPr>
+                <w:noProof/>
+                <w:webHidden/>
+              </w:rPr>
+              <w:fldChar w:fldCharType="separate"/>
+            </w:r>
+            <w:r>
+              <w:rPr>
+                <w:noProof/>
+                <w:webHidden/>
+              </w:rPr>
+              <w:t>7</w:t>
+            </w:r>
+            <w:r>
+              <w:rPr>
+                <w:noProof/>
+                <w:webHidden/>
+              </w:rPr>
+              <w:fldChar w:fldCharType="end"/>
+            </w:r>
+          </w:hyperlink>
+        </w:p>
+        <w:p>
+          <w:pPr>
+            <w:pStyle w:val="Spistreci1"/>
+            <w:tabs>
+              <w:tab w:val="left" w:pos="440"/>
+              <w:tab w:val="right" w:leader="dot" w:pos="9062"/>
+            </w:tabs>
+            <w:rPr>
+              <w:rFonts w:eastAsiaTheme="minorEastAsia" w:cstheme="minorBidi"/>
+              <w:noProof/>
+              <w:sz w:val="22"/>
+              <w:szCs w:val="22"/>
+              <w:lang w:val="pl-PL"/>
+            </w:rPr>
+          </w:pPr>
+          <w:hyperlink w:anchor="_Toc130203000" w:history="1">
+            <w:r>
+              <w:rPr>
+                <w:rStyle w:val="Hipercze"/>
+                <w:noProof/>
+                <w:lang w:val="en-GB"/>
+              </w:rPr>
+              <w:t>9.</w:t>
+            </w:r>
+            <w:r>
+              <w:rPr>
+                <w:rFonts w:eastAsiaTheme="minorEastAsia" w:cstheme="minorBidi"/>
+                <w:noProof/>
+                <w:sz w:val="22"/>
+                <w:szCs w:val="22"/>
+                <w:lang w:val="pl-PL"/>
+              </w:rPr>
+              <w:tab/>
+            </w:r>
+            <w:r>
+              <w:rPr>
+                <w:rStyle w:val="Hipercze"/>
+                <w:noProof/>
+                <w:lang w:val="en-GB"/>
+              </w:rPr>
               <w:t>Definitions, Acronyms, and Abbreviations</w:t>
             </w:r>
             <w:r>
               <w:rPr>
                 <w:noProof/>
                 <w:webHidden/>
-                <w:lang w:val="en-GB"/>
               </w:rPr>
               <w:tab/>
             </w:r>
@@ -846,7 +1159,6 @@
               <w:rPr>
                 <w:noProof/>
                 <w:webHidden/>
-                <w:lang w:val="en-GB"/>
               </w:rPr>
               <w:fldChar w:fldCharType="begin"/>
             </w:r>
@@ -854,22 +1166,19 @@
               <w:rPr>
                 <w:noProof/>
                 <w:webHidden/>
-                <w:lang w:val="en-GB"/>
-              </w:rPr>
-              <w:instrText xml:space="preserve"> PAGEREF _Toc129792992 \h </w:instrText>
-            </w:r>
-            <w:r>
-              <w:rPr>
-                <w:noProof/>
-                <w:webHidden/>
-                <w:lang w:val="en-GB"/>
-              </w:rPr>
-            </w:r>
-            <w:r>
-              <w:rPr>
-                <w:noProof/>
-                <w:webHidden/>
-                <w:lang w:val="en-GB"/>
+              </w:rPr>
+              <w:instrText xml:space="preserve"> PAGEREF _Toc130203000 \h </w:instrText>
+            </w:r>
+            <w:r>
+              <w:rPr>
+                <w:noProof/>
+                <w:webHidden/>
+              </w:rPr>
+            </w:r>
+            <w:r>
+              <w:rPr>
+                <w:noProof/>
+                <w:webHidden/>
               </w:rPr>
               <w:fldChar w:fldCharType="separate"/>
             </w:r>
@@ -877,15 +1186,13 @@
               <w:rPr>
                 <w:noProof/>
                 <w:webHidden/>
-                <w:lang w:val="en-GB"/>
-              </w:rPr>
-              <w:t>6</w:t>
-            </w:r>
-            <w:r>
-              <w:rPr>
-                <w:noProof/>
-                <w:webHidden/>
-                <w:lang w:val="en-GB"/>
+              </w:rPr>
+              <w:t>8</w:t>
+            </w:r>
+            <w:r>
+              <w:rPr>
+                <w:noProof/>
+                <w:webHidden/>
               </w:rPr>
               <w:fldChar w:fldCharType="end"/>
             </w:r>
@@ -929,13 +1236,13 @@
         <w:pStyle w:val="Nagwek1"/>
         <w:numPr>
           <w:ilvl w:val="0"/>
-          <w:numId w:val="2"/>
+          <w:numId w:val="7"/>
         </w:numPr>
         <w:rPr>
           <w:lang w:val="en-GB"/>
         </w:rPr>
       </w:pPr>
-      <w:bookmarkStart w:id="2" w:name="_Toc129792986"/>
+      <w:bookmarkStart w:id="2" w:name="_Toc130202990"/>
       <w:r>
         <w:rPr>
           <w:lang w:val="en-GB"/>
@@ -1118,13 +1425,13 @@
         <w:pStyle w:val="Nagwek1"/>
         <w:numPr>
           <w:ilvl w:val="0"/>
-          <w:numId w:val="2"/>
+          <w:numId w:val="7"/>
         </w:numPr>
         <w:rPr>
           <w:lang w:val="en-GB"/>
         </w:rPr>
       </w:pPr>
-      <w:bookmarkStart w:id="3" w:name="_Toc129792987"/>
+      <w:bookmarkStart w:id="3" w:name="_Toc130202991"/>
       <w:r>
         <w:rPr>
           <w:lang w:val="en-GB"/>
@@ -1177,18 +1484,20 @@
         <w:pStyle w:val="Nagwek1"/>
         <w:numPr>
           <w:ilvl w:val="0"/>
-          <w:numId w:val="2"/>
+          <w:numId w:val="7"/>
         </w:numPr>
         <w:rPr>
           <w:lang w:val="en-GB"/>
         </w:rPr>
       </w:pPr>
+      <w:bookmarkStart w:id="4" w:name="_Toc130202992"/>
       <w:r>
         <w:rPr>
           <w:lang w:val="en-GB"/>
         </w:rPr>
         <w:t>Microservices Architecture</w:t>
       </w:r>
+      <w:bookmarkEnd w:id="4"/>
     </w:p>
     <w:p>
       <w:pPr>
@@ -1306,13 +1615,13 @@
         <w:pStyle w:val="Nagwek1"/>
         <w:numPr>
           <w:ilvl w:val="0"/>
-          <w:numId w:val="2"/>
+          <w:numId w:val="7"/>
         </w:numPr>
         <w:rPr>
           <w:lang w:val="en-GB"/>
         </w:rPr>
       </w:pPr>
-      <w:bookmarkStart w:id="4" w:name="_Toc129792988"/>
+      <w:bookmarkStart w:id="5" w:name="_Toc130202993"/>
       <w:r>
         <w:rPr>
           <w:lang w:val="en-GB"/>
@@ -1320,7 +1629,7 @@
         <w:lastRenderedPageBreak/>
         <w:t>Level 1: System Context diagram</w:t>
       </w:r>
-      <w:bookmarkEnd w:id="4"/>
+      <w:bookmarkEnd w:id="5"/>
     </w:p>
     <w:p>
       <w:pPr>
@@ -1394,13 +1703,13 @@
         <w:pStyle w:val="Nagwek1"/>
         <w:numPr>
           <w:ilvl w:val="0"/>
-          <w:numId w:val="2"/>
+          <w:numId w:val="7"/>
         </w:numPr>
         <w:rPr>
           <w:lang w:val="en-GB"/>
         </w:rPr>
       </w:pPr>
-      <w:bookmarkStart w:id="5" w:name="_Toc129792989"/>
+      <w:bookmarkStart w:id="6" w:name="_Toc130202994"/>
       <w:r>
         <w:rPr>
           <w:lang w:val="en-GB"/>
@@ -1408,7 +1717,7 @@
         <w:lastRenderedPageBreak/>
         <w:t>Level 2: Container diagram</w:t>
       </w:r>
-      <w:bookmarkEnd w:id="5"/>
+      <w:bookmarkEnd w:id="6"/>
     </w:p>
     <w:p>
       <w:pPr>
@@ -1482,13 +1791,13 @@
         <w:pStyle w:val="Nagwek1"/>
         <w:numPr>
           <w:ilvl w:val="0"/>
-          <w:numId w:val="2"/>
+          <w:numId w:val="7"/>
         </w:numPr>
         <w:rPr>
           <w:lang w:val="en-GB"/>
         </w:rPr>
       </w:pPr>
-      <w:bookmarkStart w:id="6" w:name="_Toc129792990"/>
+      <w:bookmarkStart w:id="7" w:name="_Toc130202995"/>
       <w:r>
         <w:rPr>
           <w:lang w:val="en-GB"/>
@@ -1496,7 +1805,7 @@
         <w:lastRenderedPageBreak/>
         <w:t>Level 3: Component diagram</w:t>
       </w:r>
-      <w:bookmarkEnd w:id="6"/>
+      <w:bookmarkEnd w:id="7"/>
     </w:p>
     <w:p>
       <w:pPr>
@@ -1570,13 +1879,13 @@
         <w:pStyle w:val="Nagwek1"/>
         <w:numPr>
           <w:ilvl w:val="0"/>
-          <w:numId w:val="2"/>
+          <w:numId w:val="7"/>
         </w:numPr>
         <w:rPr>
           <w:lang w:val="en-GB"/>
         </w:rPr>
       </w:pPr>
-      <w:bookmarkStart w:id="7" w:name="_Toc129792991"/>
+      <w:bookmarkStart w:id="8" w:name="_Toc130202996"/>
       <w:r>
         <w:rPr>
           <w:lang w:val="en-GB"/>
@@ -1584,7 +1893,7 @@
         <w:lastRenderedPageBreak/>
         <w:t>Level 4: UML</w:t>
       </w:r>
-      <w:bookmarkEnd w:id="7"/>
+      <w:bookmarkEnd w:id="8"/>
     </w:p>
     <w:p>
       <w:pPr>
@@ -1612,14 +1921,111 @@
         <w:pStyle w:val="Nagwek1"/>
         <w:numPr>
           <w:ilvl w:val="0"/>
-          <w:numId w:val="2"/>
+          <w:numId w:val="7"/>
         </w:numPr>
         <w:rPr>
           <w:lang w:val="en-GB"/>
         </w:rPr>
       </w:pPr>
-      <w:bookmarkStart w:id="8" w:name="_Toc129620662"/>
-      <w:bookmarkStart w:id="9" w:name="_Toc129792992"/>
+      <w:bookmarkStart w:id="9" w:name="_Toc130202997"/>
+      <w:r>
+        <w:rPr>
+          <w:lang w:val="en-GB"/>
+        </w:rPr>
+        <w:lastRenderedPageBreak/>
+        <w:t>Architecture of Microservices</w:t>
+      </w:r>
+      <w:bookmarkEnd w:id="9"/>
+    </w:p>
+    <w:p>
+      <w:pPr>
+        <w:pStyle w:val="Nagwek2"/>
+        <w:numPr>
+          <w:ilvl w:val="1"/>
+          <w:numId w:val="7"/>
+        </w:numPr>
+        <w:rPr>
+          <w:lang w:val="en-GB"/>
+        </w:rPr>
+      </w:pPr>
+      <w:bookmarkStart w:id="10" w:name="_Toc130202998"/>
+      <w:r>
+        <w:rPr>
+          <w:lang w:val="en-GB"/>
+        </w:rPr>
+        <w:t>Microservice 1</w:t>
+      </w:r>
+      <w:bookmarkEnd w:id="10"/>
+    </w:p>
+    <w:p>
+      <w:pPr>
+        <w:spacing w:after="200"/>
+        <w:rPr>
+          <w:lang w:val="en-GB"/>
+        </w:rPr>
+      </w:pPr>
+      <w:r>
+        <w:rPr>
+          <w:lang w:val="en-GB"/>
+        </w:rPr>
+        <w:t>Architecture of microservice</w:t>
+      </w:r>
+    </w:p>
+    <w:p>
+      <w:pPr>
+        <w:pStyle w:val="Nagwek2"/>
+        <w:numPr>
+          <w:ilvl w:val="1"/>
+          <w:numId w:val="7"/>
+        </w:numPr>
+        <w:rPr>
+          <w:lang w:val="en-GB"/>
+        </w:rPr>
+      </w:pPr>
+      <w:bookmarkStart w:id="11" w:name="_Toc130202999"/>
+      <w:r>
+        <w:rPr>
+          <w:lang w:val="en-GB"/>
+        </w:rPr>
+        <w:t>Microservice 2</w:t>
+      </w:r>
+      <w:bookmarkEnd w:id="11"/>
+    </w:p>
+    <w:p>
+      <w:pPr>
+        <w:spacing w:after="200"/>
+        <w:rPr>
+          <w:lang w:val="en-GB"/>
+        </w:rPr>
+      </w:pPr>
+    </w:p>
+    <w:p>
+      <w:pPr>
+        <w:spacing w:after="200"/>
+        <w:rPr>
+          <w:lang w:val="en-GB"/>
+        </w:rPr>
+      </w:pPr>
+      <w:r>
+        <w:rPr>
+          <w:lang w:val="en-GB"/>
+        </w:rPr>
+        <w:br w:type="page"/>
+      </w:r>
+    </w:p>
+    <w:p>
+      <w:pPr>
+        <w:pStyle w:val="Nagwek1"/>
+        <w:numPr>
+          <w:ilvl w:val="0"/>
+          <w:numId w:val="7"/>
+        </w:numPr>
+        <w:rPr>
+          <w:lang w:val="en-GB"/>
+        </w:rPr>
+      </w:pPr>
+      <w:bookmarkStart w:id="12" w:name="_Toc129620662"/>
+      <w:bookmarkStart w:id="13" w:name="_Toc130203000"/>
       <w:r>
         <w:rPr>
           <w:lang w:val="en-GB"/>
@@ -1627,8 +2033,8 @@
         <w:lastRenderedPageBreak/>
         <w:t>Definitions, Acronyms, and Abbreviations</w:t>
       </w:r>
-      <w:bookmarkEnd w:id="8"/>
-      <w:bookmarkEnd w:id="9"/>
+      <w:bookmarkEnd w:id="12"/>
+      <w:bookmarkEnd w:id="13"/>
     </w:p>
     <w:p>
       <w:pPr>
@@ -1907,7 +2313,7 @@
                 <w:lang w:val="en-GB"/>
               </w:rPr>
             </w:pPr>
-            <w:bookmarkStart w:id="10" w:name="_Hlk129793050"/>
+            <w:bookmarkStart w:id="14" w:name="_Hlk129793050"/>
             <w:proofErr w:type="spellStart"/>
             <w:r>
               <w:rPr>
@@ -1930,7 +2336,7 @@
               </w:rPr>
               <w:t>icroservice</w:t>
             </w:r>
-            <w:bookmarkEnd w:id="10"/>
+            <w:bookmarkEnd w:id="14"/>
             <w:proofErr w:type="spellEnd"/>
           </w:p>
         </w:tc>
@@ -2151,6 +2557,92 @@
 <file path=word/numbering.xml><?xml version="1.0" encoding="utf-8"?>
 <w:numbering xmlns:wpc="http://schemas.microsoft.com/office/word/2010/wordprocessingCanvas" xmlns:cx="http://schemas.microsoft.com/office/drawing/2014/chartex" xmlns:cx1="http://schemas.microsoft.com/office/drawing/2015/9/8/chartex" xmlns:cx2="http://schemas.microsoft.com/office/drawing/2015/10/21/chartex" xmlns:cx3="http://schemas.microsoft.com/office/drawing/2016/5/9/chartex" xmlns:cx4="http://schemas.microsoft.com/office/drawing/2016/5/10/chartex" xmlns:cx5="http://schemas.microsoft.com/office/drawing/2016/5/11/chartex" xmlns:cx6="http://schemas.microsoft.com/office/drawing/2016/5/12/chartex" xmlns:cx7="http://schemas.microsoft.com/office/drawing/2016/5/13/chartex" xmlns:cx8="http://schemas.microsoft.com/office/drawing/2016/5/14/chartex" xmlns:mc="http://schemas.openxmlformats.org/markup-compatibility/2006" xmlns:aink="http://schemas.microsoft.com/office/drawing/2016/ink" xmlns:am3d="http://schemas.microsoft.com/office/drawing/2017/model3d" xmlns:o="urn:schemas-microsoft-com:office:office" xmlns:oel="http://schemas.microsoft.com/office/2019/extlst" xmlns:r="http://schemas.openxmlformats.org/officeDocument/2006/relationships" xmlns:m="http://schemas.openxmlformats.org/officeDocument/2006/math" xmlns:v="urn:schemas-microsoft-com:vml" xmlns:wp14="http://schemas.microsoft.com/office/word/2010/wordprocessingDrawing" xmlns:wp="http://schemas.openxmlformats.org/drawingml/2006/wordprocessingDrawing" xmlns:w10="urn:schemas-microsoft-com:office:word" xmlns:w="http://schemas.openxmlformats.org/wordprocessingml/2006/main" xmlns:w14="http://schemas.microsoft.com/office/word/2010/wordml" xmlns:w15="http://schemas.microsoft.com/office/word/2012/wordml" xmlns:w16cex="http://schemas.microsoft.com/office/word/2018/wordml/cex" xmlns:w16cid="http://schemas.microsoft.com/office/word/2016/wordml/cid" xmlns:w16="http://schemas.microsoft.com/office/word/2018/wordml" xmlns:w16sdtdh="http://schemas.microsoft.com/office/word/2020/wordml/sdtdatahash" xmlns:w16se="http://schemas.microsoft.com/office/word/2015/wordml/symex" xmlns:wpg="http://schemas.microsoft.com/office/word/2010/wordprocessingGroup" xmlns:wpi="http://schemas.microsoft.com/office/word/2010/wordprocessingInk" xmlns:wne="http://schemas.microsoft.com/office/word/2006/wordml" xmlns:wps="http://schemas.microsoft.com/office/word/2010/wordprocessingShape" mc:Ignorable="w14 w15 w16se w16cid w16 w16cex w16sdtdh wp14">
   <w:abstractNum w:abstractNumId="0" w15:restartNumberingAfterBreak="0">
+    <w:nsid w:val="001D0197"/>
+    <w:multiLevelType w:val="multilevel"/>
+    <w:tmpl w:val="0415001F"/>
+    <w:lvl w:ilvl="0">
+      <w:start w:val="1"/>
+      <w:numFmt w:val="decimal"/>
+      <w:lvlText w:val="%1."/>
+      <w:lvlJc w:val="left"/>
+      <w:pPr>
+        <w:ind w:left="360" w:hanging="360"/>
+      </w:pPr>
+    </w:lvl>
+    <w:lvl w:ilvl="1">
+      <w:start w:val="1"/>
+      <w:numFmt w:val="decimal"/>
+      <w:lvlText w:val="%1.%2."/>
+      <w:lvlJc w:val="left"/>
+      <w:pPr>
+        <w:ind w:left="792" w:hanging="432"/>
+      </w:pPr>
+    </w:lvl>
+    <w:lvl w:ilvl="2">
+      <w:start w:val="1"/>
+      <w:numFmt w:val="decimal"/>
+      <w:lvlText w:val="%1.%2.%3."/>
+      <w:lvlJc w:val="left"/>
+      <w:pPr>
+        <w:ind w:left="1224" w:hanging="504"/>
+      </w:pPr>
+    </w:lvl>
+    <w:lvl w:ilvl="3">
+      <w:start w:val="1"/>
+      <w:numFmt w:val="decimal"/>
+      <w:lvlText w:val="%1.%2.%3.%4."/>
+      <w:lvlJc w:val="left"/>
+      <w:pPr>
+        <w:ind w:left="1728" w:hanging="648"/>
+      </w:pPr>
+    </w:lvl>
+    <w:lvl w:ilvl="4">
+      <w:start w:val="1"/>
+      <w:numFmt w:val="decimal"/>
+      <w:lvlText w:val="%1.%2.%3.%4.%5."/>
+      <w:lvlJc w:val="left"/>
+      <w:pPr>
+        <w:ind w:left="2232" w:hanging="792"/>
+      </w:pPr>
+    </w:lvl>
+    <w:lvl w:ilvl="5">
+      <w:start w:val="1"/>
+      <w:numFmt w:val="decimal"/>
+      <w:lvlText w:val="%1.%2.%3.%4.%5.%6."/>
+      <w:lvlJc w:val="left"/>
+      <w:pPr>
+        <w:ind w:left="2736" w:hanging="936"/>
+      </w:pPr>
+    </w:lvl>
+    <w:lvl w:ilvl="6">
+      <w:start w:val="1"/>
+      <w:numFmt w:val="decimal"/>
+      <w:lvlText w:val="%1.%2.%3.%4.%5.%6.%7."/>
+      <w:lvlJc w:val="left"/>
+      <w:pPr>
+        <w:ind w:left="3240" w:hanging="1080"/>
+      </w:pPr>
+    </w:lvl>
+    <w:lvl w:ilvl="7">
+      <w:start w:val="1"/>
+      <w:numFmt w:val="decimal"/>
+      <w:lvlText w:val="%1.%2.%3.%4.%5.%6.%7.%8."/>
+      <w:lvlJc w:val="left"/>
+      <w:pPr>
+        <w:ind w:left="3744" w:hanging="1224"/>
+      </w:pPr>
+    </w:lvl>
+    <w:lvl w:ilvl="8">
+      <w:start w:val="1"/>
+      <w:numFmt w:val="decimal"/>
+      <w:lvlText w:val="%1.%2.%3.%4.%5.%6.%7.%8.%9."/>
+      <w:lvlJc w:val="left"/>
+      <w:pPr>
+        <w:ind w:left="4320" w:hanging="1440"/>
+      </w:pPr>
+    </w:lvl>
+  </w:abstractNum>
+  <w:abstractNum w:abstractNumId="1" w15:restartNumberingAfterBreak="0">
     <w:nsid w:val="02245192"/>
     <w:multiLevelType w:val="hybridMultilevel"/>
     <w:tmpl w:val="12CED57E"/>
@@ -2236,7 +2728,7 @@
       </w:pPr>
     </w:lvl>
   </w:abstractNum>
-  <w:abstractNum w:abstractNumId="1" w15:restartNumberingAfterBreak="0">
+  <w:abstractNum w:abstractNumId="2" w15:restartNumberingAfterBreak="0">
     <w:nsid w:val="07CD77D7"/>
     <w:multiLevelType w:val="multilevel"/>
     <w:tmpl w:val="0415001F"/>
@@ -2322,7 +2814,7 @@
       </w:pPr>
     </w:lvl>
   </w:abstractNum>
-  <w:abstractNum w:abstractNumId="2" w15:restartNumberingAfterBreak="0">
+  <w:abstractNum w:abstractNumId="3" w15:restartNumberingAfterBreak="0">
     <w:nsid w:val="1E0448C3"/>
     <w:multiLevelType w:val="hybridMultilevel"/>
     <w:tmpl w:val="40906976"/>
@@ -2435,10 +2927,182 @@
       </w:rPr>
     </w:lvl>
   </w:abstractNum>
-  <w:abstractNum w:abstractNumId="3" w15:restartNumberingAfterBreak="0">
+  <w:abstractNum w:abstractNumId="4" w15:restartNumberingAfterBreak="0">
+    <w:nsid w:val="64887F5C"/>
+    <w:multiLevelType w:val="multilevel"/>
+    <w:tmpl w:val="0415001F"/>
+    <w:lvl w:ilvl="0">
+      <w:start w:val="1"/>
+      <w:numFmt w:val="decimal"/>
+      <w:lvlText w:val="%1."/>
+      <w:lvlJc w:val="left"/>
+      <w:pPr>
+        <w:ind w:left="360" w:hanging="360"/>
+      </w:pPr>
+    </w:lvl>
+    <w:lvl w:ilvl="1">
+      <w:start w:val="1"/>
+      <w:numFmt w:val="decimal"/>
+      <w:lvlText w:val="%1.%2."/>
+      <w:lvlJc w:val="left"/>
+      <w:pPr>
+        <w:ind w:left="792" w:hanging="432"/>
+      </w:pPr>
+    </w:lvl>
+    <w:lvl w:ilvl="2">
+      <w:start w:val="1"/>
+      <w:numFmt w:val="decimal"/>
+      <w:lvlText w:val="%1.%2.%3."/>
+      <w:lvlJc w:val="left"/>
+      <w:pPr>
+        <w:ind w:left="1224" w:hanging="504"/>
+      </w:pPr>
+    </w:lvl>
+    <w:lvl w:ilvl="3">
+      <w:start w:val="1"/>
+      <w:numFmt w:val="decimal"/>
+      <w:lvlText w:val="%1.%2.%3.%4."/>
+      <w:lvlJc w:val="left"/>
+      <w:pPr>
+        <w:ind w:left="1728" w:hanging="648"/>
+      </w:pPr>
+    </w:lvl>
+    <w:lvl w:ilvl="4">
+      <w:start w:val="1"/>
+      <w:numFmt w:val="decimal"/>
+      <w:lvlText w:val="%1.%2.%3.%4.%5."/>
+      <w:lvlJc w:val="left"/>
+      <w:pPr>
+        <w:ind w:left="2232" w:hanging="792"/>
+      </w:pPr>
+    </w:lvl>
+    <w:lvl w:ilvl="5">
+      <w:start w:val="1"/>
+      <w:numFmt w:val="decimal"/>
+      <w:lvlText w:val="%1.%2.%3.%4.%5.%6."/>
+      <w:lvlJc w:val="left"/>
+      <w:pPr>
+        <w:ind w:left="2736" w:hanging="936"/>
+      </w:pPr>
+    </w:lvl>
+    <w:lvl w:ilvl="6">
+      <w:start w:val="1"/>
+      <w:numFmt w:val="decimal"/>
+      <w:lvlText w:val="%1.%2.%3.%4.%5.%6.%7."/>
+      <w:lvlJc w:val="left"/>
+      <w:pPr>
+        <w:ind w:left="3240" w:hanging="1080"/>
+      </w:pPr>
+    </w:lvl>
+    <w:lvl w:ilvl="7">
+      <w:start w:val="1"/>
+      <w:numFmt w:val="decimal"/>
+      <w:lvlText w:val="%1.%2.%3.%4.%5.%6.%7.%8."/>
+      <w:lvlJc w:val="left"/>
+      <w:pPr>
+        <w:ind w:left="3744" w:hanging="1224"/>
+      </w:pPr>
+    </w:lvl>
+    <w:lvl w:ilvl="8">
+      <w:start w:val="1"/>
+      <w:numFmt w:val="decimal"/>
+      <w:lvlText w:val="%1.%2.%3.%4.%5.%6.%7.%8.%9."/>
+      <w:lvlJc w:val="left"/>
+      <w:pPr>
+        <w:ind w:left="4320" w:hanging="1440"/>
+      </w:pPr>
+    </w:lvl>
+  </w:abstractNum>
+  <w:abstractNum w:abstractNumId="5" w15:restartNumberingAfterBreak="0">
+    <w:nsid w:val="6B0E4E49"/>
+    <w:multiLevelType w:val="multilevel"/>
+    <w:tmpl w:val="0415001F"/>
+    <w:lvl w:ilvl="0">
+      <w:start w:val="1"/>
+      <w:numFmt w:val="decimal"/>
+      <w:lvlText w:val="%1."/>
+      <w:lvlJc w:val="left"/>
+      <w:pPr>
+        <w:ind w:left="360" w:hanging="360"/>
+      </w:pPr>
+    </w:lvl>
+    <w:lvl w:ilvl="1">
+      <w:start w:val="1"/>
+      <w:numFmt w:val="decimal"/>
+      <w:lvlText w:val="%1.%2."/>
+      <w:lvlJc w:val="left"/>
+      <w:pPr>
+        <w:ind w:left="792" w:hanging="432"/>
+      </w:pPr>
+    </w:lvl>
+    <w:lvl w:ilvl="2">
+      <w:start w:val="1"/>
+      <w:numFmt w:val="decimal"/>
+      <w:lvlText w:val="%1.%2.%3."/>
+      <w:lvlJc w:val="left"/>
+      <w:pPr>
+        <w:ind w:left="1224" w:hanging="504"/>
+      </w:pPr>
+    </w:lvl>
+    <w:lvl w:ilvl="3">
+      <w:start w:val="1"/>
+      <w:numFmt w:val="decimal"/>
+      <w:lvlText w:val="%1.%2.%3.%4."/>
+      <w:lvlJc w:val="left"/>
+      <w:pPr>
+        <w:ind w:left="1728" w:hanging="648"/>
+      </w:pPr>
+    </w:lvl>
+    <w:lvl w:ilvl="4">
+      <w:start w:val="1"/>
+      <w:numFmt w:val="decimal"/>
+      <w:lvlText w:val="%1.%2.%3.%4.%5."/>
+      <w:lvlJc w:val="left"/>
+      <w:pPr>
+        <w:ind w:left="2232" w:hanging="792"/>
+      </w:pPr>
+    </w:lvl>
+    <w:lvl w:ilvl="5">
+      <w:start w:val="1"/>
+      <w:numFmt w:val="decimal"/>
+      <w:lvlText w:val="%1.%2.%3.%4.%5.%6."/>
+      <w:lvlJc w:val="left"/>
+      <w:pPr>
+        <w:ind w:left="2736" w:hanging="936"/>
+      </w:pPr>
+    </w:lvl>
+    <w:lvl w:ilvl="6">
+      <w:start w:val="1"/>
+      <w:numFmt w:val="decimal"/>
+      <w:lvlText w:val="%1.%2.%3.%4.%5.%6.%7."/>
+      <w:lvlJc w:val="left"/>
+      <w:pPr>
+        <w:ind w:left="3240" w:hanging="1080"/>
+      </w:pPr>
+    </w:lvl>
+    <w:lvl w:ilvl="7">
+      <w:start w:val="1"/>
+      <w:numFmt w:val="decimal"/>
+      <w:lvlText w:val="%1.%2.%3.%4.%5.%6.%7.%8."/>
+      <w:lvlJc w:val="left"/>
+      <w:pPr>
+        <w:ind w:left="3744" w:hanging="1224"/>
+      </w:pPr>
+    </w:lvl>
+    <w:lvl w:ilvl="8">
+      <w:start w:val="1"/>
+      <w:numFmt w:val="decimal"/>
+      <w:lvlText w:val="%1.%2.%3.%4.%5.%6.%7.%8.%9."/>
+      <w:lvlJc w:val="left"/>
+      <w:pPr>
+        <w:ind w:left="4320" w:hanging="1440"/>
+      </w:pPr>
+    </w:lvl>
+  </w:abstractNum>
+  <w:abstractNum w:abstractNumId="6" w15:restartNumberingAfterBreak="0">
     <w:nsid w:val="74470ACC"/>
     <w:multiLevelType w:val="hybridMultilevel"/>
-    <w:tmpl w:val="B740A672"/>
+    <w:tmpl w:val="E9340422"/>
     <w:lvl w:ilvl="0" w:tplc="0415000F">
       <w:start w:val="1"/>
       <w:numFmt w:val="decimal"/>
@@ -2448,7 +3112,7 @@
         <w:ind w:left="720" w:hanging="360"/>
       </w:pPr>
     </w:lvl>
-    <w:lvl w:ilvl="1" w:tplc="04150019" w:tentative="1">
+    <w:lvl w:ilvl="1" w:tplc="04150019">
       <w:start w:val="1"/>
       <w:numFmt w:val="lowerLetter"/>
       <w:lvlText w:val="%2."/>
@@ -2522,16 +3186,25 @@
     </w:lvl>
   </w:abstractNum>
   <w:num w:numId="1" w16cid:durableId="1622877919">
+    <w:abstractNumId w:val="1"/>
+  </w:num>
+  <w:num w:numId="2" w16cid:durableId="1568493686">
+    <w:abstractNumId w:val="6"/>
+  </w:num>
+  <w:num w:numId="3" w16cid:durableId="574126922">
+    <w:abstractNumId w:val="2"/>
+  </w:num>
+  <w:num w:numId="4" w16cid:durableId="1387097462">
+    <w:abstractNumId w:val="3"/>
+  </w:num>
+  <w:num w:numId="5" w16cid:durableId="1605964910">
+    <w:abstractNumId w:val="4"/>
+  </w:num>
+  <w:num w:numId="6" w16cid:durableId="863978983">
     <w:abstractNumId w:val="0"/>
   </w:num>
-  <w:num w:numId="2" w16cid:durableId="1568493686">
-    <w:abstractNumId w:val="3"/>
-  </w:num>
-  <w:num w:numId="3" w16cid:durableId="574126922">
-    <w:abstractNumId w:val="1"/>
-  </w:num>
-  <w:num w:numId="4" w16cid:durableId="1387097462">
-    <w:abstractNumId w:val="2"/>
+  <w:num w:numId="7" w16cid:durableId="1791046071">
+    <w:abstractNumId w:val="5"/>
   </w:num>
 </w:numbering>
 </file>
@@ -2964,6 +3637,28 @@
       <w:color w:val="365F91" w:themeColor="accent1" w:themeShade="BF"/>
       <w:sz w:val="32"/>
       <w:szCs w:val="32"/>
+    </w:rPr>
+  </w:style>
+  <w:style w:type="paragraph" w:styleId="Nagwek2">
+    <w:name w:val="heading 2"/>
+    <w:basedOn w:val="Normalny"/>
+    <w:next w:val="Normalny"/>
+    <w:link w:val="Nagwek2Znak"/>
+    <w:uiPriority w:val="9"/>
+    <w:unhideWhenUsed/>
+    <w:qFormat/>
+    <w:rsid w:val="005E5976"/>
+    <w:pPr>
+      <w:keepNext/>
+      <w:keepLines/>
+      <w:spacing w:before="40"/>
+      <w:outlineLvl w:val="1"/>
+    </w:pPr>
+    <w:rPr>
+      <w:rFonts w:asciiTheme="majorHAnsi" w:eastAsiaTheme="majorEastAsia" w:hAnsiTheme="majorHAnsi" w:cstheme="majorBidi"/>
+      <w:color w:val="365F91" w:themeColor="accent1" w:themeShade="BF"/>
+      <w:sz w:val="26"/>
+      <w:szCs w:val="26"/>
     </w:rPr>
   </w:style>
   <w:style w:type="paragraph" w:styleId="Nagwek3">
@@ -3434,6 +4129,20 @@
       </w:tblBorders>
     </w:tblPr>
   </w:style>
+  <w:style w:type="character" w:customStyle="1" w:styleId="Nagwek2Znak">
+    <w:name w:val="Nagłówek 2 Znak"/>
+    <w:basedOn w:val="Domylnaczcionkaakapitu"/>
+    <w:link w:val="Nagwek2"/>
+    <w:uiPriority w:val="9"/>
+    <w:rsid w:val="005E5976"/>
+    <w:rPr>
+      <w:rFonts w:asciiTheme="majorHAnsi" w:eastAsiaTheme="majorEastAsia" w:hAnsiTheme="majorHAnsi" w:cstheme="majorBidi"/>
+      <w:color w:val="365F91" w:themeColor="accent1" w:themeShade="BF"/>
+      <w:sz w:val="26"/>
+      <w:szCs w:val="26"/>
+      <w:lang w:val="nl" w:eastAsia="pl-PL"/>
+    </w:rPr>
+  </w:style>
 </w:styles>
 </file>
 

</xml_diff>

<commit_message>
Add paragraph about DDD
</commit_message>
<xml_diff>
--- a/Application Architecture/QS - Architecture.docx
+++ b/Application Architecture/QS - Architecture.docx
@@ -1598,16 +1598,310 @@
     </w:p>
     <w:p>
       <w:pPr>
-        <w:spacing w:after="200"/>
-        <w:rPr>
-          <w:lang w:val="en-GB"/>
-        </w:rPr>
-      </w:pPr>
-      <w:r>
-        <w:rPr>
-          <w:lang w:val="en-GB"/>
-        </w:rPr>
-        <w:br w:type="page"/>
+        <w:rPr>
+          <w:lang w:val="en-GB"/>
+        </w:rPr>
+      </w:pPr>
+    </w:p>
+    <w:p>
+      <w:pPr>
+        <w:rPr>
+          <w:lang w:val="en-GB"/>
+        </w:rPr>
+      </w:pPr>
+    </w:p>
+    <w:p>
+      <w:pPr>
+        <w:rPr>
+          <w:lang w:val="en-GB"/>
+        </w:rPr>
+      </w:pPr>
+    </w:p>
+    <w:p>
+      <w:pPr>
+        <w:rPr>
+          <w:lang w:val="en-GB"/>
+        </w:rPr>
+      </w:pPr>
+    </w:p>
+    <w:p>
+      <w:pPr>
+        <w:rPr>
+          <w:lang w:val="en-GB"/>
+        </w:rPr>
+      </w:pPr>
+    </w:p>
+    <w:p>
+      <w:pPr>
+        <w:rPr>
+          <w:lang w:val="en-GB"/>
+        </w:rPr>
+      </w:pPr>
+    </w:p>
+    <w:p>
+      <w:pPr>
+        <w:rPr>
+          <w:lang w:val="en-GB"/>
+        </w:rPr>
+      </w:pPr>
+    </w:p>
+    <w:p>
+      <w:pPr>
+        <w:rPr>
+          <w:lang w:val="en-GB"/>
+        </w:rPr>
+      </w:pPr>
+    </w:p>
+    <w:p>
+      <w:pPr>
+        <w:rPr>
+          <w:lang w:val="en-GB"/>
+        </w:rPr>
+      </w:pPr>
+    </w:p>
+    <w:p>
+      <w:pPr>
+        <w:rPr>
+          <w:lang w:val="en-GB"/>
+        </w:rPr>
+      </w:pPr>
+    </w:p>
+    <w:p>
+      <w:pPr>
+        <w:pStyle w:val="Nagwek1"/>
+        <w:numPr>
+          <w:ilvl w:val="0"/>
+          <w:numId w:val="7"/>
+        </w:numPr>
+        <w:rPr>
+          <w:lang w:val="en-GB"/>
+        </w:rPr>
+      </w:pPr>
+      <w:r>
+        <w:rPr>
+          <w:lang w:val="en-GB"/>
+        </w:rPr>
+        <w:lastRenderedPageBreak/>
+        <w:t>DDD (Domain Driven Design)</w:t>
+      </w:r>
+    </w:p>
+    <w:p>
+      <w:pPr>
+        <w:rPr>
+          <w:lang w:val="en-GB"/>
+        </w:rPr>
+      </w:pPr>
+      <w:r>
+        <w:rPr>
+          <w:lang w:val="en-GB"/>
+        </w:rPr>
+        <w:t xml:space="preserve">Our main architecture is microservice architecture which is serviced-oriented architecture structural styler and arranges applications as a collection of loosely coupled, fine-grained services, communicating lightweight protocols. In other words, the whole application is made from smaller applications (services) that are responsible for certain parts and tasks of the software. For a single service, we decided to use DDD (Domain Driven Design) which is a design </w:t>
+      </w:r>
+      <w:r>
+        <w:rPr>
+          <w:lang w:val="en-GB"/>
+        </w:rPr>
+        <w:t>cantered</w:t>
+      </w:r>
+      <w:r>
+        <w:rPr>
+          <w:lang w:val="en-GB"/>
+        </w:rPr>
+        <w:t xml:space="preserve"> around the domain, or sphere of knowledge, depending on the area of use, and solves complex domain models, connecting to the core business concepts. A domain refers to the characteristics of the problem which the proposed software is to solve. This fits our need for simplicity and focuses on single responsibility, needed in microservice services. Beneath the schematic of using DDD in microservices</w:t>
+      </w:r>
+    </w:p>
+    <w:p>
+      <w:pPr>
+        <w:keepNext/>
+      </w:pPr>
+      <w:r>
+        <w:rPr>
+          <w:noProof/>
+          <w:lang w:val="en-GB"/>
+        </w:rPr>
+        <w:drawing>
+          <wp:inline distT="0" distB="0" distL="0" distR="0" wp14:anchorId="636B3FA1" wp14:editId="3530C398">
+            <wp:extent cx="5648325" cy="3151655"/>
+            <wp:effectExtent l="0" t="0" r="0" b="0"/>
+            <wp:docPr id="4" name="Obraz 4" descr="Obraz zawierający diagram&#10;&#10;Opis wygenerowany automatycznie"/>
+            <wp:cNvGraphicFramePr>
+              <a:graphicFrameLocks xmlns:a="http://schemas.openxmlformats.org/drawingml/2006/main" noChangeAspect="1"/>
+            </wp:cNvGraphicFramePr>
+            <a:graphic xmlns:a="http://schemas.openxmlformats.org/drawingml/2006/main">
+              <a:graphicData uri="http://schemas.openxmlformats.org/drawingml/2006/picture">
+                <pic:pic xmlns:pic="http://schemas.openxmlformats.org/drawingml/2006/picture">
+                  <pic:nvPicPr>
+                    <pic:cNvPr id="4" name="Obraz 4" descr="Obraz zawierający diagram&#10;&#10;Opis wygenerowany automatycznie"/>
+                    <pic:cNvPicPr/>
+                  </pic:nvPicPr>
+                  <pic:blipFill>
+                    <a:blip r:embed="rId9" cstate="print">
+                      <a:extLst>
+                        <a:ext uri="{28A0092B-C50C-407E-A947-70E740481C1C}">
+                          <a14:useLocalDpi xmlns:a14="http://schemas.microsoft.com/office/drawing/2010/main" val="0"/>
+                        </a:ext>
+                      </a:extLst>
+                    </a:blip>
+                    <a:stretch>
+                      <a:fillRect/>
+                    </a:stretch>
+                  </pic:blipFill>
+                  <pic:spPr>
+                    <a:xfrm>
+                      <a:off x="0" y="0"/>
+                      <a:ext cx="5686308" cy="3172849"/>
+                    </a:xfrm>
+                    <a:prstGeom prst="rect">
+                      <a:avLst/>
+                    </a:prstGeom>
+                  </pic:spPr>
+                </pic:pic>
+              </a:graphicData>
+            </a:graphic>
+          </wp:inline>
+        </w:drawing>
+      </w:r>
+    </w:p>
+    <w:p>
+      <w:pPr>
+        <w:pStyle w:val="Legenda"/>
+        <w:rPr>
+          <w:lang w:val="en-GB"/>
+        </w:rPr>
+      </w:pPr>
+      <w:r>
+        <w:t xml:space="preserve">Figure </w:t>
+      </w:r>
+      <w:r>
+        <w:fldChar w:fldCharType="begin"/>
+      </w:r>
+      <w:r>
+        <w:instrText xml:space="preserve"> SEQ Figure \* ARABIC </w:instrText>
+      </w:r>
+      <w:r>
+        <w:fldChar w:fldCharType="separate"/>
+      </w:r>
+      <w:r>
+        <w:rPr>
+          <w:noProof/>
+        </w:rPr>
+        <w:t>1</w:t>
+      </w:r>
+      <w:r>
+        <w:fldChar w:fldCharType="end"/>
+      </w:r>
+      <w:r>
+        <w:t>- https://learn.microsoft.com/en-us/dotnet/architecture/microservices/microservice-ddd-cqrs-patterns/</w:t>
+      </w:r>
+    </w:p>
+    <w:p>
+      <w:pPr>
+        <w:rPr>
+          <w:lang w:val="en-GB"/>
+        </w:rPr>
+      </w:pPr>
+      <w:r>
+        <w:rPr>
+          <w:lang w:val="en-GB"/>
+        </w:rPr>
+        <w:t xml:space="preserve">The layered nature of domain-driven design is also easy for maintainability </w:t>
+      </w:r>
+      <w:r>
+        <w:rPr>
+          <w:lang w:val="en-GB"/>
+        </w:rPr>
+        <w:t>extendibility</w:t>
+      </w:r>
+      <w:r>
+        <w:rPr>
+          <w:lang w:val="en-GB"/>
+        </w:rPr>
+        <w:t xml:space="preserve"> and management, but most importantly it's a clear standard that can be followed by future colleges working on the project. Beneath the schematic of the DDD structure</w:t>
+      </w:r>
+    </w:p>
+    <w:p>
+      <w:pPr>
+        <w:keepNext/>
+      </w:pPr>
+      <w:r>
+        <w:rPr>
+          <w:noProof/>
+          <w:lang w:val="en-GB"/>
+        </w:rPr>
+        <w:lastRenderedPageBreak/>
+        <w:drawing>
+          <wp:inline distT="0" distB="0" distL="0" distR="0" wp14:anchorId="7F2D342E" wp14:editId="62FF1381">
+            <wp:extent cx="5842950" cy="3248025"/>
+            <wp:effectExtent l="0" t="0" r="5715" b="0"/>
+            <wp:docPr id="6" name="Obraz 6" descr="Obraz zawierający diagram&#10;&#10;Opis wygenerowany automatycznie"/>
+            <wp:cNvGraphicFramePr>
+              <a:graphicFrameLocks xmlns:a="http://schemas.openxmlformats.org/drawingml/2006/main" noChangeAspect="1"/>
+            </wp:cNvGraphicFramePr>
+            <a:graphic xmlns:a="http://schemas.openxmlformats.org/drawingml/2006/main">
+              <a:graphicData uri="http://schemas.openxmlformats.org/drawingml/2006/picture">
+                <pic:pic xmlns:pic="http://schemas.openxmlformats.org/drawingml/2006/picture">
+                  <pic:nvPicPr>
+                    <pic:cNvPr id="6" name="Obraz 6" descr="Obraz zawierający diagram&#10;&#10;Opis wygenerowany automatycznie"/>
+                    <pic:cNvPicPr/>
+                  </pic:nvPicPr>
+                  <pic:blipFill>
+                    <a:blip r:embed="rId10">
+                      <a:extLst>
+                        <a:ext uri="{28A0092B-C50C-407E-A947-70E740481C1C}">
+                          <a14:useLocalDpi xmlns:a14="http://schemas.microsoft.com/office/drawing/2010/main" val="0"/>
+                        </a:ext>
+                      </a:extLst>
+                    </a:blip>
+                    <a:stretch>
+                      <a:fillRect/>
+                    </a:stretch>
+                  </pic:blipFill>
+                  <pic:spPr>
+                    <a:xfrm>
+                      <a:off x="0" y="0"/>
+                      <a:ext cx="5875448" cy="3266090"/>
+                    </a:xfrm>
+                    <a:prstGeom prst="rect">
+                      <a:avLst/>
+                    </a:prstGeom>
+                  </pic:spPr>
+                </pic:pic>
+              </a:graphicData>
+            </a:graphic>
+          </wp:inline>
+        </w:drawing>
+      </w:r>
+    </w:p>
+    <w:p>
+      <w:pPr>
+        <w:pStyle w:val="Legenda"/>
+        <w:rPr>
+          <w:lang w:val="en-GB"/>
+        </w:rPr>
+      </w:pPr>
+      <w:r>
+        <w:t xml:space="preserve">Figure </w:t>
+      </w:r>
+      <w:r>
+        <w:fldChar w:fldCharType="begin"/>
+      </w:r>
+      <w:r>
+        <w:instrText xml:space="preserve"> SEQ Figure \* ARABIC </w:instrText>
+      </w:r>
+      <w:r>
+        <w:fldChar w:fldCharType="separate"/>
+      </w:r>
+      <w:r>
+        <w:rPr>
+          <w:noProof/>
+        </w:rPr>
+        <w:t>2</w:t>
+      </w:r>
+      <w:r>
+        <w:fldChar w:fldCharType="end"/>
+      </w:r>
+      <w:r>
+        <w:t>- https://learn.microsoft.com/en-us/dotnet/architecture/microservices/microservice-ddd-cqrs-patterns/ddd-oriented-microservice</w:t>
       </w:r>
     </w:p>
     <w:p>
@@ -1660,7 +1954,7 @@
                     </pic:cNvPicPr>
                   </pic:nvPicPr>
                   <pic:blipFill>
-                    <a:blip r:embed="rId9">
+                    <a:blip r:embed="rId11">
                       <a:extLst>
                         <a:ext uri="{28A0092B-C50C-407E-A947-70E740481C1C}">
                           <a14:useLocalDpi xmlns:a14="http://schemas.microsoft.com/office/drawing/2010/main" val="0"/>
@@ -1748,7 +2042,7 @@
                     </pic:cNvPicPr>
                   </pic:nvPicPr>
                   <pic:blipFill>
-                    <a:blip r:embed="rId10">
+                    <a:blip r:embed="rId12">
                       <a:extLst>
                         <a:ext uri="{28A0092B-C50C-407E-A947-70E740481C1C}">
                           <a14:useLocalDpi xmlns:a14="http://schemas.microsoft.com/office/drawing/2010/main" val="0"/>
@@ -1836,7 +2130,7 @@
                     </pic:cNvPicPr>
                   </pic:nvPicPr>
                   <pic:blipFill>
-                    <a:blip r:embed="rId11">
+                    <a:blip r:embed="rId13">
                       <a:extLst>
                         <a:ext uri="{28A0092B-C50C-407E-A947-70E740481C1C}">
                           <a14:useLocalDpi xmlns:a14="http://schemas.microsoft.com/office/drawing/2010/main" val="0"/>
@@ -2439,7 +2733,7 @@
       </w:pPr>
     </w:p>
     <w:sectPr>
-      <w:footerReference w:type="default" r:id="rId12"/>
+      <w:footerReference w:type="default" r:id="rId14"/>
       <w:pgSz w:w="11906" w:h="16838"/>
       <w:pgMar w:top="1417" w:right="1417" w:bottom="1417" w:left="1417" w:header="708" w:footer="708" w:gutter="0"/>
       <w:pgNumType w:start="0"/>
@@ -4143,6 +4437,25 @@
       <w:lang w:val="nl" w:eastAsia="pl-PL"/>
     </w:rPr>
   </w:style>
+  <w:style w:type="paragraph" w:styleId="Legenda">
+    <w:name w:val="caption"/>
+    <w:basedOn w:val="Normalny"/>
+    <w:next w:val="Normalny"/>
+    <w:uiPriority w:val="35"/>
+    <w:unhideWhenUsed/>
+    <w:qFormat/>
+    <w:rsid w:val="00D50D29"/>
+    <w:pPr>
+      <w:spacing w:after="200" w:line="240" w:lineRule="auto"/>
+    </w:pPr>
+    <w:rPr>
+      <w:i/>
+      <w:iCs/>
+      <w:color w:val="1F497D" w:themeColor="text2"/>
+      <w:sz w:val="18"/>
+      <w:szCs w:val="18"/>
+    </w:rPr>
+  </w:style>
 </w:styles>
 </file>
 

</xml_diff>

<commit_message>
Canvas UML first concept
</commit_message>
<xml_diff>
--- a/Application Architecture/QS - Architecture.docx
+++ b/Application Architecture/QS - Architecture.docx
@@ -213,7 +213,7 @@
             </w:rPr>
             <w:fldChar w:fldCharType="separate"/>
           </w:r>
-          <w:hyperlink w:anchor="_Toc130202990" w:history="1">
+          <w:hyperlink w:anchor="_Toc131088204" w:history="1">
             <w:r>
               <w:rPr>
                 <w:rStyle w:val="Hipercze"/>
@@ -259,7 +259,7 @@
                 <w:noProof/>
                 <w:webHidden/>
               </w:rPr>
-              <w:instrText xml:space="preserve"> PAGEREF _Toc130202990 \h </w:instrText>
+              <w:instrText xml:space="preserve"> PAGEREF _Toc131088204 \h </w:instrText>
             </w:r>
             <w:r>
               <w:rPr>
@@ -305,7 +305,7 @@
               <w:lang w:val="pl-PL"/>
             </w:rPr>
           </w:pPr>
-          <w:hyperlink w:anchor="_Toc130202991" w:history="1">
+          <w:hyperlink w:anchor="_Toc131088205" w:history="1">
             <w:r>
               <w:rPr>
                 <w:rStyle w:val="Hipercze"/>
@@ -351,7 +351,7 @@
                 <w:noProof/>
                 <w:webHidden/>
               </w:rPr>
-              <w:instrText xml:space="preserve"> PAGEREF _Toc130202991 \h </w:instrText>
+              <w:instrText xml:space="preserve"> PAGEREF _Toc131088205 \h </w:instrText>
             </w:r>
             <w:r>
               <w:rPr>
@@ -397,7 +397,7 @@
               <w:lang w:val="pl-PL"/>
             </w:rPr>
           </w:pPr>
-          <w:hyperlink w:anchor="_Toc130202992" w:history="1">
+          <w:hyperlink w:anchor="_Toc131088206" w:history="1">
             <w:r>
               <w:rPr>
                 <w:rStyle w:val="Hipercze"/>
@@ -443,7 +443,7 @@
                 <w:noProof/>
                 <w:webHidden/>
               </w:rPr>
-              <w:instrText xml:space="preserve"> PAGEREF _Toc130202992 \h </w:instrText>
+              <w:instrText xml:space="preserve"> PAGEREF _Toc131088206 \h </w:instrText>
             </w:r>
             <w:r>
               <w:rPr>
@@ -489,7 +489,7 @@
               <w:lang w:val="pl-PL"/>
             </w:rPr>
           </w:pPr>
-          <w:hyperlink w:anchor="_Toc130202993" w:history="1">
+          <w:hyperlink w:anchor="_Toc131088207" w:history="1">
             <w:r>
               <w:rPr>
                 <w:rStyle w:val="Hipercze"/>
@@ -514,7 +514,7 @@
                 <w:noProof/>
                 <w:lang w:val="en-GB"/>
               </w:rPr>
-              <w:t>Level 1: System Context diagram</w:t>
+              <w:t>DDD (Domain Driven Design)</w:t>
             </w:r>
             <w:r>
               <w:rPr>
@@ -535,7 +535,7 @@
                 <w:noProof/>
                 <w:webHidden/>
               </w:rPr>
-              <w:instrText xml:space="preserve"> PAGEREF _Toc130202993 \h </w:instrText>
+              <w:instrText xml:space="preserve"> PAGEREF _Toc131088207 \h </w:instrText>
             </w:r>
             <w:r>
               <w:rPr>
@@ -581,7 +581,7 @@
               <w:lang w:val="pl-PL"/>
             </w:rPr>
           </w:pPr>
-          <w:hyperlink w:anchor="_Toc130202994" w:history="1">
+          <w:hyperlink w:anchor="_Toc131088208" w:history="1">
             <w:r>
               <w:rPr>
                 <w:rStyle w:val="Hipercze"/>
@@ -606,7 +606,7 @@
                 <w:noProof/>
                 <w:lang w:val="en-GB"/>
               </w:rPr>
-              <w:t>Level 2: Container diagram</w:t>
+              <w:t>Level 1: System Context diagram</w:t>
             </w:r>
             <w:r>
               <w:rPr>
@@ -627,7 +627,7 @@
                 <w:noProof/>
                 <w:webHidden/>
               </w:rPr>
-              <w:instrText xml:space="preserve"> PAGEREF _Toc130202994 \h </w:instrText>
+              <w:instrText xml:space="preserve"> PAGEREF _Toc131088208 \h </w:instrText>
             </w:r>
             <w:r>
               <w:rPr>
@@ -647,7 +647,7 @@
                 <w:noProof/>
                 <w:webHidden/>
               </w:rPr>
-              <w:t>4</w:t>
+              <w:t>5</w:t>
             </w:r>
             <w:r>
               <w:rPr>
@@ -673,7 +673,7 @@
               <w:lang w:val="pl-PL"/>
             </w:rPr>
           </w:pPr>
-          <w:hyperlink w:anchor="_Toc130202995" w:history="1">
+          <w:hyperlink w:anchor="_Toc131088209" w:history="1">
             <w:r>
               <w:rPr>
                 <w:rStyle w:val="Hipercze"/>
@@ -698,7 +698,7 @@
                 <w:noProof/>
                 <w:lang w:val="en-GB"/>
               </w:rPr>
-              <w:t>Level 3: Component diagram</w:t>
+              <w:t>Level 2: Container diagram</w:t>
             </w:r>
             <w:r>
               <w:rPr>
@@ -719,7 +719,7 @@
                 <w:noProof/>
                 <w:webHidden/>
               </w:rPr>
-              <w:instrText xml:space="preserve"> PAGEREF _Toc130202995 \h </w:instrText>
+              <w:instrText xml:space="preserve"> PAGEREF _Toc131088209 \h </w:instrText>
             </w:r>
             <w:r>
               <w:rPr>
@@ -739,7 +739,7 @@
                 <w:noProof/>
                 <w:webHidden/>
               </w:rPr>
-              <w:t>5</w:t>
+              <w:t>6</w:t>
             </w:r>
             <w:r>
               <w:rPr>
@@ -765,7 +765,7 @@
               <w:lang w:val="pl-PL"/>
             </w:rPr>
           </w:pPr>
-          <w:hyperlink w:anchor="_Toc130202996" w:history="1">
+          <w:hyperlink w:anchor="_Toc131088210" w:history="1">
             <w:r>
               <w:rPr>
                 <w:rStyle w:val="Hipercze"/>
@@ -790,7 +790,7 @@
                 <w:noProof/>
                 <w:lang w:val="en-GB"/>
               </w:rPr>
-              <w:t>Level 4: UML</w:t>
+              <w:t>Level 3: Component diagram</w:t>
             </w:r>
             <w:r>
               <w:rPr>
@@ -811,7 +811,7 @@
                 <w:noProof/>
                 <w:webHidden/>
               </w:rPr>
-              <w:instrText xml:space="preserve"> PAGEREF _Toc130202996 \h </w:instrText>
+              <w:instrText xml:space="preserve"> PAGEREF _Toc131088210 \h </w:instrText>
             </w:r>
             <w:r>
               <w:rPr>
@@ -831,7 +831,7 @@
                 <w:noProof/>
                 <w:webHidden/>
               </w:rPr>
-              <w:t>6</w:t>
+              <w:t>7</w:t>
             </w:r>
             <w:r>
               <w:rPr>
@@ -857,7 +857,7 @@
               <w:lang w:val="pl-PL"/>
             </w:rPr>
           </w:pPr>
-          <w:hyperlink w:anchor="_Toc130202997" w:history="1">
+          <w:hyperlink w:anchor="_Toc131088211" w:history="1">
             <w:r>
               <w:rPr>
                 <w:rStyle w:val="Hipercze"/>
@@ -882,7 +882,7 @@
                 <w:noProof/>
                 <w:lang w:val="en-GB"/>
               </w:rPr>
-              <w:t>Architecture of Microservices</w:t>
+              <w:t>Level 4: UML</w:t>
             </w:r>
             <w:r>
               <w:rPr>
@@ -903,7 +903,7 @@
                 <w:noProof/>
                 <w:webHidden/>
               </w:rPr>
-              <w:instrText xml:space="preserve"> PAGEREF _Toc130202997 \h </w:instrText>
+              <w:instrText xml:space="preserve"> PAGEREF _Toc131088211 \h </w:instrText>
             </w:r>
             <w:r>
               <w:rPr>
@@ -923,179 +923,7 @@
                 <w:noProof/>
                 <w:webHidden/>
               </w:rPr>
-              <w:t>7</w:t>
-            </w:r>
-            <w:r>
-              <w:rPr>
-                <w:noProof/>
-                <w:webHidden/>
-              </w:rPr>
-              <w:fldChar w:fldCharType="end"/>
-            </w:r>
-          </w:hyperlink>
-        </w:p>
-        <w:p>
-          <w:pPr>
-            <w:pStyle w:val="Spistreci2"/>
-            <w:tabs>
-              <w:tab w:val="left" w:pos="880"/>
-              <w:tab w:val="right" w:leader="dot" w:pos="9062"/>
-            </w:tabs>
-            <w:rPr>
-              <w:rFonts w:cstheme="minorBidi"/>
-              <w:noProof/>
-            </w:rPr>
-          </w:pPr>
-          <w:hyperlink w:anchor="_Toc130202998" w:history="1">
-            <w:r>
-              <w:rPr>
-                <w:rStyle w:val="Hipercze"/>
-                <w:noProof/>
-                <w:lang w:val="en-GB"/>
-              </w:rPr>
-              <w:t>8.1.</w:t>
-            </w:r>
-            <w:r>
-              <w:rPr>
-                <w:rFonts w:cstheme="minorBidi"/>
-                <w:noProof/>
-              </w:rPr>
-              <w:tab/>
-            </w:r>
-            <w:r>
-              <w:rPr>
-                <w:rStyle w:val="Hipercze"/>
-                <w:noProof/>
-                <w:lang w:val="en-GB"/>
-              </w:rPr>
-              <w:t>Microservice 1</w:t>
-            </w:r>
-            <w:r>
-              <w:rPr>
-                <w:noProof/>
-                <w:webHidden/>
-              </w:rPr>
-              <w:tab/>
-            </w:r>
-            <w:r>
-              <w:rPr>
-                <w:noProof/>
-                <w:webHidden/>
-              </w:rPr>
-              <w:fldChar w:fldCharType="begin"/>
-            </w:r>
-            <w:r>
-              <w:rPr>
-                <w:noProof/>
-                <w:webHidden/>
-              </w:rPr>
-              <w:instrText xml:space="preserve"> PAGEREF _Toc130202998 \h </w:instrText>
-            </w:r>
-            <w:r>
-              <w:rPr>
-                <w:noProof/>
-                <w:webHidden/>
-              </w:rPr>
-            </w:r>
-            <w:r>
-              <w:rPr>
-                <w:noProof/>
-                <w:webHidden/>
-              </w:rPr>
-              <w:fldChar w:fldCharType="separate"/>
-            </w:r>
-            <w:r>
-              <w:rPr>
-                <w:noProof/>
-                <w:webHidden/>
-              </w:rPr>
-              <w:t>7</w:t>
-            </w:r>
-            <w:r>
-              <w:rPr>
-                <w:noProof/>
-                <w:webHidden/>
-              </w:rPr>
-              <w:fldChar w:fldCharType="end"/>
-            </w:r>
-          </w:hyperlink>
-        </w:p>
-        <w:p>
-          <w:pPr>
-            <w:pStyle w:val="Spistreci2"/>
-            <w:tabs>
-              <w:tab w:val="left" w:pos="880"/>
-              <w:tab w:val="right" w:leader="dot" w:pos="9062"/>
-            </w:tabs>
-            <w:rPr>
-              <w:rFonts w:cstheme="minorBidi"/>
-              <w:noProof/>
-            </w:rPr>
-          </w:pPr>
-          <w:hyperlink w:anchor="_Toc130202999" w:history="1">
-            <w:r>
-              <w:rPr>
-                <w:rStyle w:val="Hipercze"/>
-                <w:noProof/>
-                <w:lang w:val="en-GB"/>
-              </w:rPr>
-              <w:t>8.2.</w:t>
-            </w:r>
-            <w:r>
-              <w:rPr>
-                <w:rFonts w:cstheme="minorBidi"/>
-                <w:noProof/>
-              </w:rPr>
-              <w:tab/>
-            </w:r>
-            <w:r>
-              <w:rPr>
-                <w:rStyle w:val="Hipercze"/>
-                <w:noProof/>
-                <w:lang w:val="en-GB"/>
-              </w:rPr>
-              <w:t>Microservice 2</w:t>
-            </w:r>
-            <w:r>
-              <w:rPr>
-                <w:noProof/>
-                <w:webHidden/>
-              </w:rPr>
-              <w:tab/>
-            </w:r>
-            <w:r>
-              <w:rPr>
-                <w:noProof/>
-                <w:webHidden/>
-              </w:rPr>
-              <w:fldChar w:fldCharType="begin"/>
-            </w:r>
-            <w:r>
-              <w:rPr>
-                <w:noProof/>
-                <w:webHidden/>
-              </w:rPr>
-              <w:instrText xml:space="preserve"> PAGEREF _Toc130202999 \h </w:instrText>
-            </w:r>
-            <w:r>
-              <w:rPr>
-                <w:noProof/>
-                <w:webHidden/>
-              </w:rPr>
-            </w:r>
-            <w:r>
-              <w:rPr>
-                <w:noProof/>
-                <w:webHidden/>
-              </w:rPr>
-              <w:fldChar w:fldCharType="separate"/>
-            </w:r>
-            <w:r>
-              <w:rPr>
-                <w:noProof/>
-                <w:webHidden/>
-              </w:rPr>
-              <w:t>7</w:t>
+              <w:t>8</w:t>
             </w:r>
             <w:r>
               <w:rPr>
@@ -1121,7 +949,7 @@
               <w:lang w:val="pl-PL"/>
             </w:rPr>
           </w:pPr>
-          <w:hyperlink w:anchor="_Toc130203000" w:history="1">
+          <w:hyperlink w:anchor="_Toc131088212" w:history="1">
             <w:r>
               <w:rPr>
                 <w:rStyle w:val="Hipercze"/>
@@ -1146,6 +974,270 @@
                 <w:noProof/>
                 <w:lang w:val="en-GB"/>
               </w:rPr>
+              <w:t>Architecture of Microservices</w:t>
+            </w:r>
+            <w:r>
+              <w:rPr>
+                <w:noProof/>
+                <w:webHidden/>
+              </w:rPr>
+              <w:tab/>
+            </w:r>
+            <w:r>
+              <w:rPr>
+                <w:noProof/>
+                <w:webHidden/>
+              </w:rPr>
+              <w:fldChar w:fldCharType="begin"/>
+            </w:r>
+            <w:r>
+              <w:rPr>
+                <w:noProof/>
+                <w:webHidden/>
+              </w:rPr>
+              <w:instrText xml:space="preserve"> PAGEREF _Toc131088212 \h </w:instrText>
+            </w:r>
+            <w:r>
+              <w:rPr>
+                <w:noProof/>
+                <w:webHidden/>
+              </w:rPr>
+            </w:r>
+            <w:r>
+              <w:rPr>
+                <w:noProof/>
+                <w:webHidden/>
+              </w:rPr>
+              <w:fldChar w:fldCharType="separate"/>
+            </w:r>
+            <w:r>
+              <w:rPr>
+                <w:noProof/>
+                <w:webHidden/>
+              </w:rPr>
+              <w:t>9</w:t>
+            </w:r>
+            <w:r>
+              <w:rPr>
+                <w:noProof/>
+                <w:webHidden/>
+              </w:rPr>
+              <w:fldChar w:fldCharType="end"/>
+            </w:r>
+          </w:hyperlink>
+        </w:p>
+        <w:p>
+          <w:pPr>
+            <w:pStyle w:val="Spistreci2"/>
+            <w:tabs>
+              <w:tab w:val="left" w:pos="880"/>
+              <w:tab w:val="right" w:leader="dot" w:pos="9062"/>
+            </w:tabs>
+            <w:rPr>
+              <w:rFonts w:cstheme="minorBidi"/>
+              <w:noProof/>
+            </w:rPr>
+          </w:pPr>
+          <w:hyperlink w:anchor="_Toc131088213" w:history="1">
+            <w:r>
+              <w:rPr>
+                <w:rStyle w:val="Hipercze"/>
+                <w:noProof/>
+                <w:lang w:val="en-GB"/>
+              </w:rPr>
+              <w:t>9.1.</w:t>
+            </w:r>
+            <w:r>
+              <w:rPr>
+                <w:rFonts w:cstheme="minorBidi"/>
+                <w:noProof/>
+              </w:rPr>
+              <w:tab/>
+            </w:r>
+            <w:r>
+              <w:rPr>
+                <w:rStyle w:val="Hipercze"/>
+                <w:noProof/>
+                <w:lang w:val="en-GB"/>
+              </w:rPr>
+              <w:t>Microservice 1</w:t>
+            </w:r>
+            <w:r>
+              <w:rPr>
+                <w:noProof/>
+                <w:webHidden/>
+              </w:rPr>
+              <w:tab/>
+            </w:r>
+            <w:r>
+              <w:rPr>
+                <w:noProof/>
+                <w:webHidden/>
+              </w:rPr>
+              <w:fldChar w:fldCharType="begin"/>
+            </w:r>
+            <w:r>
+              <w:rPr>
+                <w:noProof/>
+                <w:webHidden/>
+              </w:rPr>
+              <w:instrText xml:space="preserve"> PAGEREF _Toc131088213 \h </w:instrText>
+            </w:r>
+            <w:r>
+              <w:rPr>
+                <w:noProof/>
+                <w:webHidden/>
+              </w:rPr>
+            </w:r>
+            <w:r>
+              <w:rPr>
+                <w:noProof/>
+                <w:webHidden/>
+              </w:rPr>
+              <w:fldChar w:fldCharType="separate"/>
+            </w:r>
+            <w:r>
+              <w:rPr>
+                <w:noProof/>
+                <w:webHidden/>
+              </w:rPr>
+              <w:t>9</w:t>
+            </w:r>
+            <w:r>
+              <w:rPr>
+                <w:noProof/>
+                <w:webHidden/>
+              </w:rPr>
+              <w:fldChar w:fldCharType="end"/>
+            </w:r>
+          </w:hyperlink>
+        </w:p>
+        <w:p>
+          <w:pPr>
+            <w:pStyle w:val="Spistreci2"/>
+            <w:tabs>
+              <w:tab w:val="left" w:pos="880"/>
+              <w:tab w:val="right" w:leader="dot" w:pos="9062"/>
+            </w:tabs>
+            <w:rPr>
+              <w:rFonts w:cstheme="minorBidi"/>
+              <w:noProof/>
+            </w:rPr>
+          </w:pPr>
+          <w:hyperlink w:anchor="_Toc131088214" w:history="1">
+            <w:r>
+              <w:rPr>
+                <w:rStyle w:val="Hipercze"/>
+                <w:noProof/>
+                <w:lang w:val="en-GB"/>
+              </w:rPr>
+              <w:t>9.2.</w:t>
+            </w:r>
+            <w:r>
+              <w:rPr>
+                <w:rFonts w:cstheme="minorBidi"/>
+                <w:noProof/>
+              </w:rPr>
+              <w:tab/>
+            </w:r>
+            <w:r>
+              <w:rPr>
+                <w:rStyle w:val="Hipercze"/>
+                <w:noProof/>
+                <w:lang w:val="en-GB"/>
+              </w:rPr>
+              <w:t>Microservice 2</w:t>
+            </w:r>
+            <w:r>
+              <w:rPr>
+                <w:noProof/>
+                <w:webHidden/>
+              </w:rPr>
+              <w:tab/>
+            </w:r>
+            <w:r>
+              <w:rPr>
+                <w:noProof/>
+                <w:webHidden/>
+              </w:rPr>
+              <w:fldChar w:fldCharType="begin"/>
+            </w:r>
+            <w:r>
+              <w:rPr>
+                <w:noProof/>
+                <w:webHidden/>
+              </w:rPr>
+              <w:instrText xml:space="preserve"> PAGEREF _Toc131088214 \h </w:instrText>
+            </w:r>
+            <w:r>
+              <w:rPr>
+                <w:noProof/>
+                <w:webHidden/>
+              </w:rPr>
+            </w:r>
+            <w:r>
+              <w:rPr>
+                <w:noProof/>
+                <w:webHidden/>
+              </w:rPr>
+              <w:fldChar w:fldCharType="separate"/>
+            </w:r>
+            <w:r>
+              <w:rPr>
+                <w:noProof/>
+                <w:webHidden/>
+              </w:rPr>
+              <w:t>9</w:t>
+            </w:r>
+            <w:r>
+              <w:rPr>
+                <w:noProof/>
+                <w:webHidden/>
+              </w:rPr>
+              <w:fldChar w:fldCharType="end"/>
+            </w:r>
+          </w:hyperlink>
+        </w:p>
+        <w:p>
+          <w:pPr>
+            <w:pStyle w:val="Spistreci1"/>
+            <w:tabs>
+              <w:tab w:val="left" w:pos="660"/>
+              <w:tab w:val="right" w:leader="dot" w:pos="9062"/>
+            </w:tabs>
+            <w:rPr>
+              <w:rFonts w:eastAsiaTheme="minorEastAsia" w:cstheme="minorBidi"/>
+              <w:noProof/>
+              <w:sz w:val="22"/>
+              <w:szCs w:val="22"/>
+              <w:lang w:val="pl-PL"/>
+            </w:rPr>
+          </w:pPr>
+          <w:hyperlink w:anchor="_Toc131088215" w:history="1">
+            <w:r>
+              <w:rPr>
+                <w:rStyle w:val="Hipercze"/>
+                <w:noProof/>
+                <w:lang w:val="en-GB"/>
+              </w:rPr>
+              <w:t>10.</w:t>
+            </w:r>
+            <w:r>
+              <w:rPr>
+                <w:rFonts w:eastAsiaTheme="minorEastAsia" w:cstheme="minorBidi"/>
+                <w:noProof/>
+                <w:sz w:val="22"/>
+                <w:szCs w:val="22"/>
+                <w:lang w:val="pl-PL"/>
+              </w:rPr>
+              <w:tab/>
+            </w:r>
+            <w:r>
+              <w:rPr>
+                <w:rStyle w:val="Hipercze"/>
+                <w:noProof/>
+                <w:lang w:val="en-GB"/>
+              </w:rPr>
               <w:t>Definitions, Acronyms, and Abbreviations</w:t>
             </w:r>
             <w:r>
@@ -1167,7 +1259,7 @@
                 <w:noProof/>
                 <w:webHidden/>
               </w:rPr>
-              <w:instrText xml:space="preserve"> PAGEREF _Toc130203000 \h </w:instrText>
+              <w:instrText xml:space="preserve"> PAGEREF _Toc131088215 \h </w:instrText>
             </w:r>
             <w:r>
               <w:rPr>
@@ -1187,7 +1279,7 @@
                 <w:noProof/>
                 <w:webHidden/>
               </w:rPr>
-              <w:t>8</w:t>
+              <w:t>10</w:t>
             </w:r>
             <w:r>
               <w:rPr>
@@ -1242,7 +1334,7 @@
           <w:lang w:val="en-GB"/>
         </w:rPr>
       </w:pPr>
-      <w:bookmarkStart w:id="2" w:name="_Toc130202990"/>
+      <w:bookmarkStart w:id="2" w:name="_Toc131088204"/>
       <w:r>
         <w:rPr>
           <w:lang w:val="en-GB"/>
@@ -1431,7 +1523,7 @@
           <w:lang w:val="en-GB"/>
         </w:rPr>
       </w:pPr>
-      <w:bookmarkStart w:id="3" w:name="_Toc130202991"/>
+      <w:bookmarkStart w:id="3" w:name="_Toc131088205"/>
       <w:r>
         <w:rPr>
           <w:lang w:val="en-GB"/>
@@ -1490,7 +1582,7 @@
           <w:lang w:val="en-GB"/>
         </w:rPr>
       </w:pPr>
-      <w:bookmarkStart w:id="4" w:name="_Toc130202992"/>
+      <w:bookmarkStart w:id="4" w:name="_Toc131088206"/>
       <w:r>
         <w:rPr>
           <w:lang w:val="en-GB"/>
@@ -1677,6 +1769,7 @@
           <w:lang w:val="en-GB"/>
         </w:rPr>
       </w:pPr>
+      <w:bookmarkStart w:id="5" w:name="_Toc131088207"/>
       <w:r>
         <w:rPr>
           <w:lang w:val="en-GB"/>
@@ -1684,30 +1777,19 @@
         <w:lastRenderedPageBreak/>
         <w:t>DDD (Domain Driven Design)</w:t>
       </w:r>
-    </w:p>
-    <w:p>
-      <w:pPr>
-        <w:rPr>
-          <w:lang w:val="en-GB"/>
-        </w:rPr>
-      </w:pPr>
-      <w:r>
-        <w:rPr>
-          <w:lang w:val="en-GB"/>
-        </w:rPr>
-        <w:t xml:space="preserve">Our main architecture is microservice architecture which is serviced-oriented architecture structural styler and arranges applications as a collection of loosely coupled, fine-grained services, communicating lightweight protocols. In other words, the whole application is made from smaller applications (services) that are responsible for certain parts and tasks of the software. For a single service, we decided to use DDD (Domain Driven Design) which is a design </w:t>
-      </w:r>
-      <w:r>
-        <w:rPr>
-          <w:lang w:val="en-GB"/>
-        </w:rPr>
-        <w:t>cantered</w:t>
-      </w:r>
-      <w:r>
-        <w:rPr>
-          <w:lang w:val="en-GB"/>
-        </w:rPr>
-        <w:t xml:space="preserve"> around the domain, or sphere of knowledge, depending on the area of use, and solves complex domain models, connecting to the core business concepts. A domain refers to the characteristics of the problem which the proposed software is to solve. This fits our need for simplicity and focuses on single responsibility, needed in microservice services. Beneath the schematic of using DDD in microservices</w:t>
+      <w:bookmarkEnd w:id="5"/>
+    </w:p>
+    <w:p>
+      <w:pPr>
+        <w:rPr>
+          <w:lang w:val="en-GB"/>
+        </w:rPr>
+      </w:pPr>
+      <w:r>
+        <w:rPr>
+          <w:lang w:val="en-GB"/>
+        </w:rPr>
+        <w:t>Our main architecture is microservice architecture which is serviced-oriented architecture structural styler and arranges applications as a collection of loosely coupled, fine-grained services, communicating lightweight protocols. In other words, the whole application is made from smaller applications (services) that are responsible for certain parts and tasks of the software. For a single service, we decided to use DDD (Domain Driven Design) which is a design cantered around the domain, or sphere of knowledge, depending on the area of use, and solves complex domain models, connecting to the core business concepts. A domain refers to the characteristics of the problem which the proposed software is to solve. This fits our need for simplicity and focuses on single responsibility, needed in microservice services. Beneath the schematic of using DDD in microservices</w:t>
       </w:r>
     </w:p>
     <w:p>
@@ -1804,19 +1886,7 @@
         <w:rPr>
           <w:lang w:val="en-GB"/>
         </w:rPr>
-        <w:t xml:space="preserve">The layered nature of domain-driven design is also easy for maintainability </w:t>
-      </w:r>
-      <w:r>
-        <w:rPr>
-          <w:lang w:val="en-GB"/>
-        </w:rPr>
-        <w:t>extendibility</w:t>
-      </w:r>
-      <w:r>
-        <w:rPr>
-          <w:lang w:val="en-GB"/>
-        </w:rPr>
-        <w:t xml:space="preserve"> and management, but most importantly it's a clear standard that can be followed by future colleges working on the project. Beneath the schematic of the DDD structure</w:t>
+        <w:t>The layered nature of domain-driven design is also easy for maintainability extendibility and management, but most importantly it's a clear standard that can be followed by future colleges working on the project. Beneath the schematic of the DDD structure</w:t>
       </w:r>
     </w:p>
     <w:p>
@@ -1915,7 +1985,7 @@
           <w:lang w:val="en-GB"/>
         </w:rPr>
       </w:pPr>
-      <w:bookmarkStart w:id="5" w:name="_Toc130202993"/>
+      <w:bookmarkStart w:id="6" w:name="_Toc131088208"/>
       <w:r>
         <w:rPr>
           <w:lang w:val="en-GB"/>
@@ -1923,7 +1993,7 @@
         <w:lastRenderedPageBreak/>
         <w:t>Level 1: System Context diagram</w:t>
       </w:r>
-      <w:bookmarkEnd w:id="5"/>
+      <w:bookmarkEnd w:id="6"/>
     </w:p>
     <w:p>
       <w:pPr>
@@ -2003,7 +2073,7 @@
           <w:lang w:val="en-GB"/>
         </w:rPr>
       </w:pPr>
-      <w:bookmarkStart w:id="6" w:name="_Toc130202994"/>
+      <w:bookmarkStart w:id="7" w:name="_Toc131088209"/>
       <w:r>
         <w:rPr>
           <w:lang w:val="en-GB"/>
@@ -2011,7 +2081,7 @@
         <w:lastRenderedPageBreak/>
         <w:t>Level 2: Container diagram</w:t>
       </w:r>
-      <w:bookmarkEnd w:id="6"/>
+      <w:bookmarkEnd w:id="7"/>
     </w:p>
     <w:p>
       <w:pPr>
@@ -2091,7 +2161,7 @@
           <w:lang w:val="en-GB"/>
         </w:rPr>
       </w:pPr>
-      <w:bookmarkStart w:id="7" w:name="_Toc130202995"/>
+      <w:bookmarkStart w:id="8" w:name="_Toc131088210"/>
       <w:r>
         <w:rPr>
           <w:lang w:val="en-GB"/>
@@ -2099,7 +2169,7 @@
         <w:lastRenderedPageBreak/>
         <w:t>Level 3: Component diagram</w:t>
       </w:r>
-      <w:bookmarkEnd w:id="7"/>
+      <w:bookmarkEnd w:id="8"/>
     </w:p>
     <w:p>
       <w:pPr>
@@ -2179,7 +2249,7 @@
           <w:lang w:val="en-GB"/>
         </w:rPr>
       </w:pPr>
-      <w:bookmarkStart w:id="8" w:name="_Toc130202996"/>
+      <w:bookmarkStart w:id="9" w:name="_Toc131088211"/>
       <w:r>
         <w:rPr>
           <w:lang w:val="en-GB"/>
@@ -2187,7 +2257,7 @@
         <w:lastRenderedPageBreak/>
         <w:t>Level 4: UML</w:t>
       </w:r>
-      <w:bookmarkEnd w:id="8"/>
+      <w:bookmarkEnd w:id="9"/>
     </w:p>
     <w:p>
       <w:pPr>
@@ -2221,7 +2291,7 @@
           <w:lang w:val="en-GB"/>
         </w:rPr>
       </w:pPr>
-      <w:bookmarkStart w:id="9" w:name="_Toc130202997"/>
+      <w:bookmarkStart w:id="10" w:name="_Toc131088212"/>
       <w:r>
         <w:rPr>
           <w:lang w:val="en-GB"/>
@@ -2229,7 +2299,7 @@
         <w:lastRenderedPageBreak/>
         <w:t>Architecture of Microservices</w:t>
       </w:r>
-      <w:bookmarkEnd w:id="9"/>
+      <w:bookmarkEnd w:id="10"/>
     </w:p>
     <w:p>
       <w:pPr>
@@ -2242,14 +2312,14 @@
           <w:lang w:val="en-GB"/>
         </w:rPr>
       </w:pPr>
-      <w:bookmarkStart w:id="10" w:name="_Toc130202998"/>
+      <w:bookmarkStart w:id="11" w:name="_Toc131088213"/>
       <w:r>
         <w:rPr>
           <w:lang w:val="en-GB"/>
         </w:rPr>
         <w:t>Microservice 1</w:t>
       </w:r>
-      <w:bookmarkEnd w:id="10"/>
+      <w:bookmarkEnd w:id="11"/>
     </w:p>
     <w:p>
       <w:pPr>
@@ -2276,14 +2346,14 @@
           <w:lang w:val="en-GB"/>
         </w:rPr>
       </w:pPr>
-      <w:bookmarkStart w:id="11" w:name="_Toc130202999"/>
+      <w:bookmarkStart w:id="12" w:name="_Toc131088214"/>
       <w:r>
         <w:rPr>
           <w:lang w:val="en-GB"/>
         </w:rPr>
         <w:t>Microservice 2</w:t>
       </w:r>
-      <w:bookmarkEnd w:id="11"/>
+      <w:bookmarkEnd w:id="12"/>
     </w:p>
     <w:p>
       <w:pPr>
@@ -2318,8 +2388,8 @@
           <w:lang w:val="en-GB"/>
         </w:rPr>
       </w:pPr>
-      <w:bookmarkStart w:id="12" w:name="_Toc129620662"/>
-      <w:bookmarkStart w:id="13" w:name="_Toc130203000"/>
+      <w:bookmarkStart w:id="13" w:name="_Toc129620662"/>
+      <w:bookmarkStart w:id="14" w:name="_Toc131088215"/>
       <w:r>
         <w:rPr>
           <w:lang w:val="en-GB"/>
@@ -2327,8 +2397,8 @@
         <w:lastRenderedPageBreak/>
         <w:t>Definitions, Acronyms, and Abbreviations</w:t>
       </w:r>
-      <w:bookmarkEnd w:id="12"/>
       <w:bookmarkEnd w:id="13"/>
+      <w:bookmarkEnd w:id="14"/>
     </w:p>
     <w:p>
       <w:pPr>
@@ -2607,7 +2677,7 @@
                 <w:lang w:val="en-GB"/>
               </w:rPr>
             </w:pPr>
-            <w:bookmarkStart w:id="14" w:name="_Hlk129793050"/>
+            <w:bookmarkStart w:id="15" w:name="_Hlk129793050"/>
             <w:proofErr w:type="spellStart"/>
             <w:r>
               <w:rPr>
@@ -2630,7 +2700,7 @@
               </w:rPr>
               <w:t>icroservice</w:t>
             </w:r>
-            <w:bookmarkEnd w:id="14"/>
+            <w:bookmarkEnd w:id="15"/>
             <w:proofErr w:type="spellEnd"/>
           </w:p>
         </w:tc>

</xml_diff>

<commit_message>
Gateway docs + meetings/sprints update
</commit_message>
<xml_diff>
--- a/Application Architecture/QS - Architecture.docx
+++ b/Application Architecture/QS - Architecture.docx
@@ -157,12 +157,28 @@
               <w:lang w:val="en-GB"/>
             </w:rPr>
           </w:pPr>
+          <w:proofErr w:type="spellStart"/>
           <w:r>
             <w:rPr>
               <w:lang w:val="en-GB"/>
             </w:rPr>
-            <w:t>Spis treści</w:t>
+            <w:t>Spis</w:t>
           </w:r>
+          <w:proofErr w:type="spellEnd"/>
+          <w:r>
+            <w:rPr>
+              <w:lang w:val="en-GB"/>
+            </w:rPr>
+            <w:t xml:space="preserve"> </w:t>
+          </w:r>
+          <w:proofErr w:type="spellStart"/>
+          <w:r>
+            <w:rPr>
+              <w:lang w:val="en-GB"/>
+            </w:rPr>
+            <w:t>treści</w:t>
+          </w:r>
+          <w:proofErr w:type="spellEnd"/>
         </w:p>
         <w:p>
           <w:pPr>
@@ -1539,8 +1555,16 @@
               <w:rPr>
                 <w:lang w:val="en-GB"/>
               </w:rPr>
-              <w:t>M. Raczkowski</w:t>
-            </w:r>
+              <w:t xml:space="preserve">M. </w:t>
+            </w:r>
+            <w:proofErr w:type="spellStart"/>
+            <w:r>
+              <w:rPr>
+                <w:lang w:val="en-GB"/>
+              </w:rPr>
+              <w:t>Raczkowski</w:t>
+            </w:r>
+            <w:proofErr w:type="spellEnd"/>
           </w:p>
         </w:tc>
         <w:tc>
@@ -1650,6 +1674,92 @@
                 <w:lang w:val="en-GB"/>
               </w:rPr>
               <w:t>rules, added UML’s</w:t>
+            </w:r>
+          </w:p>
+        </w:tc>
+      </w:tr>
+      <w:tr>
+        <w:tc>
+          <w:tcPr>
+            <w:tcW w:w="1213" w:type="dxa"/>
+          </w:tcPr>
+          <w:p>
+            <w:pPr>
+              <w:rPr>
+                <w:lang w:val="en-GB"/>
+              </w:rPr>
+            </w:pPr>
+            <w:r>
+              <w:rPr>
+                <w:lang w:val="en-GB"/>
+              </w:rPr>
+              <w:t>0.4</w:t>
+            </w:r>
+          </w:p>
+        </w:tc>
+        <w:tc>
+          <w:tcPr>
+            <w:tcW w:w="1589" w:type="dxa"/>
+          </w:tcPr>
+          <w:p>
+            <w:pPr>
+              <w:rPr>
+                <w:lang w:val="en-GB"/>
+              </w:rPr>
+            </w:pPr>
+            <w:r>
+              <w:rPr>
+                <w:lang w:val="en-GB"/>
+              </w:rPr>
+              <w:t>19-04-2023</w:t>
+            </w:r>
+          </w:p>
+        </w:tc>
+        <w:tc>
+          <w:tcPr>
+            <w:tcW w:w="1559" w:type="dxa"/>
+          </w:tcPr>
+          <w:p>
+            <w:pPr>
+              <w:rPr>
+                <w:lang w:val="en-GB"/>
+              </w:rPr>
+            </w:pPr>
+            <w:r>
+              <w:rPr>
+                <w:lang w:val="en-GB"/>
+              </w:rPr>
+              <w:t>G.</w:t>
+            </w:r>
+            <w:r>
+              <w:rPr>
+                <w:lang w:val="en-GB"/>
+              </w:rPr>
+              <w:t xml:space="preserve"> </w:t>
+            </w:r>
+            <w:r>
+              <w:rPr>
+                <w:lang w:val="en-GB"/>
+              </w:rPr>
+              <w:t>Malisz</w:t>
+            </w:r>
+          </w:p>
+        </w:tc>
+        <w:tc>
+          <w:tcPr>
+            <w:tcW w:w="4927" w:type="dxa"/>
+          </w:tcPr>
+          <w:p>
+            <w:pPr>
+              <w:rPr>
+                <w:lang w:val="en-GB"/>
+              </w:rPr>
+            </w:pPr>
+            <w:r>
+              <w:rPr>
+                <w:lang w:val="en-GB"/>
+              </w:rPr>
+              <w:t>Added information about the role of the gateway.</w:t>
             </w:r>
           </w:p>
         </w:tc>
@@ -2679,14 +2789,12 @@
           <w:lang w:val="en-GB"/>
         </w:rPr>
       </w:pPr>
-      <w:bookmarkStart w:id="11" w:name="_Toc131088213"/>
-      <w:r>
-        <w:rPr>
-          <w:lang w:val="en-GB"/>
-        </w:rPr>
-        <w:t>Microservice 1</w:t>
-      </w:r>
-      <w:bookmarkEnd w:id="11"/>
+      <w:r>
+        <w:rPr>
+          <w:lang w:val="en-GB"/>
+        </w:rPr>
+        <w:t>Canvas Dashboard Microservice</w:t>
+      </w:r>
     </w:p>
     <w:p>
       <w:pPr>
@@ -2713,14 +2821,646 @@
           <w:lang w:val="en-GB"/>
         </w:rPr>
       </w:pPr>
-      <w:bookmarkStart w:id="12" w:name="_Toc131088214"/>
-      <w:r>
-        <w:rPr>
-          <w:lang w:val="en-GB"/>
-        </w:rPr>
-        <w:t>Microservice 2</w:t>
-      </w:r>
-      <w:bookmarkEnd w:id="12"/>
+      <w:r>
+        <w:rPr>
+          <w:lang w:val="en-GB"/>
+        </w:rPr>
+        <w:t>Canvas Dashboard Gateway Microservice</w:t>
+      </w:r>
+    </w:p>
+    <w:p>
+      <w:pPr>
+        <w:spacing w:after="200"/>
+        <w:rPr>
+          <w:lang w:val="en-GB"/>
+        </w:rPr>
+      </w:pPr>
+      <w:r>
+        <w:rPr>
+          <w:lang w:val="en-GB"/>
+        </w:rPr>
+        <w:t>Gateway Microservice is responsible for capturing API calls from Canvas Dashboard Microservice</w:t>
+      </w:r>
+      <w:r>
+        <w:rPr>
+          <w:lang w:val="en-GB"/>
+        </w:rPr>
+        <w:t xml:space="preserve">, decomposing them and forwarding to </w:t>
+      </w:r>
+      <w:r>
+        <w:rPr>
+          <w:lang w:val="en-GB"/>
+        </w:rPr>
+        <w:t>appropriate</w:t>
+      </w:r>
+      <w:r>
+        <w:rPr>
+          <w:lang w:val="en-GB"/>
+        </w:rPr>
+        <w:t xml:space="preserve"> microservices. Benefits of this approach is:</w:t>
+      </w:r>
+    </w:p>
+    <w:p>
+      <w:pPr>
+        <w:pStyle w:val="Akapitzlist"/>
+        <w:numPr>
+          <w:ilvl w:val="0"/>
+          <w:numId w:val="14"/>
+        </w:numPr>
+        <w:spacing w:after="200"/>
+        <w:rPr>
+          <w:lang w:val="en-GB"/>
+        </w:rPr>
+      </w:pPr>
+      <w:r>
+        <w:rPr>
+          <w:lang w:val="en-GB"/>
+        </w:rPr>
+        <w:t xml:space="preserve">Better Client Performance </w:t>
+      </w:r>
+      <w:r>
+        <w:rPr>
+          <w:lang w:val="en-GB"/>
+        </w:rPr>
+        <w:t>(</w:t>
+      </w:r>
+      <w:r>
+        <w:rPr>
+          <w:lang w:val="en-GB"/>
+        </w:rPr>
+        <w:t>UX</w:t>
+      </w:r>
+      <w:r>
+        <w:rPr>
+          <w:lang w:val="en-GB"/>
+        </w:rPr>
+        <w:t>) –</w:t>
+      </w:r>
+      <w:r>
+        <w:rPr>
+          <w:lang w:val="en-GB"/>
+        </w:rPr>
+        <w:t xml:space="preserve"> filters all of the individual requests to the microservices through the gateway which reduces latency</w:t>
+      </w:r>
+      <w:r>
+        <w:rPr>
+          <w:lang w:val="en-GB"/>
+        </w:rPr>
+        <w:t>.</w:t>
+      </w:r>
+      <w:r>
+        <w:rPr>
+          <w:lang w:val="en-GB"/>
+        </w:rPr>
+        <w:t xml:space="preserve"> </w:t>
+      </w:r>
+    </w:p>
+    <w:p>
+      <w:pPr>
+        <w:pStyle w:val="Akapitzlist"/>
+        <w:numPr>
+          <w:ilvl w:val="0"/>
+          <w:numId w:val="14"/>
+        </w:numPr>
+        <w:spacing w:after="200"/>
+        <w:rPr>
+          <w:lang w:val="en-GB"/>
+        </w:rPr>
+      </w:pPr>
+      <w:r>
+        <w:rPr>
+          <w:lang w:val="en-GB"/>
+        </w:rPr>
+        <w:t>Security</w:t>
+      </w:r>
+      <w:r>
+        <w:rPr>
+          <w:lang w:val="en-GB"/>
+        </w:rPr>
+        <w:t xml:space="preserve"> –</w:t>
+      </w:r>
+      <w:r>
+        <w:rPr>
+          <w:lang w:val="en-GB"/>
+        </w:rPr>
+        <w:t xml:space="preserve"> less susceptible to DoS attack</w:t>
+      </w:r>
+      <w:r>
+        <w:rPr>
+          <w:lang w:val="en-GB"/>
+        </w:rPr>
+        <w:t>.</w:t>
+      </w:r>
+      <w:r>
+        <w:rPr>
+          <w:lang w:val="en-GB"/>
+        </w:rPr>
+        <w:t xml:space="preserve"> </w:t>
+      </w:r>
+      <w:r>
+        <w:rPr>
+          <w:lang w:val="en-GB"/>
+        </w:rPr>
+        <w:t>I</w:t>
+      </w:r>
+      <w:r>
+        <w:rPr>
+          <w:lang w:val="en-GB"/>
+        </w:rPr>
+        <w:t>t is another layer of security, API endpoints of the other microservices are not wide open to anyone on the internet, with that it is easier to add authentication</w:t>
+      </w:r>
+      <w:r>
+        <w:rPr>
+          <w:lang w:val="en-GB"/>
+        </w:rPr>
+        <w:t xml:space="preserve"> and </w:t>
+      </w:r>
+      <w:r>
+        <w:rPr>
+          <w:lang w:val="en-GB"/>
+        </w:rPr>
+        <w:t>authorization for another layer of security.</w:t>
+      </w:r>
+    </w:p>
+    <w:p>
+      <w:pPr>
+        <w:pStyle w:val="Akapitzlist"/>
+        <w:numPr>
+          <w:ilvl w:val="0"/>
+          <w:numId w:val="14"/>
+        </w:numPr>
+        <w:spacing w:after="200"/>
+        <w:rPr>
+          <w:lang w:val="en-GB"/>
+        </w:rPr>
+      </w:pPr>
+      <w:r>
+        <w:rPr>
+          <w:lang w:val="en-GB"/>
+        </w:rPr>
+        <w:t>Protocol Translation</w:t>
+      </w:r>
+      <w:r>
+        <w:rPr>
+          <w:lang w:val="en-GB"/>
+        </w:rPr>
+        <w:t xml:space="preserve"> (</w:t>
+      </w:r>
+      <w:r>
+        <w:rPr>
+          <w:lang w:val="en-GB"/>
+        </w:rPr>
+        <w:t>SSL termination</w:t>
+      </w:r>
+      <w:r>
+        <w:rPr>
+          <w:lang w:val="en-GB"/>
+        </w:rPr>
+        <w:t>)</w:t>
+      </w:r>
+      <w:r>
+        <w:rPr>
+          <w:lang w:val="en-GB"/>
+        </w:rPr>
+        <w:t xml:space="preserve"> –</w:t>
+      </w:r>
+      <w:r>
+        <w:rPr>
+          <w:lang w:val="en-GB"/>
+        </w:rPr>
+        <w:t xml:space="preserve"> </w:t>
+      </w:r>
+      <w:r>
+        <w:rPr>
+          <w:lang w:val="en-GB"/>
+        </w:rPr>
+        <w:t xml:space="preserve">gateway allows for usage of </w:t>
+      </w:r>
+      <w:r>
+        <w:rPr>
+          <w:lang w:val="en-GB"/>
+        </w:rPr>
+        <w:t>HTTPS</w:t>
+      </w:r>
+      <w:r>
+        <w:rPr>
+          <w:lang w:val="en-GB"/>
+        </w:rPr>
+        <w:t xml:space="preserve"> for communication between </w:t>
+      </w:r>
+      <w:r>
+        <w:rPr>
+          <w:lang w:val="en-GB"/>
+        </w:rPr>
+        <w:t>Gateway</w:t>
+      </w:r>
+      <w:r>
+        <w:rPr>
+          <w:lang w:val="en-GB"/>
+        </w:rPr>
+        <w:t xml:space="preserve"> and Client</w:t>
+      </w:r>
+      <w:r>
+        <w:rPr>
+          <w:lang w:val="en-GB"/>
+        </w:rPr>
+        <w:t xml:space="preserve">, from Gateway to Microservices just HTTP, which </w:t>
+      </w:r>
+      <w:r>
+        <w:rPr>
+          <w:lang w:val="en-GB"/>
+        </w:rPr>
+        <w:t>does not require encryption, therefore it is more efficient</w:t>
+      </w:r>
+    </w:p>
+    <w:p>
+      <w:pPr>
+        <w:pStyle w:val="Akapitzlist"/>
+        <w:numPr>
+          <w:ilvl w:val="0"/>
+          <w:numId w:val="14"/>
+        </w:numPr>
+        <w:spacing w:after="200"/>
+        <w:rPr>
+          <w:lang w:val="en-GB"/>
+        </w:rPr>
+      </w:pPr>
+      <w:r>
+        <w:rPr>
+          <w:lang w:val="en-GB"/>
+        </w:rPr>
+        <w:t>Common functionality offload</w:t>
+      </w:r>
+      <w:r>
+        <w:rPr>
+          <w:lang w:val="en-GB"/>
+        </w:rPr>
+        <w:t xml:space="preserve"> –</w:t>
+      </w:r>
+      <w:r>
+        <w:rPr>
+          <w:lang w:val="en-GB"/>
+        </w:rPr>
+        <w:t xml:space="preserve"> part of the </w:t>
+      </w:r>
+      <w:r>
+        <w:rPr>
+          <w:lang w:val="en-GB"/>
+        </w:rPr>
+        <w:t>business</w:t>
+      </w:r>
+      <w:r>
+        <w:rPr>
+          <w:lang w:val="en-GB"/>
+        </w:rPr>
+        <w:t xml:space="preserve"> logic</w:t>
+      </w:r>
+      <w:r>
+        <w:rPr>
+          <w:lang w:val="en-GB"/>
+        </w:rPr>
+        <w:t xml:space="preserve"> is </w:t>
+      </w:r>
+      <w:r>
+        <w:rPr>
+          <w:lang w:val="en-GB"/>
+        </w:rPr>
+        <w:t>extracted</w:t>
+      </w:r>
+      <w:r>
+        <w:rPr>
+          <w:lang w:val="en-GB"/>
+        </w:rPr>
+        <w:t xml:space="preserve"> from microservices</w:t>
+      </w:r>
+      <w:r>
+        <w:rPr>
+          <w:lang w:val="en-GB"/>
+        </w:rPr>
+        <w:t xml:space="preserve"> and</w:t>
+      </w:r>
+      <w:r>
+        <w:rPr>
+          <w:lang w:val="en-GB"/>
+        </w:rPr>
+        <w:t xml:space="preserve"> is put in the Gateway, which makes other microservices focus on their tasks</w:t>
+      </w:r>
+      <w:r>
+        <w:rPr>
+          <w:lang w:val="en-GB"/>
+        </w:rPr>
+        <w:t>.</w:t>
+      </w:r>
+    </w:p>
+    <w:p>
+      <w:pPr>
+        <w:pStyle w:val="Akapitzlist"/>
+        <w:numPr>
+          <w:ilvl w:val="0"/>
+          <w:numId w:val="14"/>
+        </w:numPr>
+        <w:spacing w:after="200"/>
+        <w:rPr>
+          <w:lang w:val="en-GB"/>
+        </w:rPr>
+      </w:pPr>
+      <w:r>
+        <w:rPr>
+          <w:lang w:val="en-GB"/>
+        </w:rPr>
+        <w:t>Clear code – gateway enables extracting code responsible for API routing from frontend to one place. It makes it easier to manage different possible API data retrieve routes</w:t>
+      </w:r>
+    </w:p>
+    <w:p>
+      <w:pPr>
+        <w:pStyle w:val="Akapitzlist"/>
+        <w:numPr>
+          <w:ilvl w:val="0"/>
+          <w:numId w:val="14"/>
+        </w:numPr>
+        <w:spacing w:after="200"/>
+        <w:rPr>
+          <w:lang w:val="en-GB"/>
+        </w:rPr>
+      </w:pPr>
+      <w:r>
+        <w:rPr>
+          <w:lang w:val="en-GB"/>
+        </w:rPr>
+        <w:t>Measuring</w:t>
+      </w:r>
+      <w:r>
+        <w:rPr>
+          <w:lang w:val="en-GB"/>
+        </w:rPr>
+        <w:t xml:space="preserve"> Data </w:t>
+      </w:r>
+      <w:r>
+        <w:rPr>
+          <w:lang w:val="en-GB"/>
+        </w:rPr>
+        <w:t>Fl</w:t>
+      </w:r>
+      <w:r>
+        <w:rPr>
+          <w:lang w:val="en-GB"/>
+        </w:rPr>
+        <w:t>ow</w:t>
+      </w:r>
+      <w:r>
+        <w:rPr>
+          <w:lang w:val="en-GB"/>
+        </w:rPr>
+        <w:t xml:space="preserve"> –</w:t>
+      </w:r>
+      <w:r>
+        <w:rPr>
+          <w:lang w:val="en-GB"/>
+        </w:rPr>
+        <w:t xml:space="preserve"> </w:t>
+      </w:r>
+      <w:r>
+        <w:rPr>
+          <w:lang w:val="en-GB"/>
+        </w:rPr>
+        <w:t xml:space="preserve">gateway enables easy way of measuring data flow and traffic </w:t>
+      </w:r>
+      <w:r>
+        <w:rPr>
+          <w:lang w:val="en-GB"/>
+        </w:rPr>
+        <w:t>in our application</w:t>
+      </w:r>
+    </w:p>
+    <w:p>
+      <w:pPr>
+        <w:pStyle w:val="Akapitzlist"/>
+        <w:numPr>
+          <w:ilvl w:val="0"/>
+          <w:numId w:val="14"/>
+        </w:numPr>
+        <w:spacing w:after="200"/>
+        <w:rPr>
+          <w:lang w:val="en-GB"/>
+        </w:rPr>
+      </w:pPr>
+      <w:r>
+        <w:rPr>
+          <w:lang w:val="en-GB"/>
+        </w:rPr>
+        <w:t>BFF (Backends For Frontends)</w:t>
+      </w:r>
+      <w:r>
+        <w:rPr>
+          <w:lang w:val="en-GB"/>
+        </w:rPr>
+        <w:t xml:space="preserve"> – in future</w:t>
+      </w:r>
+      <w:r>
+        <w:rPr>
+          <w:lang w:val="en-GB"/>
+        </w:rPr>
+        <w:t xml:space="preserve"> </w:t>
+      </w:r>
+      <w:r>
+        <w:rPr>
+          <w:lang w:val="en-GB"/>
+        </w:rPr>
+        <w:t>to</w:t>
+      </w:r>
+      <w:r>
+        <w:rPr>
+          <w:lang w:val="en-GB"/>
+        </w:rPr>
+        <w:t xml:space="preserve"> scale project, API gateways can be implemented for different clients (web app, mobile app, desktop app, 3rd party app)</w:t>
+      </w:r>
+      <w:r>
+        <w:rPr>
+          <w:lang w:val="en-GB"/>
+        </w:rPr>
+        <w:t>.</w:t>
+      </w:r>
+    </w:p>
+    <w:p>
+      <w:pPr>
+        <w:rPr>
+          <w:i/>
+          <w:iCs/>
+          <w:color w:val="1F497D" w:themeColor="text2"/>
+          <w:sz w:val="18"/>
+          <w:szCs w:val="18"/>
+        </w:rPr>
+      </w:pPr>
+      <w:hyperlink r:id="rId18" w:history="1">
+        <w:r>
+          <w:rPr>
+            <w:rStyle w:val="Hipercze"/>
+            <w:i/>
+            <w:iCs/>
+            <w:sz w:val="18"/>
+            <w:szCs w:val="18"/>
+          </w:rPr>
+          <w:t>https://microservices.io/patterns/apigateway.html</w:t>
+        </w:r>
+      </w:hyperlink>
+    </w:p>
+    <w:p>
+      <w:pPr>
+        <w:rPr>
+          <w:i/>
+          <w:iCs/>
+          <w:color w:val="1F497D" w:themeColor="text2"/>
+          <w:sz w:val="18"/>
+          <w:szCs w:val="18"/>
+        </w:rPr>
+      </w:pPr>
+      <w:hyperlink r:id="rId19" w:history="1">
+        <w:r>
+          <w:rPr>
+            <w:rStyle w:val="Hipercze"/>
+            <w:i/>
+            <w:iCs/>
+            <w:sz w:val="18"/>
+            <w:szCs w:val="18"/>
+          </w:rPr>
+          <w:t>https://medium.com/design-microservices-architecture-with-patterns/api-gateway-pattern-8ed0ddfce9df</w:t>
+        </w:r>
+      </w:hyperlink>
+    </w:p>
+    <w:p>
+      <w:pPr>
+        <w:rPr>
+          <w:i/>
+          <w:iCs/>
+          <w:color w:val="1F497D" w:themeColor="text2"/>
+          <w:sz w:val="18"/>
+          <w:szCs w:val="18"/>
+        </w:rPr>
+      </w:pPr>
+      <w:hyperlink r:id="rId20" w:history="1">
+        <w:r>
+          <w:rPr>
+            <w:rStyle w:val="Hipercze"/>
+            <w:i/>
+            <w:iCs/>
+            <w:sz w:val="18"/>
+            <w:szCs w:val="18"/>
+          </w:rPr>
+          <w:t>https://learn.microsoft.com/en-us/dotnet/architecture/microservices/architect-microservice-container-applications/direct-client-to-microservice-communication-versus-the-api-gateway-pattern</w:t>
+        </w:r>
+      </w:hyperlink>
+    </w:p>
+    <w:p>
+      <w:pPr>
+        <w:rPr>
+          <w:i/>
+          <w:iCs/>
+          <w:color w:val="1F497D" w:themeColor="text2"/>
+          <w:sz w:val="18"/>
+          <w:szCs w:val="18"/>
+        </w:rPr>
+      </w:pPr>
+      <w:hyperlink r:id="rId21" w:history="1">
+        <w:r>
+          <w:rPr>
+            <w:rStyle w:val="Hipercze"/>
+            <w:i/>
+            <w:iCs/>
+            <w:sz w:val="18"/>
+            <w:szCs w:val="18"/>
+          </w:rPr>
+          <w:t>https://www.youtube.com/watch?v=hWRRdICvMNs</w:t>
+        </w:r>
+      </w:hyperlink>
+    </w:p>
+    <w:p/>
+    <w:p>
+      <w:pPr>
+        <w:pStyle w:val="Nagwek2"/>
+        <w:numPr>
+          <w:ilvl w:val="1"/>
+          <w:numId w:val="7"/>
+        </w:numPr>
+        <w:rPr>
+          <w:lang w:val="en-GB"/>
+        </w:rPr>
+      </w:pPr>
+      <w:r>
+        <w:rPr>
+          <w:lang w:val="en-GB"/>
+        </w:rPr>
+        <w:t>Analyse Microservic</w:t>
+      </w:r>
+      <w:r>
+        <w:rPr>
+          <w:lang w:val="en-GB"/>
+        </w:rPr>
+        <w:t>e</w:t>
+      </w:r>
+    </w:p>
+    <w:p>
+      <w:pPr>
+        <w:spacing w:after="200"/>
+        <w:rPr>
+          <w:lang w:val="en-GB"/>
+        </w:rPr>
+      </w:pPr>
+      <w:r>
+        <w:rPr>
+          <w:lang w:val="en-GB"/>
+        </w:rPr>
+        <w:t>DDD</w:t>
+      </w:r>
+    </w:p>
+    <w:p>
+      <w:pPr>
+        <w:pStyle w:val="Nagwek2"/>
+        <w:numPr>
+          <w:ilvl w:val="1"/>
+          <w:numId w:val="7"/>
+        </w:numPr>
+        <w:rPr>
+          <w:lang w:val="en-GB"/>
+        </w:rPr>
+      </w:pPr>
+      <w:r>
+        <w:rPr>
+          <w:lang w:val="en-GB"/>
+        </w:rPr>
+        <w:t>Weather Data Microservice</w:t>
+      </w:r>
+    </w:p>
+    <w:p>
+      <w:pPr>
+        <w:spacing w:after="200"/>
+        <w:rPr>
+          <w:lang w:val="en-GB"/>
+        </w:rPr>
+      </w:pPr>
+      <w:r>
+        <w:rPr>
+          <w:lang w:val="en-GB"/>
+        </w:rPr>
+        <w:t>DDD</w:t>
+      </w:r>
+    </w:p>
+    <w:p>
+      <w:pPr>
+        <w:pStyle w:val="Nagwek2"/>
+        <w:numPr>
+          <w:ilvl w:val="1"/>
+          <w:numId w:val="7"/>
+        </w:numPr>
+        <w:rPr>
+          <w:lang w:val="en-GB"/>
+        </w:rPr>
+      </w:pPr>
+      <w:r>
+        <w:rPr>
+          <w:lang w:val="en-GB"/>
+        </w:rPr>
+        <w:t>Canvas Data Microservice</w:t>
+      </w:r>
     </w:p>
     <w:p>
       <w:pPr>
@@ -2761,8 +3501,8 @@
           <w:lang w:val="en-GB"/>
         </w:rPr>
       </w:pPr>
-      <w:bookmarkStart w:id="13" w:name="_Toc129620662"/>
-      <w:bookmarkStart w:id="14" w:name="_Toc131088215"/>
+      <w:bookmarkStart w:id="11" w:name="_Toc129620662"/>
+      <w:bookmarkStart w:id="12" w:name="_Toc131088215"/>
       <w:r>
         <w:rPr>
           <w:lang w:val="en-GB"/>
@@ -2770,8 +3510,8 @@
         <w:lastRenderedPageBreak/>
         <w:t>Definitions, Acronyms, and Abbreviations</w:t>
       </w:r>
-      <w:bookmarkEnd w:id="13"/>
-      <w:bookmarkEnd w:id="14"/>
+      <w:bookmarkEnd w:id="11"/>
+      <w:bookmarkEnd w:id="12"/>
     </w:p>
     <w:p>
       <w:pPr>
@@ -3050,7 +3790,8 @@
                 <w:lang w:val="en-GB"/>
               </w:rPr>
             </w:pPr>
-            <w:bookmarkStart w:id="15" w:name="_Hlk129793050"/>
+            <w:bookmarkStart w:id="13" w:name="_Hlk129793050"/>
+            <w:proofErr w:type="spellStart"/>
             <w:r>
               <w:rPr>
                 <w:rFonts w:ascii="Calibri" w:hAnsi="Calibri" w:cs="Calibri"/>
@@ -3072,7 +3813,8 @@
               </w:rPr>
               <w:t>icroservice</w:t>
             </w:r>
-            <w:bookmarkEnd w:id="15"/>
+            <w:bookmarkEnd w:id="13"/>
+            <w:proofErr w:type="spellEnd"/>
           </w:p>
         </w:tc>
         <w:tc>
@@ -3174,9 +3916,9 @@
       </w:pPr>
     </w:p>
     <w:sectPr>
-      <w:headerReference w:type="default" r:id="rId18"/>
-      <w:footerReference w:type="default" r:id="rId19"/>
-      <w:headerReference w:type="first" r:id="rId20"/>
+      <w:headerReference w:type="default" r:id="rId22"/>
+      <w:footerReference w:type="default" r:id="rId23"/>
+      <w:headerReference w:type="first" r:id="rId24"/>
       <w:pgSz w:w="11906" w:h="16838"/>
       <w:pgMar w:top="1417" w:right="1417" w:bottom="1417" w:left="1417" w:header="708" w:footer="708" w:gutter="0"/>
       <w:pgNumType w:start="0"/>
@@ -3410,6 +4152,92 @@
     </w:lvl>
   </w:abstractNum>
   <w:abstractNum w:abstractNumId="1" w15:restartNumberingAfterBreak="0">
+    <w:nsid w:val="01AE2BB0"/>
+    <w:multiLevelType w:val="multilevel"/>
+    <w:tmpl w:val="0415001F"/>
+    <w:lvl w:ilvl="0">
+      <w:start w:val="1"/>
+      <w:numFmt w:val="decimal"/>
+      <w:lvlText w:val="%1."/>
+      <w:lvlJc w:val="left"/>
+      <w:pPr>
+        <w:ind w:left="360" w:hanging="360"/>
+      </w:pPr>
+    </w:lvl>
+    <w:lvl w:ilvl="1">
+      <w:start w:val="1"/>
+      <w:numFmt w:val="decimal"/>
+      <w:lvlText w:val="%1.%2."/>
+      <w:lvlJc w:val="left"/>
+      <w:pPr>
+        <w:ind w:left="792" w:hanging="432"/>
+      </w:pPr>
+    </w:lvl>
+    <w:lvl w:ilvl="2">
+      <w:start w:val="1"/>
+      <w:numFmt w:val="decimal"/>
+      <w:lvlText w:val="%1.%2.%3."/>
+      <w:lvlJc w:val="left"/>
+      <w:pPr>
+        <w:ind w:left="1224" w:hanging="504"/>
+      </w:pPr>
+    </w:lvl>
+    <w:lvl w:ilvl="3">
+      <w:start w:val="1"/>
+      <w:numFmt w:val="decimal"/>
+      <w:lvlText w:val="%1.%2.%3.%4."/>
+      <w:lvlJc w:val="left"/>
+      <w:pPr>
+        <w:ind w:left="1728" w:hanging="648"/>
+      </w:pPr>
+    </w:lvl>
+    <w:lvl w:ilvl="4">
+      <w:start w:val="1"/>
+      <w:numFmt w:val="decimal"/>
+      <w:lvlText w:val="%1.%2.%3.%4.%5."/>
+      <w:lvlJc w:val="left"/>
+      <w:pPr>
+        <w:ind w:left="2232" w:hanging="792"/>
+      </w:pPr>
+    </w:lvl>
+    <w:lvl w:ilvl="5">
+      <w:start w:val="1"/>
+      <w:numFmt w:val="decimal"/>
+      <w:lvlText w:val="%1.%2.%3.%4.%5.%6."/>
+      <w:lvlJc w:val="left"/>
+      <w:pPr>
+        <w:ind w:left="2736" w:hanging="936"/>
+      </w:pPr>
+    </w:lvl>
+    <w:lvl w:ilvl="6">
+      <w:start w:val="1"/>
+      <w:numFmt w:val="decimal"/>
+      <w:lvlText w:val="%1.%2.%3.%4.%5.%6.%7."/>
+      <w:lvlJc w:val="left"/>
+      <w:pPr>
+        <w:ind w:left="3240" w:hanging="1080"/>
+      </w:pPr>
+    </w:lvl>
+    <w:lvl w:ilvl="7">
+      <w:start w:val="1"/>
+      <w:numFmt w:val="decimal"/>
+      <w:lvlText w:val="%1.%2.%3.%4.%5.%6.%7.%8."/>
+      <w:lvlJc w:val="left"/>
+      <w:pPr>
+        <w:ind w:left="3744" w:hanging="1224"/>
+      </w:pPr>
+    </w:lvl>
+    <w:lvl w:ilvl="8">
+      <w:start w:val="1"/>
+      <w:numFmt w:val="decimal"/>
+      <w:lvlText w:val="%1.%2.%3.%4.%5.%6.%7.%8.%9."/>
+      <w:lvlJc w:val="left"/>
+      <w:pPr>
+        <w:ind w:left="4320" w:hanging="1440"/>
+      </w:pPr>
+    </w:lvl>
+  </w:abstractNum>
+  <w:abstractNum w:abstractNumId="2" w15:restartNumberingAfterBreak="0">
     <w:nsid w:val="02245192"/>
     <w:multiLevelType w:val="hybridMultilevel"/>
     <w:tmpl w:val="12CED57E"/>
@@ -3495,7 +4323,7 @@
       </w:pPr>
     </w:lvl>
   </w:abstractNum>
-  <w:abstractNum w:abstractNumId="2" w15:restartNumberingAfterBreak="0">
+  <w:abstractNum w:abstractNumId="3" w15:restartNumberingAfterBreak="0">
     <w:nsid w:val="07CD77D7"/>
     <w:multiLevelType w:val="multilevel"/>
     <w:tmpl w:val="0415001F"/>
@@ -3581,7 +4409,179 @@
       </w:pPr>
     </w:lvl>
   </w:abstractNum>
-  <w:abstractNum w:abstractNumId="3" w15:restartNumberingAfterBreak="0">
+  <w:abstractNum w:abstractNumId="4" w15:restartNumberingAfterBreak="0">
+    <w:nsid w:val="09FD66A7"/>
+    <w:multiLevelType w:val="multilevel"/>
+    <w:tmpl w:val="0415001F"/>
+    <w:lvl w:ilvl="0">
+      <w:start w:val="1"/>
+      <w:numFmt w:val="decimal"/>
+      <w:lvlText w:val="%1."/>
+      <w:lvlJc w:val="left"/>
+      <w:pPr>
+        <w:ind w:left="360" w:hanging="360"/>
+      </w:pPr>
+    </w:lvl>
+    <w:lvl w:ilvl="1">
+      <w:start w:val="1"/>
+      <w:numFmt w:val="decimal"/>
+      <w:lvlText w:val="%1.%2."/>
+      <w:lvlJc w:val="left"/>
+      <w:pPr>
+        <w:ind w:left="792" w:hanging="432"/>
+      </w:pPr>
+    </w:lvl>
+    <w:lvl w:ilvl="2">
+      <w:start w:val="1"/>
+      <w:numFmt w:val="decimal"/>
+      <w:lvlText w:val="%1.%2.%3."/>
+      <w:lvlJc w:val="left"/>
+      <w:pPr>
+        <w:ind w:left="1224" w:hanging="504"/>
+      </w:pPr>
+    </w:lvl>
+    <w:lvl w:ilvl="3">
+      <w:start w:val="1"/>
+      <w:numFmt w:val="decimal"/>
+      <w:lvlText w:val="%1.%2.%3.%4."/>
+      <w:lvlJc w:val="left"/>
+      <w:pPr>
+        <w:ind w:left="1728" w:hanging="648"/>
+      </w:pPr>
+    </w:lvl>
+    <w:lvl w:ilvl="4">
+      <w:start w:val="1"/>
+      <w:numFmt w:val="decimal"/>
+      <w:lvlText w:val="%1.%2.%3.%4.%5."/>
+      <w:lvlJc w:val="left"/>
+      <w:pPr>
+        <w:ind w:left="2232" w:hanging="792"/>
+      </w:pPr>
+    </w:lvl>
+    <w:lvl w:ilvl="5">
+      <w:start w:val="1"/>
+      <w:numFmt w:val="decimal"/>
+      <w:lvlText w:val="%1.%2.%3.%4.%5.%6."/>
+      <w:lvlJc w:val="left"/>
+      <w:pPr>
+        <w:ind w:left="2736" w:hanging="936"/>
+      </w:pPr>
+    </w:lvl>
+    <w:lvl w:ilvl="6">
+      <w:start w:val="1"/>
+      <w:numFmt w:val="decimal"/>
+      <w:lvlText w:val="%1.%2.%3.%4.%5.%6.%7."/>
+      <w:lvlJc w:val="left"/>
+      <w:pPr>
+        <w:ind w:left="3240" w:hanging="1080"/>
+      </w:pPr>
+    </w:lvl>
+    <w:lvl w:ilvl="7">
+      <w:start w:val="1"/>
+      <w:numFmt w:val="decimal"/>
+      <w:lvlText w:val="%1.%2.%3.%4.%5.%6.%7.%8."/>
+      <w:lvlJc w:val="left"/>
+      <w:pPr>
+        <w:ind w:left="3744" w:hanging="1224"/>
+      </w:pPr>
+    </w:lvl>
+    <w:lvl w:ilvl="8">
+      <w:start w:val="1"/>
+      <w:numFmt w:val="decimal"/>
+      <w:lvlText w:val="%1.%2.%3.%4.%5.%6.%7.%8.%9."/>
+      <w:lvlJc w:val="left"/>
+      <w:pPr>
+        <w:ind w:left="4320" w:hanging="1440"/>
+      </w:pPr>
+    </w:lvl>
+  </w:abstractNum>
+  <w:abstractNum w:abstractNumId="5" w15:restartNumberingAfterBreak="0">
+    <w:nsid w:val="1D67356C"/>
+    <w:multiLevelType w:val="multilevel"/>
+    <w:tmpl w:val="0415001F"/>
+    <w:lvl w:ilvl="0">
+      <w:start w:val="1"/>
+      <w:numFmt w:val="decimal"/>
+      <w:lvlText w:val="%1."/>
+      <w:lvlJc w:val="left"/>
+      <w:pPr>
+        <w:ind w:left="360" w:hanging="360"/>
+      </w:pPr>
+    </w:lvl>
+    <w:lvl w:ilvl="1">
+      <w:start w:val="1"/>
+      <w:numFmt w:val="decimal"/>
+      <w:lvlText w:val="%1.%2."/>
+      <w:lvlJc w:val="left"/>
+      <w:pPr>
+        <w:ind w:left="792" w:hanging="432"/>
+      </w:pPr>
+    </w:lvl>
+    <w:lvl w:ilvl="2">
+      <w:start w:val="1"/>
+      <w:numFmt w:val="decimal"/>
+      <w:lvlText w:val="%1.%2.%3."/>
+      <w:lvlJc w:val="left"/>
+      <w:pPr>
+        <w:ind w:left="1224" w:hanging="504"/>
+      </w:pPr>
+    </w:lvl>
+    <w:lvl w:ilvl="3">
+      <w:start w:val="1"/>
+      <w:numFmt w:val="decimal"/>
+      <w:lvlText w:val="%1.%2.%3.%4."/>
+      <w:lvlJc w:val="left"/>
+      <w:pPr>
+        <w:ind w:left="1728" w:hanging="648"/>
+      </w:pPr>
+    </w:lvl>
+    <w:lvl w:ilvl="4">
+      <w:start w:val="1"/>
+      <w:numFmt w:val="decimal"/>
+      <w:lvlText w:val="%1.%2.%3.%4.%5."/>
+      <w:lvlJc w:val="left"/>
+      <w:pPr>
+        <w:ind w:left="2232" w:hanging="792"/>
+      </w:pPr>
+    </w:lvl>
+    <w:lvl w:ilvl="5">
+      <w:start w:val="1"/>
+      <w:numFmt w:val="decimal"/>
+      <w:lvlText w:val="%1.%2.%3.%4.%5.%6."/>
+      <w:lvlJc w:val="left"/>
+      <w:pPr>
+        <w:ind w:left="2736" w:hanging="936"/>
+      </w:pPr>
+    </w:lvl>
+    <w:lvl w:ilvl="6">
+      <w:start w:val="1"/>
+      <w:numFmt w:val="decimal"/>
+      <w:lvlText w:val="%1.%2.%3.%4.%5.%6.%7."/>
+      <w:lvlJc w:val="left"/>
+      <w:pPr>
+        <w:ind w:left="3240" w:hanging="1080"/>
+      </w:pPr>
+    </w:lvl>
+    <w:lvl w:ilvl="7">
+      <w:start w:val="1"/>
+      <w:numFmt w:val="decimal"/>
+      <w:lvlText w:val="%1.%2.%3.%4.%5.%6.%7.%8."/>
+      <w:lvlJc w:val="left"/>
+      <w:pPr>
+        <w:ind w:left="3744" w:hanging="1224"/>
+      </w:pPr>
+    </w:lvl>
+    <w:lvl w:ilvl="8">
+      <w:start w:val="1"/>
+      <w:numFmt w:val="decimal"/>
+      <w:lvlText w:val="%1.%2.%3.%4.%5.%6.%7.%8.%9."/>
+      <w:lvlJc w:val="left"/>
+      <w:pPr>
+        <w:ind w:left="4320" w:hanging="1440"/>
+      </w:pPr>
+    </w:lvl>
+  </w:abstractNum>
+  <w:abstractNum w:abstractNumId="6" w15:restartNumberingAfterBreak="0">
     <w:nsid w:val="1E0448C3"/>
     <w:multiLevelType w:val="hybridMultilevel"/>
     <w:tmpl w:val="40906976"/>
@@ -3694,7 +4694,179 @@
       </w:rPr>
     </w:lvl>
   </w:abstractNum>
-  <w:abstractNum w:abstractNumId="4" w15:restartNumberingAfterBreak="0">
+  <w:abstractNum w:abstractNumId="7" w15:restartNumberingAfterBreak="0">
+    <w:nsid w:val="336E3F6C"/>
+    <w:multiLevelType w:val="multilevel"/>
+    <w:tmpl w:val="0415001F"/>
+    <w:lvl w:ilvl="0">
+      <w:start w:val="1"/>
+      <w:numFmt w:val="decimal"/>
+      <w:lvlText w:val="%1."/>
+      <w:lvlJc w:val="left"/>
+      <w:pPr>
+        <w:ind w:left="360" w:hanging="360"/>
+      </w:pPr>
+    </w:lvl>
+    <w:lvl w:ilvl="1">
+      <w:start w:val="1"/>
+      <w:numFmt w:val="decimal"/>
+      <w:lvlText w:val="%1.%2."/>
+      <w:lvlJc w:val="left"/>
+      <w:pPr>
+        <w:ind w:left="792" w:hanging="432"/>
+      </w:pPr>
+    </w:lvl>
+    <w:lvl w:ilvl="2">
+      <w:start w:val="1"/>
+      <w:numFmt w:val="decimal"/>
+      <w:lvlText w:val="%1.%2.%3."/>
+      <w:lvlJc w:val="left"/>
+      <w:pPr>
+        <w:ind w:left="1224" w:hanging="504"/>
+      </w:pPr>
+    </w:lvl>
+    <w:lvl w:ilvl="3">
+      <w:start w:val="1"/>
+      <w:numFmt w:val="decimal"/>
+      <w:lvlText w:val="%1.%2.%3.%4."/>
+      <w:lvlJc w:val="left"/>
+      <w:pPr>
+        <w:ind w:left="1728" w:hanging="648"/>
+      </w:pPr>
+    </w:lvl>
+    <w:lvl w:ilvl="4">
+      <w:start w:val="1"/>
+      <w:numFmt w:val="decimal"/>
+      <w:lvlText w:val="%1.%2.%3.%4.%5."/>
+      <w:lvlJc w:val="left"/>
+      <w:pPr>
+        <w:ind w:left="2232" w:hanging="792"/>
+      </w:pPr>
+    </w:lvl>
+    <w:lvl w:ilvl="5">
+      <w:start w:val="1"/>
+      <w:numFmt w:val="decimal"/>
+      <w:lvlText w:val="%1.%2.%3.%4.%5.%6."/>
+      <w:lvlJc w:val="left"/>
+      <w:pPr>
+        <w:ind w:left="2736" w:hanging="936"/>
+      </w:pPr>
+    </w:lvl>
+    <w:lvl w:ilvl="6">
+      <w:start w:val="1"/>
+      <w:numFmt w:val="decimal"/>
+      <w:lvlText w:val="%1.%2.%3.%4.%5.%6.%7."/>
+      <w:lvlJc w:val="left"/>
+      <w:pPr>
+        <w:ind w:left="3240" w:hanging="1080"/>
+      </w:pPr>
+    </w:lvl>
+    <w:lvl w:ilvl="7">
+      <w:start w:val="1"/>
+      <w:numFmt w:val="decimal"/>
+      <w:lvlText w:val="%1.%2.%3.%4.%5.%6.%7.%8."/>
+      <w:lvlJc w:val="left"/>
+      <w:pPr>
+        <w:ind w:left="3744" w:hanging="1224"/>
+      </w:pPr>
+    </w:lvl>
+    <w:lvl w:ilvl="8">
+      <w:start w:val="1"/>
+      <w:numFmt w:val="decimal"/>
+      <w:lvlText w:val="%1.%2.%3.%4.%5.%6.%7.%8.%9."/>
+      <w:lvlJc w:val="left"/>
+      <w:pPr>
+        <w:ind w:left="4320" w:hanging="1440"/>
+      </w:pPr>
+    </w:lvl>
+  </w:abstractNum>
+  <w:abstractNum w:abstractNumId="8" w15:restartNumberingAfterBreak="0">
+    <w:nsid w:val="585218BF"/>
+    <w:multiLevelType w:val="multilevel"/>
+    <w:tmpl w:val="0415001F"/>
+    <w:lvl w:ilvl="0">
+      <w:start w:val="1"/>
+      <w:numFmt w:val="decimal"/>
+      <w:lvlText w:val="%1."/>
+      <w:lvlJc w:val="left"/>
+      <w:pPr>
+        <w:ind w:left="360" w:hanging="360"/>
+      </w:pPr>
+    </w:lvl>
+    <w:lvl w:ilvl="1">
+      <w:start w:val="1"/>
+      <w:numFmt w:val="decimal"/>
+      <w:lvlText w:val="%1.%2."/>
+      <w:lvlJc w:val="left"/>
+      <w:pPr>
+        <w:ind w:left="792" w:hanging="432"/>
+      </w:pPr>
+    </w:lvl>
+    <w:lvl w:ilvl="2">
+      <w:start w:val="1"/>
+      <w:numFmt w:val="decimal"/>
+      <w:lvlText w:val="%1.%2.%3."/>
+      <w:lvlJc w:val="left"/>
+      <w:pPr>
+        <w:ind w:left="1224" w:hanging="504"/>
+      </w:pPr>
+    </w:lvl>
+    <w:lvl w:ilvl="3">
+      <w:start w:val="1"/>
+      <w:numFmt w:val="decimal"/>
+      <w:lvlText w:val="%1.%2.%3.%4."/>
+      <w:lvlJc w:val="left"/>
+      <w:pPr>
+        <w:ind w:left="1728" w:hanging="648"/>
+      </w:pPr>
+    </w:lvl>
+    <w:lvl w:ilvl="4">
+      <w:start w:val="1"/>
+      <w:numFmt w:val="decimal"/>
+      <w:lvlText w:val="%1.%2.%3.%4.%5."/>
+      <w:lvlJc w:val="left"/>
+      <w:pPr>
+        <w:ind w:left="2232" w:hanging="792"/>
+      </w:pPr>
+    </w:lvl>
+    <w:lvl w:ilvl="5">
+      <w:start w:val="1"/>
+      <w:numFmt w:val="decimal"/>
+      <w:lvlText w:val="%1.%2.%3.%4.%5.%6."/>
+      <w:lvlJc w:val="left"/>
+      <w:pPr>
+        <w:ind w:left="2736" w:hanging="936"/>
+      </w:pPr>
+    </w:lvl>
+    <w:lvl w:ilvl="6">
+      <w:start w:val="1"/>
+      <w:numFmt w:val="decimal"/>
+      <w:lvlText w:val="%1.%2.%3.%4.%5.%6.%7."/>
+      <w:lvlJc w:val="left"/>
+      <w:pPr>
+        <w:ind w:left="3240" w:hanging="1080"/>
+      </w:pPr>
+    </w:lvl>
+    <w:lvl w:ilvl="7">
+      <w:start w:val="1"/>
+      <w:numFmt w:val="decimal"/>
+      <w:lvlText w:val="%1.%2.%3.%4.%5.%6.%7.%8."/>
+      <w:lvlJc w:val="left"/>
+      <w:pPr>
+        <w:ind w:left="3744" w:hanging="1224"/>
+      </w:pPr>
+    </w:lvl>
+    <w:lvl w:ilvl="8">
+      <w:start w:val="1"/>
+      <w:numFmt w:val="decimal"/>
+      <w:lvlText w:val="%1.%2.%3.%4.%5.%6.%7.%8.%9."/>
+      <w:lvlJc w:val="left"/>
+      <w:pPr>
+        <w:ind w:left="4320" w:hanging="1440"/>
+      </w:pPr>
+    </w:lvl>
+  </w:abstractNum>
+  <w:abstractNum w:abstractNumId="9" w15:restartNumberingAfterBreak="0">
     <w:nsid w:val="64887F5C"/>
     <w:multiLevelType w:val="multilevel"/>
     <w:tmpl w:val="0415001F"/>
@@ -3780,7 +4952,120 @@
       </w:pPr>
     </w:lvl>
   </w:abstractNum>
-  <w:abstractNum w:abstractNumId="5" w15:restartNumberingAfterBreak="0">
+  <w:abstractNum w:abstractNumId="10" w15:restartNumberingAfterBreak="0">
+    <w:nsid w:val="6A24463D"/>
+    <w:multiLevelType w:val="hybridMultilevel"/>
+    <w:tmpl w:val="9294C5B8"/>
+    <w:lvl w:ilvl="0" w:tplc="04150001">
+      <w:start w:val="1"/>
+      <w:numFmt w:val="bullet"/>
+      <w:lvlText w:val=""/>
+      <w:lvlJc w:val="left"/>
+      <w:pPr>
+        <w:ind w:left="720" w:hanging="360"/>
+      </w:pPr>
+      <w:rPr>
+        <w:rFonts w:ascii="Symbol" w:hAnsi="Symbol" w:hint="default"/>
+      </w:rPr>
+    </w:lvl>
+    <w:lvl w:ilvl="1" w:tplc="04150003" w:tentative="1">
+      <w:start w:val="1"/>
+      <w:numFmt w:val="bullet"/>
+      <w:lvlText w:val="o"/>
+      <w:lvlJc w:val="left"/>
+      <w:pPr>
+        <w:ind w:left="1440" w:hanging="360"/>
+      </w:pPr>
+      <w:rPr>
+        <w:rFonts w:ascii="Courier New" w:hAnsi="Courier New" w:cs="Courier New" w:hint="default"/>
+      </w:rPr>
+    </w:lvl>
+    <w:lvl w:ilvl="2" w:tplc="04150005" w:tentative="1">
+      <w:start w:val="1"/>
+      <w:numFmt w:val="bullet"/>
+      <w:lvlText w:val=""/>
+      <w:lvlJc w:val="left"/>
+      <w:pPr>
+        <w:ind w:left="2160" w:hanging="360"/>
+      </w:pPr>
+      <w:rPr>
+        <w:rFonts w:ascii="Wingdings" w:hAnsi="Wingdings" w:hint="default"/>
+      </w:rPr>
+    </w:lvl>
+    <w:lvl w:ilvl="3" w:tplc="04150001" w:tentative="1">
+      <w:start w:val="1"/>
+      <w:numFmt w:val="bullet"/>
+      <w:lvlText w:val=""/>
+      <w:lvlJc w:val="left"/>
+      <w:pPr>
+        <w:ind w:left="2880" w:hanging="360"/>
+      </w:pPr>
+      <w:rPr>
+        <w:rFonts w:ascii="Symbol" w:hAnsi="Symbol" w:hint="default"/>
+      </w:rPr>
+    </w:lvl>
+    <w:lvl w:ilvl="4" w:tplc="04150003" w:tentative="1">
+      <w:start w:val="1"/>
+      <w:numFmt w:val="bullet"/>
+      <w:lvlText w:val="o"/>
+      <w:lvlJc w:val="left"/>
+      <w:pPr>
+        <w:ind w:left="3600" w:hanging="360"/>
+      </w:pPr>
+      <w:rPr>
+        <w:rFonts w:ascii="Courier New" w:hAnsi="Courier New" w:cs="Courier New" w:hint="default"/>
+      </w:rPr>
+    </w:lvl>
+    <w:lvl w:ilvl="5" w:tplc="04150005" w:tentative="1">
+      <w:start w:val="1"/>
+      <w:numFmt w:val="bullet"/>
+      <w:lvlText w:val=""/>
+      <w:lvlJc w:val="left"/>
+      <w:pPr>
+        <w:ind w:left="4320" w:hanging="360"/>
+      </w:pPr>
+      <w:rPr>
+        <w:rFonts w:ascii="Wingdings" w:hAnsi="Wingdings" w:hint="default"/>
+      </w:rPr>
+    </w:lvl>
+    <w:lvl w:ilvl="6" w:tplc="04150001" w:tentative="1">
+      <w:start w:val="1"/>
+      <w:numFmt w:val="bullet"/>
+      <w:lvlText w:val=""/>
+      <w:lvlJc w:val="left"/>
+      <w:pPr>
+        <w:ind w:left="5040" w:hanging="360"/>
+      </w:pPr>
+      <w:rPr>
+        <w:rFonts w:ascii="Symbol" w:hAnsi="Symbol" w:hint="default"/>
+      </w:rPr>
+    </w:lvl>
+    <w:lvl w:ilvl="7" w:tplc="04150003" w:tentative="1">
+      <w:start w:val="1"/>
+      <w:numFmt w:val="bullet"/>
+      <w:lvlText w:val="o"/>
+      <w:lvlJc w:val="left"/>
+      <w:pPr>
+        <w:ind w:left="5760" w:hanging="360"/>
+      </w:pPr>
+      <w:rPr>
+        <w:rFonts w:ascii="Courier New" w:hAnsi="Courier New" w:cs="Courier New" w:hint="default"/>
+      </w:rPr>
+    </w:lvl>
+    <w:lvl w:ilvl="8" w:tplc="04150005" w:tentative="1">
+      <w:start w:val="1"/>
+      <w:numFmt w:val="bullet"/>
+      <w:lvlText w:val=""/>
+      <w:lvlJc w:val="left"/>
+      <w:pPr>
+        <w:ind w:left="6480" w:hanging="360"/>
+      </w:pPr>
+      <w:rPr>
+        <w:rFonts w:ascii="Wingdings" w:hAnsi="Wingdings" w:hint="default"/>
+      </w:rPr>
+    </w:lvl>
+  </w:abstractNum>
+  <w:abstractNum w:abstractNumId="11" w15:restartNumberingAfterBreak="0">
     <w:nsid w:val="6B0E4E49"/>
     <w:multiLevelType w:val="multilevel"/>
     <w:tmpl w:val="0415001F"/>
@@ -3866,7 +5151,93 @@
       </w:pPr>
     </w:lvl>
   </w:abstractNum>
-  <w:abstractNum w:abstractNumId="6" w15:restartNumberingAfterBreak="0">
+  <w:abstractNum w:abstractNumId="12" w15:restartNumberingAfterBreak="0">
+    <w:nsid w:val="6E992FDC"/>
+    <w:multiLevelType w:val="multilevel"/>
+    <w:tmpl w:val="0415001F"/>
+    <w:lvl w:ilvl="0">
+      <w:start w:val="1"/>
+      <w:numFmt w:val="decimal"/>
+      <w:lvlText w:val="%1."/>
+      <w:lvlJc w:val="left"/>
+      <w:pPr>
+        <w:ind w:left="360" w:hanging="360"/>
+      </w:pPr>
+    </w:lvl>
+    <w:lvl w:ilvl="1">
+      <w:start w:val="1"/>
+      <w:numFmt w:val="decimal"/>
+      <w:lvlText w:val="%1.%2."/>
+      <w:lvlJc w:val="left"/>
+      <w:pPr>
+        <w:ind w:left="792" w:hanging="432"/>
+      </w:pPr>
+    </w:lvl>
+    <w:lvl w:ilvl="2">
+      <w:start w:val="1"/>
+      <w:numFmt w:val="decimal"/>
+      <w:lvlText w:val="%1.%2.%3."/>
+      <w:lvlJc w:val="left"/>
+      <w:pPr>
+        <w:ind w:left="1224" w:hanging="504"/>
+      </w:pPr>
+    </w:lvl>
+    <w:lvl w:ilvl="3">
+      <w:start w:val="1"/>
+      <w:numFmt w:val="decimal"/>
+      <w:lvlText w:val="%1.%2.%3.%4."/>
+      <w:lvlJc w:val="left"/>
+      <w:pPr>
+        <w:ind w:left="1728" w:hanging="648"/>
+      </w:pPr>
+    </w:lvl>
+    <w:lvl w:ilvl="4">
+      <w:start w:val="1"/>
+      <w:numFmt w:val="decimal"/>
+      <w:lvlText w:val="%1.%2.%3.%4.%5."/>
+      <w:lvlJc w:val="left"/>
+      <w:pPr>
+        <w:ind w:left="2232" w:hanging="792"/>
+      </w:pPr>
+    </w:lvl>
+    <w:lvl w:ilvl="5">
+      <w:start w:val="1"/>
+      <w:numFmt w:val="decimal"/>
+      <w:lvlText w:val="%1.%2.%3.%4.%5.%6."/>
+      <w:lvlJc w:val="left"/>
+      <w:pPr>
+        <w:ind w:left="2736" w:hanging="936"/>
+      </w:pPr>
+    </w:lvl>
+    <w:lvl w:ilvl="6">
+      <w:start w:val="1"/>
+      <w:numFmt w:val="decimal"/>
+      <w:lvlText w:val="%1.%2.%3.%4.%5.%6.%7."/>
+      <w:lvlJc w:val="left"/>
+      <w:pPr>
+        <w:ind w:left="3240" w:hanging="1080"/>
+      </w:pPr>
+    </w:lvl>
+    <w:lvl w:ilvl="7">
+      <w:start w:val="1"/>
+      <w:numFmt w:val="decimal"/>
+      <w:lvlText w:val="%1.%2.%3.%4.%5.%6.%7.%8."/>
+      <w:lvlJc w:val="left"/>
+      <w:pPr>
+        <w:ind w:left="3744" w:hanging="1224"/>
+      </w:pPr>
+    </w:lvl>
+    <w:lvl w:ilvl="8">
+      <w:start w:val="1"/>
+      <w:numFmt w:val="decimal"/>
+      <w:lvlText w:val="%1.%2.%3.%4.%5.%6.%7.%8.%9."/>
+      <w:lvlJc w:val="left"/>
+      <w:pPr>
+        <w:ind w:left="4320" w:hanging="1440"/>
+      </w:pPr>
+    </w:lvl>
+  </w:abstractNum>
+  <w:abstractNum w:abstractNumId="13" w15:restartNumberingAfterBreak="0">
     <w:nsid w:val="74470ACC"/>
     <w:multiLevelType w:val="hybridMultilevel"/>
     <w:tmpl w:val="E9340422"/>
@@ -3953,25 +5324,46 @@
     </w:lvl>
   </w:abstractNum>
   <w:num w:numId="1" w16cid:durableId="1622877919">
-    <w:abstractNumId w:val="1"/>
+    <w:abstractNumId w:val="2"/>
   </w:num>
   <w:num w:numId="2" w16cid:durableId="1568493686">
+    <w:abstractNumId w:val="13"/>
+  </w:num>
+  <w:num w:numId="3" w16cid:durableId="574126922">
+    <w:abstractNumId w:val="3"/>
+  </w:num>
+  <w:num w:numId="4" w16cid:durableId="1387097462">
     <w:abstractNumId w:val="6"/>
   </w:num>
-  <w:num w:numId="3" w16cid:durableId="574126922">
-    <w:abstractNumId w:val="2"/>
-  </w:num>
-  <w:num w:numId="4" w16cid:durableId="1387097462">
-    <w:abstractNumId w:val="3"/>
-  </w:num>
   <w:num w:numId="5" w16cid:durableId="1605964910">
-    <w:abstractNumId w:val="4"/>
+    <w:abstractNumId w:val="9"/>
   </w:num>
   <w:num w:numId="6" w16cid:durableId="863978983">
     <w:abstractNumId w:val="0"/>
   </w:num>
   <w:num w:numId="7" w16cid:durableId="1791046071">
+    <w:abstractNumId w:val="11"/>
+  </w:num>
+  <w:num w:numId="8" w16cid:durableId="368803188">
+    <w:abstractNumId w:val="8"/>
+  </w:num>
+  <w:num w:numId="9" w16cid:durableId="1406604450">
+    <w:abstractNumId w:val="7"/>
+  </w:num>
+  <w:num w:numId="10" w16cid:durableId="1198422094">
+    <w:abstractNumId w:val="1"/>
+  </w:num>
+  <w:num w:numId="11" w16cid:durableId="520777926">
     <w:abstractNumId w:val="5"/>
+  </w:num>
+  <w:num w:numId="12" w16cid:durableId="1401323468">
+    <w:abstractNumId w:val="12"/>
+  </w:num>
+  <w:num w:numId="13" w16cid:durableId="1687634358">
+    <w:abstractNumId w:val="4"/>
+  </w:num>
+  <w:num w:numId="14" w16cid:durableId="147405933">
+    <w:abstractNumId w:val="10"/>
   </w:num>
 </w:numbering>
 </file>

</xml_diff>

<commit_message>
Meetin and Version History
</commit_message>
<xml_diff>
--- a/Application Architecture/QS - Architecture.docx
+++ b/Application Architecture/QS - Architecture.docx
@@ -1,10 +1,10 @@
 
 <file path=word/document.xml><?xml version="1.0" encoding="utf-8"?>
-<w:document xmlns:wpc="http://schemas.microsoft.com/office/word/2010/wordprocessingCanvas" xmlns:cx="http://schemas.microsoft.com/office/drawing/2014/chartex" xmlns:cx1="http://schemas.microsoft.com/office/drawing/2015/9/8/chartex" xmlns:cx2="http://schemas.microsoft.com/office/drawing/2015/10/21/chartex" xmlns:cx3="http://schemas.microsoft.com/office/drawing/2016/5/9/chartex" xmlns:cx4="http://schemas.microsoft.com/office/drawing/2016/5/10/chartex" xmlns:cx5="http://schemas.microsoft.com/office/drawing/2016/5/11/chartex" xmlns:cx6="http://schemas.microsoft.com/office/drawing/2016/5/12/chartex" xmlns:cx7="http://schemas.microsoft.com/office/drawing/2016/5/13/chartex" xmlns:cx8="http://schemas.microsoft.com/office/drawing/2016/5/14/chartex" xmlns:mc="http://schemas.openxmlformats.org/markup-compatibility/2006" xmlns:aink="http://schemas.microsoft.com/office/drawing/2016/ink" xmlns:am3d="http://schemas.microsoft.com/office/drawing/2017/model3d" xmlns:o="urn:schemas-microsoft-com:office:office" xmlns:oel="http://schemas.microsoft.com/office/2019/extlst" xmlns:r="http://schemas.openxmlformats.org/officeDocument/2006/relationships" xmlns:m="http://schemas.openxmlformats.org/officeDocument/2006/math" xmlns:v="urn:schemas-microsoft-com:vml" xmlns:wp14="http://schemas.microsoft.com/office/word/2010/wordprocessingDrawing" xmlns:wp="http://schemas.openxmlformats.org/drawingml/2006/wordprocessingDrawing" xmlns:w10="urn:schemas-microsoft-com:office:word" xmlns:w="http://schemas.openxmlformats.org/wordprocessingml/2006/main" xmlns:w14="http://schemas.microsoft.com/office/word/2010/wordml" xmlns:w15="http://schemas.microsoft.com/office/word/2012/wordml" xmlns:w16cex="http://schemas.microsoft.com/office/word/2018/wordml/cex" xmlns:w16cid="http://schemas.microsoft.com/office/word/2016/wordml/cid" xmlns:w16="http://schemas.microsoft.com/office/word/2018/wordml" xmlns:w16du="http://schemas.microsoft.com/office/word/2023/wordml/word16du" xmlns:w16sdtdh="http://schemas.microsoft.com/office/word/2020/wordml/sdtdatahash" xmlns:w16se="http://schemas.microsoft.com/office/word/2015/wordml/symex" xmlns:wpg="http://schemas.microsoft.com/office/word/2010/wordprocessingGroup" xmlns:wpi="http://schemas.microsoft.com/office/word/2010/wordprocessingInk" xmlns:wne="http://schemas.microsoft.com/office/word/2006/wordml" xmlns:wps="http://schemas.microsoft.com/office/word/2010/wordprocessingShape" mc:Ignorable="w14 w15 w16se w16cid w16 w16cex w16sdtdh wp14">
+<w:document xmlns:wpc="http://schemas.microsoft.com/office/word/2010/wordprocessingCanvas" xmlns:cx="http://schemas.microsoft.com/office/drawing/2014/chartex" xmlns:cx1="http://schemas.microsoft.com/office/drawing/2015/9/8/chartex" xmlns:cx2="http://schemas.microsoft.com/office/drawing/2015/10/21/chartex" xmlns:cx3="http://schemas.microsoft.com/office/drawing/2016/5/9/chartex" xmlns:cx4="http://schemas.microsoft.com/office/drawing/2016/5/10/chartex" xmlns:cx5="http://schemas.microsoft.com/office/drawing/2016/5/11/chartex" xmlns:cx6="http://schemas.microsoft.com/office/drawing/2016/5/12/chartex" xmlns:cx7="http://schemas.microsoft.com/office/drawing/2016/5/13/chartex" xmlns:cx8="http://schemas.microsoft.com/office/drawing/2016/5/14/chartex" xmlns:mc="http://schemas.openxmlformats.org/markup-compatibility/2006" xmlns:aink="http://schemas.microsoft.com/office/drawing/2016/ink" xmlns:am3d="http://schemas.microsoft.com/office/drawing/2017/model3d" xmlns:o="urn:schemas-microsoft-com:office:office" xmlns:oel="http://schemas.microsoft.com/office/2019/extlst" xmlns:r="http://schemas.openxmlformats.org/officeDocument/2006/relationships" xmlns:m="http://schemas.openxmlformats.org/officeDocument/2006/math" xmlns:v="urn:schemas-microsoft-com:vml" xmlns:wp14="http://schemas.microsoft.com/office/word/2010/wordprocessingDrawing" xmlns:wp="http://schemas.openxmlformats.org/drawingml/2006/wordprocessingDrawing" xmlns:w10="urn:schemas-microsoft-com:office:word" xmlns:w="http://schemas.openxmlformats.org/wordprocessingml/2006/main" xmlns:w14="http://schemas.microsoft.com/office/word/2010/wordml" xmlns:w15="http://schemas.microsoft.com/office/word/2012/wordml" xmlns:w16cex="http://schemas.microsoft.com/office/word/2018/wordml/cex" xmlns:w16cid="http://schemas.microsoft.com/office/word/2016/wordml/cid" xmlns:w16="http://schemas.microsoft.com/office/word/2018/wordml" xmlns:w16sdtdh="http://schemas.microsoft.com/office/word/2020/wordml/sdtdatahash" xmlns:w16se="http://schemas.microsoft.com/office/word/2015/wordml/symex" xmlns:wpg="http://schemas.microsoft.com/office/word/2010/wordprocessingGroup" xmlns:wpi="http://schemas.microsoft.com/office/word/2010/wordprocessingInk" xmlns:wne="http://schemas.microsoft.com/office/word/2006/wordml" xmlns:wps="http://schemas.microsoft.com/office/word/2010/wordprocessingShape" mc:Ignorable="w14 w15 w16se w16cid w16 w16cex w16sdtdh wp14">
   <w:body>
     <w:p>
       <w:pPr>
-        <w:pStyle w:val="Tytu"/>
+        <w:pStyle w:val="Title"/>
         <w:jc w:val="center"/>
         <w:rPr>
           <w:lang w:val="en-GB"/>
@@ -21,7 +21,7 @@
     </w:p>
     <w:p>
       <w:pPr>
-        <w:pStyle w:val="Podtytu"/>
+        <w:pStyle w:val="Subtitle"/>
         <w:jc w:val="center"/>
         <w:rPr>
           <w:rFonts w:ascii="Calibri" w:eastAsia="Times New Roman" w:hAnsi="Calibri" w:cs="Calibri"/>
@@ -152,37 +152,21 @@
       <w:sdtContent>
         <w:p>
           <w:pPr>
-            <w:pStyle w:val="Nagwekspisutreci"/>
+            <w:pStyle w:val="TOCHeading"/>
             <w:rPr>
               <w:lang w:val="en-GB"/>
             </w:rPr>
           </w:pPr>
-          <w:proofErr w:type="spellStart"/>
           <w:r>
             <w:rPr>
               <w:lang w:val="en-GB"/>
             </w:rPr>
-            <w:t>Spis</w:t>
+            <w:t>Spis treści</w:t>
           </w:r>
-          <w:proofErr w:type="spellEnd"/>
-          <w:r>
-            <w:rPr>
-              <w:lang w:val="en-GB"/>
-            </w:rPr>
-            <w:t xml:space="preserve"> </w:t>
-          </w:r>
-          <w:proofErr w:type="spellStart"/>
-          <w:r>
-            <w:rPr>
-              <w:lang w:val="en-GB"/>
-            </w:rPr>
-            <w:t>treści</w:t>
-          </w:r>
-          <w:proofErr w:type="spellEnd"/>
         </w:p>
         <w:p>
           <w:pPr>
-            <w:pStyle w:val="Spistreci1"/>
+            <w:pStyle w:val="TOC1"/>
             <w:tabs>
               <w:tab w:val="left" w:pos="440"/>
               <w:tab w:val="right" w:leader="dot" w:pos="9062"/>
@@ -216,7 +200,7 @@
           <w:hyperlink w:anchor="_Toc131088204" w:history="1">
             <w:r>
               <w:rPr>
-                <w:rStyle w:val="Hipercze"/>
+                <w:rStyle w:val="Hyperlink"/>
                 <w:noProof/>
                 <w:lang w:val="en-GB"/>
               </w:rPr>
@@ -234,7 +218,7 @@
             </w:r>
             <w:r>
               <w:rPr>
-                <w:rStyle w:val="Hipercze"/>
+                <w:rStyle w:val="Hyperlink"/>
                 <w:noProof/>
                 <w:lang w:val="en-GB"/>
               </w:rPr>
@@ -292,7 +276,7 @@
         </w:p>
         <w:p>
           <w:pPr>
-            <w:pStyle w:val="Spistreci1"/>
+            <w:pStyle w:val="TOC1"/>
             <w:tabs>
               <w:tab w:val="left" w:pos="440"/>
               <w:tab w:val="right" w:leader="dot" w:pos="9062"/>
@@ -308,7 +292,7 @@
           <w:hyperlink w:anchor="_Toc131088205" w:history="1">
             <w:r>
               <w:rPr>
-                <w:rStyle w:val="Hipercze"/>
+                <w:rStyle w:val="Hyperlink"/>
                 <w:noProof/>
                 <w:lang w:val="en-GB"/>
               </w:rPr>
@@ -326,7 +310,7 @@
             </w:r>
             <w:r>
               <w:rPr>
-                <w:rStyle w:val="Hipercze"/>
+                <w:rStyle w:val="Hyperlink"/>
                 <w:noProof/>
                 <w:lang w:val="en-GB"/>
               </w:rPr>
@@ -384,7 +368,7 @@
         </w:p>
         <w:p>
           <w:pPr>
-            <w:pStyle w:val="Spistreci1"/>
+            <w:pStyle w:val="TOC1"/>
             <w:tabs>
               <w:tab w:val="left" w:pos="440"/>
               <w:tab w:val="right" w:leader="dot" w:pos="9062"/>
@@ -400,7 +384,7 @@
           <w:hyperlink w:anchor="_Toc131088206" w:history="1">
             <w:r>
               <w:rPr>
-                <w:rStyle w:val="Hipercze"/>
+                <w:rStyle w:val="Hyperlink"/>
                 <w:noProof/>
                 <w:lang w:val="en-GB"/>
               </w:rPr>
@@ -418,7 +402,7 @@
             </w:r>
             <w:r>
               <w:rPr>
-                <w:rStyle w:val="Hipercze"/>
+                <w:rStyle w:val="Hyperlink"/>
                 <w:noProof/>
                 <w:lang w:val="en-GB"/>
               </w:rPr>
@@ -476,7 +460,7 @@
         </w:p>
         <w:p>
           <w:pPr>
-            <w:pStyle w:val="Spistreci1"/>
+            <w:pStyle w:val="TOC1"/>
             <w:tabs>
               <w:tab w:val="left" w:pos="440"/>
               <w:tab w:val="right" w:leader="dot" w:pos="9062"/>
@@ -492,7 +476,7 @@
           <w:hyperlink w:anchor="_Toc131088207" w:history="1">
             <w:r>
               <w:rPr>
-                <w:rStyle w:val="Hipercze"/>
+                <w:rStyle w:val="Hyperlink"/>
                 <w:noProof/>
                 <w:lang w:val="en-GB"/>
               </w:rPr>
@@ -510,7 +494,7 @@
             </w:r>
             <w:r>
               <w:rPr>
-                <w:rStyle w:val="Hipercze"/>
+                <w:rStyle w:val="Hyperlink"/>
                 <w:noProof/>
                 <w:lang w:val="en-GB"/>
               </w:rPr>
@@ -568,7 +552,7 @@
         </w:p>
         <w:p>
           <w:pPr>
-            <w:pStyle w:val="Spistreci1"/>
+            <w:pStyle w:val="TOC1"/>
             <w:tabs>
               <w:tab w:val="left" w:pos="440"/>
               <w:tab w:val="right" w:leader="dot" w:pos="9062"/>
@@ -584,7 +568,7 @@
           <w:hyperlink w:anchor="_Toc131088208" w:history="1">
             <w:r>
               <w:rPr>
-                <w:rStyle w:val="Hipercze"/>
+                <w:rStyle w:val="Hyperlink"/>
                 <w:noProof/>
                 <w:lang w:val="en-GB"/>
               </w:rPr>
@@ -602,7 +586,7 @@
             </w:r>
             <w:r>
               <w:rPr>
-                <w:rStyle w:val="Hipercze"/>
+                <w:rStyle w:val="Hyperlink"/>
                 <w:noProof/>
                 <w:lang w:val="en-GB"/>
               </w:rPr>
@@ -660,7 +644,7 @@
         </w:p>
         <w:p>
           <w:pPr>
-            <w:pStyle w:val="Spistreci1"/>
+            <w:pStyle w:val="TOC1"/>
             <w:tabs>
               <w:tab w:val="left" w:pos="440"/>
               <w:tab w:val="right" w:leader="dot" w:pos="9062"/>
@@ -676,7 +660,7 @@
           <w:hyperlink w:anchor="_Toc131088209" w:history="1">
             <w:r>
               <w:rPr>
-                <w:rStyle w:val="Hipercze"/>
+                <w:rStyle w:val="Hyperlink"/>
                 <w:noProof/>
                 <w:lang w:val="en-GB"/>
               </w:rPr>
@@ -694,7 +678,7 @@
             </w:r>
             <w:r>
               <w:rPr>
-                <w:rStyle w:val="Hipercze"/>
+                <w:rStyle w:val="Hyperlink"/>
                 <w:noProof/>
                 <w:lang w:val="en-GB"/>
               </w:rPr>
@@ -752,7 +736,7 @@
         </w:p>
         <w:p>
           <w:pPr>
-            <w:pStyle w:val="Spistreci1"/>
+            <w:pStyle w:val="TOC1"/>
             <w:tabs>
               <w:tab w:val="left" w:pos="440"/>
               <w:tab w:val="right" w:leader="dot" w:pos="9062"/>
@@ -768,7 +752,7 @@
           <w:hyperlink w:anchor="_Toc131088210" w:history="1">
             <w:r>
               <w:rPr>
-                <w:rStyle w:val="Hipercze"/>
+                <w:rStyle w:val="Hyperlink"/>
                 <w:noProof/>
                 <w:lang w:val="en-GB"/>
               </w:rPr>
@@ -786,7 +770,7 @@
             </w:r>
             <w:r>
               <w:rPr>
-                <w:rStyle w:val="Hipercze"/>
+                <w:rStyle w:val="Hyperlink"/>
                 <w:noProof/>
                 <w:lang w:val="en-GB"/>
               </w:rPr>
@@ -844,7 +828,7 @@
         </w:p>
         <w:p>
           <w:pPr>
-            <w:pStyle w:val="Spistreci1"/>
+            <w:pStyle w:val="TOC1"/>
             <w:tabs>
               <w:tab w:val="left" w:pos="440"/>
               <w:tab w:val="right" w:leader="dot" w:pos="9062"/>
@@ -860,7 +844,7 @@
           <w:hyperlink w:anchor="_Toc131088211" w:history="1">
             <w:r>
               <w:rPr>
-                <w:rStyle w:val="Hipercze"/>
+                <w:rStyle w:val="Hyperlink"/>
                 <w:noProof/>
                 <w:lang w:val="en-GB"/>
               </w:rPr>
@@ -878,7 +862,7 @@
             </w:r>
             <w:r>
               <w:rPr>
-                <w:rStyle w:val="Hipercze"/>
+                <w:rStyle w:val="Hyperlink"/>
                 <w:noProof/>
                 <w:lang w:val="en-GB"/>
               </w:rPr>
@@ -936,7 +920,7 @@
         </w:p>
         <w:p>
           <w:pPr>
-            <w:pStyle w:val="Spistreci1"/>
+            <w:pStyle w:val="TOC1"/>
             <w:tabs>
               <w:tab w:val="left" w:pos="440"/>
               <w:tab w:val="right" w:leader="dot" w:pos="9062"/>
@@ -952,7 +936,7 @@
           <w:hyperlink w:anchor="_Toc131088212" w:history="1">
             <w:r>
               <w:rPr>
-                <w:rStyle w:val="Hipercze"/>
+                <w:rStyle w:val="Hyperlink"/>
                 <w:noProof/>
                 <w:lang w:val="en-GB"/>
               </w:rPr>
@@ -970,7 +954,7 @@
             </w:r>
             <w:r>
               <w:rPr>
-                <w:rStyle w:val="Hipercze"/>
+                <w:rStyle w:val="Hyperlink"/>
                 <w:noProof/>
                 <w:lang w:val="en-GB"/>
               </w:rPr>
@@ -1028,7 +1012,7 @@
         </w:p>
         <w:p>
           <w:pPr>
-            <w:pStyle w:val="Spistreci2"/>
+            <w:pStyle w:val="TOC2"/>
             <w:tabs>
               <w:tab w:val="left" w:pos="880"/>
               <w:tab w:val="right" w:leader="dot" w:pos="9062"/>
@@ -1041,7 +1025,7 @@
           <w:hyperlink w:anchor="_Toc131088213" w:history="1">
             <w:r>
               <w:rPr>
-                <w:rStyle w:val="Hipercze"/>
+                <w:rStyle w:val="Hyperlink"/>
                 <w:noProof/>
                 <w:lang w:val="en-GB"/>
               </w:rPr>
@@ -1056,7 +1040,7 @@
             </w:r>
             <w:r>
               <w:rPr>
-                <w:rStyle w:val="Hipercze"/>
+                <w:rStyle w:val="Hyperlink"/>
                 <w:noProof/>
                 <w:lang w:val="en-GB"/>
               </w:rPr>
@@ -1114,7 +1098,7 @@
         </w:p>
         <w:p>
           <w:pPr>
-            <w:pStyle w:val="Spistreci2"/>
+            <w:pStyle w:val="TOC2"/>
             <w:tabs>
               <w:tab w:val="left" w:pos="880"/>
               <w:tab w:val="right" w:leader="dot" w:pos="9062"/>
@@ -1127,7 +1111,7 @@
           <w:hyperlink w:anchor="_Toc131088214" w:history="1">
             <w:r>
               <w:rPr>
-                <w:rStyle w:val="Hipercze"/>
+                <w:rStyle w:val="Hyperlink"/>
                 <w:noProof/>
                 <w:lang w:val="en-GB"/>
               </w:rPr>
@@ -1142,7 +1126,7 @@
             </w:r>
             <w:r>
               <w:rPr>
-                <w:rStyle w:val="Hipercze"/>
+                <w:rStyle w:val="Hyperlink"/>
                 <w:noProof/>
                 <w:lang w:val="en-GB"/>
               </w:rPr>
@@ -1200,7 +1184,7 @@
         </w:p>
         <w:p>
           <w:pPr>
-            <w:pStyle w:val="Spistreci1"/>
+            <w:pStyle w:val="TOC1"/>
             <w:tabs>
               <w:tab w:val="left" w:pos="660"/>
               <w:tab w:val="right" w:leader="dot" w:pos="9062"/>
@@ -1216,7 +1200,7 @@
           <w:hyperlink w:anchor="_Toc131088215" w:history="1">
             <w:r>
               <w:rPr>
-                <w:rStyle w:val="Hipercze"/>
+                <w:rStyle w:val="Hyperlink"/>
                 <w:noProof/>
                 <w:lang w:val="en-GB"/>
               </w:rPr>
@@ -1234,7 +1218,7 @@
             </w:r>
             <w:r>
               <w:rPr>
-                <w:rStyle w:val="Hipercze"/>
+                <w:rStyle w:val="Hyperlink"/>
                 <w:noProof/>
                 <w:lang w:val="en-GB"/>
               </w:rPr>
@@ -1325,7 +1309,7 @@
     </w:p>
     <w:p>
       <w:pPr>
-        <w:pStyle w:val="Nagwek1"/>
+        <w:pStyle w:val="Heading1"/>
         <w:numPr>
           <w:ilvl w:val="0"/>
           <w:numId w:val="7"/>
@@ -1346,7 +1330,7 @@
     </w:p>
     <w:tbl>
       <w:tblPr>
-        <w:tblStyle w:val="Tabela-Siatka"/>
+        <w:tblStyle w:val="TableGrid"/>
         <w:tblW w:w="0" w:type="auto"/>
         <w:tblLook w:val="04A0" w:firstRow="1" w:lastRow="0" w:firstColumn="1" w:lastColumn="0" w:noHBand="0" w:noVBand="1"/>
       </w:tblPr>
@@ -1529,6 +1513,9 @@
           </w:tcPr>
           <w:p>
             <w:pPr>
+              <w:tabs>
+                <w:tab w:val="left" w:pos="972"/>
+              </w:tabs>
               <w:rPr>
                 <w:lang w:val="en-GB"/>
               </w:rPr>
@@ -1537,7 +1524,7 @@
               <w:rPr>
                 <w:lang w:val="en-GB"/>
               </w:rPr>
-              <w:t>????</w:t>
+              <w:t>13-04-2023</w:t>
             </w:r>
           </w:p>
         </w:tc>
@@ -1555,16 +1542,8 @@
               <w:rPr>
                 <w:lang w:val="en-GB"/>
               </w:rPr>
-              <w:t xml:space="preserve">M. </w:t>
-            </w:r>
-            <w:proofErr w:type="spellStart"/>
-            <w:r>
-              <w:rPr>
-                <w:lang w:val="en-GB"/>
-              </w:rPr>
-              <w:t>Raczkowski</w:t>
-            </w:r>
-            <w:proofErr w:type="spellEnd"/>
+              <w:t>M. Raczkowski</w:t>
+            </w:r>
           </w:p>
         </w:tc>
         <w:tc>
@@ -1581,7 +1560,7 @@
               <w:rPr>
                 <w:lang w:val="en-GB"/>
               </w:rPr>
-              <w:t>????</w:t>
+              <w:t>Add information about DDD architecture.</w:t>
             </w:r>
           </w:p>
         </w:tc>
@@ -1774,7 +1753,7 @@
     </w:p>
     <w:p>
       <w:pPr>
-        <w:pStyle w:val="Nagwek1"/>
+        <w:pStyle w:val="Heading1"/>
         <w:numPr>
           <w:ilvl w:val="0"/>
           <w:numId w:val="7"/>
@@ -1833,7 +1812,7 @@
     </w:p>
     <w:p>
       <w:pPr>
-        <w:pStyle w:val="Nagwek1"/>
+        <w:pStyle w:val="Heading1"/>
         <w:numPr>
           <w:ilvl w:val="0"/>
           <w:numId w:val="7"/>
@@ -1866,7 +1845,7 @@
     </w:p>
     <w:p>
       <w:pPr>
-        <w:pStyle w:val="Akapitzlist"/>
+        <w:pStyle w:val="ListParagraph"/>
         <w:numPr>
           <w:ilvl w:val="0"/>
           <w:numId w:val="4"/>
@@ -1890,7 +1869,7 @@
     </w:p>
     <w:p>
       <w:pPr>
-        <w:pStyle w:val="Akapitzlist"/>
+        <w:pStyle w:val="ListParagraph"/>
         <w:numPr>
           <w:ilvl w:val="0"/>
           <w:numId w:val="4"/>
@@ -1926,7 +1905,7 @@
     </w:p>
     <w:p>
       <w:pPr>
-        <w:pStyle w:val="Akapitzlist"/>
+        <w:pStyle w:val="ListParagraph"/>
         <w:numPr>
           <w:ilvl w:val="0"/>
           <w:numId w:val="4"/>
@@ -1964,7 +1943,7 @@
     </w:p>
     <w:p>
       <w:pPr>
-        <w:pStyle w:val="Nagwek1"/>
+        <w:pStyle w:val="Heading1"/>
         <w:numPr>
           <w:ilvl w:val="0"/>
           <w:numId w:val="7"/>
@@ -2050,7 +2029,7 @@
     </w:p>
     <w:p>
       <w:pPr>
-        <w:pStyle w:val="Legenda"/>
+        <w:pStyle w:val="Caption"/>
         <w:rPr>
           <w:lang w:val="en-GB"/>
         </w:rPr>
@@ -2148,7 +2127,7 @@
     </w:p>
     <w:p>
       <w:pPr>
-        <w:pStyle w:val="Legenda"/>
+        <w:pStyle w:val="Caption"/>
       </w:pPr>
       <w:r>
         <w:t xml:space="preserve">Figure </w:t>
@@ -2185,7 +2164,7 @@
     </w:p>
     <w:p>
       <w:pPr>
-        <w:pStyle w:val="Nagwek1"/>
+        <w:pStyle w:val="Heading1"/>
         <w:numPr>
           <w:ilvl w:val="0"/>
           <w:numId w:val="7"/>
@@ -2280,7 +2259,7 @@
     </w:p>
     <w:p>
       <w:pPr>
-        <w:pStyle w:val="Nagwek1"/>
+        <w:pStyle w:val="Heading1"/>
         <w:numPr>
           <w:ilvl w:val="0"/>
           <w:numId w:val="7"/>
@@ -2375,7 +2354,7 @@
     </w:p>
     <w:p>
       <w:pPr>
-        <w:pStyle w:val="Nagwek1"/>
+        <w:pStyle w:val="Heading1"/>
         <w:numPr>
           <w:ilvl w:val="0"/>
           <w:numId w:val="7"/>
@@ -2601,7 +2580,7 @@
     </w:p>
     <w:p>
       <w:pPr>
-        <w:pStyle w:val="Nagwek1"/>
+        <w:pStyle w:val="Heading1"/>
         <w:numPr>
           <w:ilvl w:val="0"/>
           <w:numId w:val="7"/>
@@ -2759,7 +2738,7 @@
     </w:p>
     <w:p>
       <w:pPr>
-        <w:pStyle w:val="Nagwek1"/>
+        <w:pStyle w:val="Heading1"/>
         <w:numPr>
           <w:ilvl w:val="0"/>
           <w:numId w:val="7"/>
@@ -2780,7 +2759,7 @@
     </w:p>
     <w:p>
       <w:pPr>
-        <w:pStyle w:val="Nagwek2"/>
+        <w:pStyle w:val="Heading2"/>
         <w:numPr>
           <w:ilvl w:val="1"/>
           <w:numId w:val="7"/>
@@ -2812,7 +2791,7 @@
     </w:p>
     <w:p>
       <w:pPr>
-        <w:pStyle w:val="Nagwek2"/>
+        <w:pStyle w:val="Heading2"/>
         <w:numPr>
           <w:ilvl w:val="1"/>
           <w:numId w:val="7"/>
@@ -2862,7 +2841,7 @@
     </w:p>
     <w:p>
       <w:pPr>
-        <w:pStyle w:val="Akapitzlist"/>
+        <w:pStyle w:val="ListParagraph"/>
         <w:numPr>
           <w:ilvl w:val="0"/>
           <w:numId w:val="14"/>
@@ -2917,7 +2896,7 @@
     </w:p>
     <w:p>
       <w:pPr>
-        <w:pStyle w:val="Akapitzlist"/>
+        <w:pStyle w:val="ListParagraph"/>
         <w:numPr>
           <w:ilvl w:val="0"/>
           <w:numId w:val="14"/>
@@ -2984,7 +2963,7 @@
     </w:p>
     <w:p>
       <w:pPr>
-        <w:pStyle w:val="Akapitzlist"/>
+        <w:pStyle w:val="ListParagraph"/>
         <w:numPr>
           <w:ilvl w:val="0"/>
           <w:numId w:val="14"/>
@@ -3075,7 +3054,7 @@
     </w:p>
     <w:p>
       <w:pPr>
-        <w:pStyle w:val="Akapitzlist"/>
+        <w:pStyle w:val="ListParagraph"/>
         <w:numPr>
           <w:ilvl w:val="0"/>
           <w:numId w:val="14"/>
@@ -3154,7 +3133,7 @@
     </w:p>
     <w:p>
       <w:pPr>
-        <w:pStyle w:val="Akapitzlist"/>
+        <w:pStyle w:val="ListParagraph"/>
         <w:numPr>
           <w:ilvl w:val="0"/>
           <w:numId w:val="14"/>
@@ -3173,7 +3152,7 @@
     </w:p>
     <w:p>
       <w:pPr>
-        <w:pStyle w:val="Akapitzlist"/>
+        <w:pStyle w:val="ListParagraph"/>
         <w:numPr>
           <w:ilvl w:val="0"/>
           <w:numId w:val="14"/>
@@ -3234,7 +3213,7 @@
     </w:p>
     <w:p>
       <w:pPr>
-        <w:pStyle w:val="Akapitzlist"/>
+        <w:pStyle w:val="ListParagraph"/>
         <w:numPr>
           <w:ilvl w:val="0"/>
           <w:numId w:val="14"/>
@@ -3294,7 +3273,7 @@
       <w:hyperlink r:id="rId18" w:history="1">
         <w:r>
           <w:rPr>
-            <w:rStyle w:val="Hipercze"/>
+            <w:rStyle w:val="Hyperlink"/>
             <w:i/>
             <w:iCs/>
             <w:sz w:val="18"/>
@@ -3317,7 +3296,7 @@
       <w:hyperlink r:id="rId19" w:history="1">
         <w:r>
           <w:rPr>
-            <w:rStyle w:val="Hipercze"/>
+            <w:rStyle w:val="Hyperlink"/>
             <w:i/>
             <w:iCs/>
             <w:sz w:val="18"/>
@@ -3340,7 +3319,7 @@
       <w:hyperlink r:id="rId20" w:history="1">
         <w:r>
           <w:rPr>
-            <w:rStyle w:val="Hipercze"/>
+            <w:rStyle w:val="Hyperlink"/>
             <w:i/>
             <w:iCs/>
             <w:sz w:val="18"/>
@@ -3363,7 +3342,7 @@
       <w:hyperlink r:id="rId21" w:history="1">
         <w:r>
           <w:rPr>
-            <w:rStyle w:val="Hipercze"/>
+            <w:rStyle w:val="Hyperlink"/>
             <w:i/>
             <w:iCs/>
             <w:sz w:val="18"/>
@@ -3376,7 +3355,7 @@
     <w:p/>
     <w:p>
       <w:pPr>
-        <w:pStyle w:val="Nagwek2"/>
+        <w:pStyle w:val="Heading2"/>
         <w:numPr>
           <w:ilvl w:val="1"/>
           <w:numId w:val="7"/>
@@ -3414,7 +3393,7 @@
     </w:p>
     <w:p>
       <w:pPr>
-        <w:pStyle w:val="Nagwek2"/>
+        <w:pStyle w:val="Heading2"/>
         <w:numPr>
           <w:ilvl w:val="1"/>
           <w:numId w:val="7"/>
@@ -3446,7 +3425,7 @@
     </w:p>
     <w:p>
       <w:pPr>
-        <w:pStyle w:val="Nagwek2"/>
+        <w:pStyle w:val="Heading2"/>
         <w:numPr>
           <w:ilvl w:val="1"/>
           <w:numId w:val="7"/>
@@ -3492,7 +3471,7 @@
     </w:p>
     <w:p>
       <w:pPr>
-        <w:pStyle w:val="Nagwek1"/>
+        <w:pStyle w:val="Heading1"/>
         <w:numPr>
           <w:ilvl w:val="0"/>
           <w:numId w:val="7"/>
@@ -3523,7 +3502,7 @@
     </w:p>
     <w:tbl>
       <w:tblPr>
-        <w:tblStyle w:val="Tabelasiatki4"/>
+        <w:tblStyle w:val="GridTable4"/>
         <w:tblW w:w="9029" w:type="dxa"/>
         <w:tblLayout w:type="fixed"/>
         <w:tblLook w:val="0600" w:firstRow="0" w:lastRow="0" w:firstColumn="0" w:lastColumn="0" w:noHBand="1" w:noVBand="1"/>
@@ -3791,7 +3770,6 @@
               </w:rPr>
             </w:pPr>
             <w:bookmarkStart w:id="13" w:name="_Hlk129793050"/>
-            <w:proofErr w:type="spellStart"/>
             <w:r>
               <w:rPr>
                 <w:rFonts w:ascii="Calibri" w:hAnsi="Calibri" w:cs="Calibri"/>
@@ -3814,7 +3792,6 @@
               <w:t>icroservice</w:t>
             </w:r>
             <w:bookmarkEnd w:id="13"/>
-            <w:proofErr w:type="spellEnd"/>
           </w:p>
         </w:tc>
         <w:tc>
@@ -3931,7 +3908,7 @@
 </file>
 
 <file path=word/endnotes.xml><?xml version="1.0" encoding="utf-8"?>
-<w:endnotes xmlns:wpc="http://schemas.microsoft.com/office/word/2010/wordprocessingCanvas" xmlns:cx="http://schemas.microsoft.com/office/drawing/2014/chartex" xmlns:cx1="http://schemas.microsoft.com/office/drawing/2015/9/8/chartex" xmlns:cx2="http://schemas.microsoft.com/office/drawing/2015/10/21/chartex" xmlns:cx3="http://schemas.microsoft.com/office/drawing/2016/5/9/chartex" xmlns:cx4="http://schemas.microsoft.com/office/drawing/2016/5/10/chartex" xmlns:cx5="http://schemas.microsoft.com/office/drawing/2016/5/11/chartex" xmlns:cx6="http://schemas.microsoft.com/office/drawing/2016/5/12/chartex" xmlns:cx7="http://schemas.microsoft.com/office/drawing/2016/5/13/chartex" xmlns:cx8="http://schemas.microsoft.com/office/drawing/2016/5/14/chartex" xmlns:mc="http://schemas.openxmlformats.org/markup-compatibility/2006" xmlns:aink="http://schemas.microsoft.com/office/drawing/2016/ink" xmlns:am3d="http://schemas.microsoft.com/office/drawing/2017/model3d" xmlns:o="urn:schemas-microsoft-com:office:office" xmlns:oel="http://schemas.microsoft.com/office/2019/extlst" xmlns:r="http://schemas.openxmlformats.org/officeDocument/2006/relationships" xmlns:m="http://schemas.openxmlformats.org/officeDocument/2006/math" xmlns:v="urn:schemas-microsoft-com:vml" xmlns:wp14="http://schemas.microsoft.com/office/word/2010/wordprocessingDrawing" xmlns:wp="http://schemas.openxmlformats.org/drawingml/2006/wordprocessingDrawing" xmlns:w10="urn:schemas-microsoft-com:office:word" xmlns:w="http://schemas.openxmlformats.org/wordprocessingml/2006/main" xmlns:w14="http://schemas.microsoft.com/office/word/2010/wordml" xmlns:w15="http://schemas.microsoft.com/office/word/2012/wordml" xmlns:w16cex="http://schemas.microsoft.com/office/word/2018/wordml/cex" xmlns:w16cid="http://schemas.microsoft.com/office/word/2016/wordml/cid" xmlns:w16="http://schemas.microsoft.com/office/word/2018/wordml" xmlns:w16du="http://schemas.microsoft.com/office/word/2023/wordml/word16du" xmlns:w16sdtdh="http://schemas.microsoft.com/office/word/2020/wordml/sdtdatahash" xmlns:w16se="http://schemas.microsoft.com/office/word/2015/wordml/symex" xmlns:wpg="http://schemas.microsoft.com/office/word/2010/wordprocessingGroup" xmlns:wpi="http://schemas.microsoft.com/office/word/2010/wordprocessingInk" xmlns:wne="http://schemas.microsoft.com/office/word/2006/wordml" xmlns:wps="http://schemas.microsoft.com/office/word/2010/wordprocessingShape" mc:Ignorable="w14 w15 w16se w16cid w16 w16cex w16sdtdh wp14">
+<w:endnotes xmlns:wpc="http://schemas.microsoft.com/office/word/2010/wordprocessingCanvas" xmlns:cx="http://schemas.microsoft.com/office/drawing/2014/chartex" xmlns:cx1="http://schemas.microsoft.com/office/drawing/2015/9/8/chartex" xmlns:cx2="http://schemas.microsoft.com/office/drawing/2015/10/21/chartex" xmlns:cx3="http://schemas.microsoft.com/office/drawing/2016/5/9/chartex" xmlns:cx4="http://schemas.microsoft.com/office/drawing/2016/5/10/chartex" xmlns:cx5="http://schemas.microsoft.com/office/drawing/2016/5/11/chartex" xmlns:cx6="http://schemas.microsoft.com/office/drawing/2016/5/12/chartex" xmlns:cx7="http://schemas.microsoft.com/office/drawing/2016/5/13/chartex" xmlns:cx8="http://schemas.microsoft.com/office/drawing/2016/5/14/chartex" xmlns:mc="http://schemas.openxmlformats.org/markup-compatibility/2006" xmlns:aink="http://schemas.microsoft.com/office/drawing/2016/ink" xmlns:am3d="http://schemas.microsoft.com/office/drawing/2017/model3d" xmlns:o="urn:schemas-microsoft-com:office:office" xmlns:oel="http://schemas.microsoft.com/office/2019/extlst" xmlns:r="http://schemas.openxmlformats.org/officeDocument/2006/relationships" xmlns:m="http://schemas.openxmlformats.org/officeDocument/2006/math" xmlns:v="urn:schemas-microsoft-com:vml" xmlns:wp14="http://schemas.microsoft.com/office/word/2010/wordprocessingDrawing" xmlns:wp="http://schemas.openxmlformats.org/drawingml/2006/wordprocessingDrawing" xmlns:w10="urn:schemas-microsoft-com:office:word" xmlns:w="http://schemas.openxmlformats.org/wordprocessingml/2006/main" xmlns:w14="http://schemas.microsoft.com/office/word/2010/wordml" xmlns:w15="http://schemas.microsoft.com/office/word/2012/wordml" xmlns:w16cex="http://schemas.microsoft.com/office/word/2018/wordml/cex" xmlns:w16cid="http://schemas.microsoft.com/office/word/2016/wordml/cid" xmlns:w16="http://schemas.microsoft.com/office/word/2018/wordml" xmlns:w16sdtdh="http://schemas.microsoft.com/office/word/2020/wordml/sdtdatahash" xmlns:w16se="http://schemas.microsoft.com/office/word/2015/wordml/symex" xmlns:wpg="http://schemas.microsoft.com/office/word/2010/wordprocessingGroup" xmlns:wpi="http://schemas.microsoft.com/office/word/2010/wordprocessingInk" xmlns:wne="http://schemas.microsoft.com/office/word/2006/wordml" xmlns:wps="http://schemas.microsoft.com/office/word/2010/wordprocessingShape" mc:Ignorable="w14 w15 w16se w16cid w16 w16cex w16sdtdh wp14">
   <w:endnote w:type="separator" w:id="-1">
     <w:p>
       <w:pPr>
@@ -3956,7 +3933,7 @@
 </file>
 
 <file path=word/footer1.xml><?xml version="1.0" encoding="utf-8"?>
-<w:ftr xmlns:wpc="http://schemas.microsoft.com/office/word/2010/wordprocessingCanvas" xmlns:cx="http://schemas.microsoft.com/office/drawing/2014/chartex" xmlns:cx1="http://schemas.microsoft.com/office/drawing/2015/9/8/chartex" xmlns:cx2="http://schemas.microsoft.com/office/drawing/2015/10/21/chartex" xmlns:cx3="http://schemas.microsoft.com/office/drawing/2016/5/9/chartex" xmlns:cx4="http://schemas.microsoft.com/office/drawing/2016/5/10/chartex" xmlns:cx5="http://schemas.microsoft.com/office/drawing/2016/5/11/chartex" xmlns:cx6="http://schemas.microsoft.com/office/drawing/2016/5/12/chartex" xmlns:cx7="http://schemas.microsoft.com/office/drawing/2016/5/13/chartex" xmlns:cx8="http://schemas.microsoft.com/office/drawing/2016/5/14/chartex" xmlns:mc="http://schemas.openxmlformats.org/markup-compatibility/2006" xmlns:aink="http://schemas.microsoft.com/office/drawing/2016/ink" xmlns:am3d="http://schemas.microsoft.com/office/drawing/2017/model3d" xmlns:o="urn:schemas-microsoft-com:office:office" xmlns:oel="http://schemas.microsoft.com/office/2019/extlst" xmlns:r="http://schemas.openxmlformats.org/officeDocument/2006/relationships" xmlns:m="http://schemas.openxmlformats.org/officeDocument/2006/math" xmlns:v="urn:schemas-microsoft-com:vml" xmlns:wp14="http://schemas.microsoft.com/office/word/2010/wordprocessingDrawing" xmlns:wp="http://schemas.openxmlformats.org/drawingml/2006/wordprocessingDrawing" xmlns:w10="urn:schemas-microsoft-com:office:word" xmlns:w="http://schemas.openxmlformats.org/wordprocessingml/2006/main" xmlns:w14="http://schemas.microsoft.com/office/word/2010/wordml" xmlns:w15="http://schemas.microsoft.com/office/word/2012/wordml" xmlns:w16cex="http://schemas.microsoft.com/office/word/2018/wordml/cex" xmlns:w16cid="http://schemas.microsoft.com/office/word/2016/wordml/cid" xmlns:w16="http://schemas.microsoft.com/office/word/2018/wordml" xmlns:w16du="http://schemas.microsoft.com/office/word/2023/wordml/word16du" xmlns:w16sdtdh="http://schemas.microsoft.com/office/word/2020/wordml/sdtdatahash" xmlns:w16se="http://schemas.microsoft.com/office/word/2015/wordml/symex" xmlns:wpg="http://schemas.microsoft.com/office/word/2010/wordprocessingGroup" xmlns:wpi="http://schemas.microsoft.com/office/word/2010/wordprocessingInk" xmlns:wne="http://schemas.microsoft.com/office/word/2006/wordml" xmlns:wps="http://schemas.microsoft.com/office/word/2010/wordprocessingShape" mc:Ignorable="w14 w15 w16se w16cid w16 w16cex w16sdtdh wp14">
+<w:ftr xmlns:wpc="http://schemas.microsoft.com/office/word/2010/wordprocessingCanvas" xmlns:cx="http://schemas.microsoft.com/office/drawing/2014/chartex" xmlns:cx1="http://schemas.microsoft.com/office/drawing/2015/9/8/chartex" xmlns:cx2="http://schemas.microsoft.com/office/drawing/2015/10/21/chartex" xmlns:cx3="http://schemas.microsoft.com/office/drawing/2016/5/9/chartex" xmlns:cx4="http://schemas.microsoft.com/office/drawing/2016/5/10/chartex" xmlns:cx5="http://schemas.microsoft.com/office/drawing/2016/5/11/chartex" xmlns:cx6="http://schemas.microsoft.com/office/drawing/2016/5/12/chartex" xmlns:cx7="http://schemas.microsoft.com/office/drawing/2016/5/13/chartex" xmlns:cx8="http://schemas.microsoft.com/office/drawing/2016/5/14/chartex" xmlns:mc="http://schemas.openxmlformats.org/markup-compatibility/2006" xmlns:aink="http://schemas.microsoft.com/office/drawing/2016/ink" xmlns:am3d="http://schemas.microsoft.com/office/drawing/2017/model3d" xmlns:o="urn:schemas-microsoft-com:office:office" xmlns:oel="http://schemas.microsoft.com/office/2019/extlst" xmlns:r="http://schemas.openxmlformats.org/officeDocument/2006/relationships" xmlns:m="http://schemas.openxmlformats.org/officeDocument/2006/math" xmlns:v="urn:schemas-microsoft-com:vml" xmlns:wp14="http://schemas.microsoft.com/office/word/2010/wordprocessingDrawing" xmlns:wp="http://schemas.openxmlformats.org/drawingml/2006/wordprocessingDrawing" xmlns:w10="urn:schemas-microsoft-com:office:word" xmlns:w="http://schemas.openxmlformats.org/wordprocessingml/2006/main" xmlns:w14="http://schemas.microsoft.com/office/word/2010/wordml" xmlns:w15="http://schemas.microsoft.com/office/word/2012/wordml" xmlns:w16cex="http://schemas.microsoft.com/office/word/2018/wordml/cex" xmlns:w16cid="http://schemas.microsoft.com/office/word/2016/wordml/cid" xmlns:w16="http://schemas.microsoft.com/office/word/2018/wordml" xmlns:w16sdtdh="http://schemas.microsoft.com/office/word/2020/wordml/sdtdatahash" xmlns:w16se="http://schemas.microsoft.com/office/word/2015/wordml/symex" xmlns:wpg="http://schemas.microsoft.com/office/word/2010/wordprocessingGroup" xmlns:wpi="http://schemas.microsoft.com/office/word/2010/wordprocessingInk" xmlns:wne="http://schemas.microsoft.com/office/word/2006/wordml" xmlns:wps="http://schemas.microsoft.com/office/word/2010/wordprocessingShape" mc:Ignorable="w14 w15 w16se w16cid w16 w16cex w16sdtdh wp14">
   <w:sdt>
     <w:sdtPr>
       <w:id w:val="392163902"/>
@@ -3973,7 +3950,7 @@
     <w:sdtContent>
       <w:p>
         <w:pPr>
-          <w:pStyle w:val="Stopka"/>
+          <w:pStyle w:val="Footer"/>
           <w:jc w:val="center"/>
         </w:pPr>
         <w:r>
@@ -4002,14 +3979,14 @@
   </w:sdt>
   <w:p>
     <w:pPr>
-      <w:pStyle w:val="Stopka"/>
+      <w:pStyle w:val="Footer"/>
     </w:pPr>
   </w:p>
 </w:ftr>
 </file>
 
 <file path=word/footnotes.xml><?xml version="1.0" encoding="utf-8"?>
-<w:footnotes xmlns:wpc="http://schemas.microsoft.com/office/word/2010/wordprocessingCanvas" xmlns:cx="http://schemas.microsoft.com/office/drawing/2014/chartex" xmlns:cx1="http://schemas.microsoft.com/office/drawing/2015/9/8/chartex" xmlns:cx2="http://schemas.microsoft.com/office/drawing/2015/10/21/chartex" xmlns:cx3="http://schemas.microsoft.com/office/drawing/2016/5/9/chartex" xmlns:cx4="http://schemas.microsoft.com/office/drawing/2016/5/10/chartex" xmlns:cx5="http://schemas.microsoft.com/office/drawing/2016/5/11/chartex" xmlns:cx6="http://schemas.microsoft.com/office/drawing/2016/5/12/chartex" xmlns:cx7="http://schemas.microsoft.com/office/drawing/2016/5/13/chartex" xmlns:cx8="http://schemas.microsoft.com/office/drawing/2016/5/14/chartex" xmlns:mc="http://schemas.openxmlformats.org/markup-compatibility/2006" xmlns:aink="http://schemas.microsoft.com/office/drawing/2016/ink" xmlns:am3d="http://schemas.microsoft.com/office/drawing/2017/model3d" xmlns:o="urn:schemas-microsoft-com:office:office" xmlns:oel="http://schemas.microsoft.com/office/2019/extlst" xmlns:r="http://schemas.openxmlformats.org/officeDocument/2006/relationships" xmlns:m="http://schemas.openxmlformats.org/officeDocument/2006/math" xmlns:v="urn:schemas-microsoft-com:vml" xmlns:wp14="http://schemas.microsoft.com/office/word/2010/wordprocessingDrawing" xmlns:wp="http://schemas.openxmlformats.org/drawingml/2006/wordprocessingDrawing" xmlns:w10="urn:schemas-microsoft-com:office:word" xmlns:w="http://schemas.openxmlformats.org/wordprocessingml/2006/main" xmlns:w14="http://schemas.microsoft.com/office/word/2010/wordml" xmlns:w15="http://schemas.microsoft.com/office/word/2012/wordml" xmlns:w16cex="http://schemas.microsoft.com/office/word/2018/wordml/cex" xmlns:w16cid="http://schemas.microsoft.com/office/word/2016/wordml/cid" xmlns:w16="http://schemas.microsoft.com/office/word/2018/wordml" xmlns:w16du="http://schemas.microsoft.com/office/word/2023/wordml/word16du" xmlns:w16sdtdh="http://schemas.microsoft.com/office/word/2020/wordml/sdtdatahash" xmlns:w16se="http://schemas.microsoft.com/office/word/2015/wordml/symex" xmlns:wpg="http://schemas.microsoft.com/office/word/2010/wordprocessingGroup" xmlns:wpi="http://schemas.microsoft.com/office/word/2010/wordprocessingInk" xmlns:wne="http://schemas.microsoft.com/office/word/2006/wordml" xmlns:wps="http://schemas.microsoft.com/office/word/2010/wordprocessingShape" mc:Ignorable="w14 w15 w16se w16cid w16 w16cex w16sdtdh wp14">
+<w:footnotes xmlns:wpc="http://schemas.microsoft.com/office/word/2010/wordprocessingCanvas" xmlns:cx="http://schemas.microsoft.com/office/drawing/2014/chartex" xmlns:cx1="http://schemas.microsoft.com/office/drawing/2015/9/8/chartex" xmlns:cx2="http://schemas.microsoft.com/office/drawing/2015/10/21/chartex" xmlns:cx3="http://schemas.microsoft.com/office/drawing/2016/5/9/chartex" xmlns:cx4="http://schemas.microsoft.com/office/drawing/2016/5/10/chartex" xmlns:cx5="http://schemas.microsoft.com/office/drawing/2016/5/11/chartex" xmlns:cx6="http://schemas.microsoft.com/office/drawing/2016/5/12/chartex" xmlns:cx7="http://schemas.microsoft.com/office/drawing/2016/5/13/chartex" xmlns:cx8="http://schemas.microsoft.com/office/drawing/2016/5/14/chartex" xmlns:mc="http://schemas.openxmlformats.org/markup-compatibility/2006" xmlns:aink="http://schemas.microsoft.com/office/drawing/2016/ink" xmlns:am3d="http://schemas.microsoft.com/office/drawing/2017/model3d" xmlns:o="urn:schemas-microsoft-com:office:office" xmlns:oel="http://schemas.microsoft.com/office/2019/extlst" xmlns:r="http://schemas.openxmlformats.org/officeDocument/2006/relationships" xmlns:m="http://schemas.openxmlformats.org/officeDocument/2006/math" xmlns:v="urn:schemas-microsoft-com:vml" xmlns:wp14="http://schemas.microsoft.com/office/word/2010/wordprocessingDrawing" xmlns:wp="http://schemas.openxmlformats.org/drawingml/2006/wordprocessingDrawing" xmlns:w10="urn:schemas-microsoft-com:office:word" xmlns:w="http://schemas.openxmlformats.org/wordprocessingml/2006/main" xmlns:w14="http://schemas.microsoft.com/office/word/2010/wordml" xmlns:w15="http://schemas.microsoft.com/office/word/2012/wordml" xmlns:w16cex="http://schemas.microsoft.com/office/word/2018/wordml/cex" xmlns:w16cid="http://schemas.microsoft.com/office/word/2016/wordml/cid" xmlns:w16="http://schemas.microsoft.com/office/word/2018/wordml" xmlns:w16sdtdh="http://schemas.microsoft.com/office/word/2020/wordml/sdtdatahash" xmlns:w16se="http://schemas.microsoft.com/office/word/2015/wordml/symex" xmlns:wpg="http://schemas.microsoft.com/office/word/2010/wordprocessingGroup" xmlns:wpi="http://schemas.microsoft.com/office/word/2010/wordprocessingInk" xmlns:wne="http://schemas.microsoft.com/office/word/2006/wordml" xmlns:wps="http://schemas.microsoft.com/office/word/2010/wordprocessingShape" mc:Ignorable="w14 w15 w16se w16cid w16 w16cex w16sdtdh wp14">
   <w:footnote w:type="separator" w:id="-1">
     <w:p>
       <w:pPr>
@@ -4034,10 +4011,10 @@
 </file>
 
 <file path=word/header1.xml><?xml version="1.0" encoding="utf-8"?>
-<w:hdr xmlns:wpc="http://schemas.microsoft.com/office/word/2010/wordprocessingCanvas" xmlns:cx="http://schemas.microsoft.com/office/drawing/2014/chartex" xmlns:cx1="http://schemas.microsoft.com/office/drawing/2015/9/8/chartex" xmlns:cx2="http://schemas.microsoft.com/office/drawing/2015/10/21/chartex" xmlns:cx3="http://schemas.microsoft.com/office/drawing/2016/5/9/chartex" xmlns:cx4="http://schemas.microsoft.com/office/drawing/2016/5/10/chartex" xmlns:cx5="http://schemas.microsoft.com/office/drawing/2016/5/11/chartex" xmlns:cx6="http://schemas.microsoft.com/office/drawing/2016/5/12/chartex" xmlns:cx7="http://schemas.microsoft.com/office/drawing/2016/5/13/chartex" xmlns:cx8="http://schemas.microsoft.com/office/drawing/2016/5/14/chartex" xmlns:mc="http://schemas.openxmlformats.org/markup-compatibility/2006" xmlns:aink="http://schemas.microsoft.com/office/drawing/2016/ink" xmlns:am3d="http://schemas.microsoft.com/office/drawing/2017/model3d" xmlns:o="urn:schemas-microsoft-com:office:office" xmlns:oel="http://schemas.microsoft.com/office/2019/extlst" xmlns:r="http://schemas.openxmlformats.org/officeDocument/2006/relationships" xmlns:m="http://schemas.openxmlformats.org/officeDocument/2006/math" xmlns:v="urn:schemas-microsoft-com:vml" xmlns:wp14="http://schemas.microsoft.com/office/word/2010/wordprocessingDrawing" xmlns:wp="http://schemas.openxmlformats.org/drawingml/2006/wordprocessingDrawing" xmlns:w10="urn:schemas-microsoft-com:office:word" xmlns:w="http://schemas.openxmlformats.org/wordprocessingml/2006/main" xmlns:w14="http://schemas.microsoft.com/office/word/2010/wordml" xmlns:w15="http://schemas.microsoft.com/office/word/2012/wordml" xmlns:w16cex="http://schemas.microsoft.com/office/word/2018/wordml/cex" xmlns:w16cid="http://schemas.microsoft.com/office/word/2016/wordml/cid" xmlns:w16="http://schemas.microsoft.com/office/word/2018/wordml" xmlns:w16du="http://schemas.microsoft.com/office/word/2023/wordml/word16du" xmlns:w16sdtdh="http://schemas.microsoft.com/office/word/2020/wordml/sdtdatahash" xmlns:w16se="http://schemas.microsoft.com/office/word/2015/wordml/symex" xmlns:wpg="http://schemas.microsoft.com/office/word/2010/wordprocessingGroup" xmlns:wpi="http://schemas.microsoft.com/office/word/2010/wordprocessingInk" xmlns:wne="http://schemas.microsoft.com/office/word/2006/wordml" xmlns:wps="http://schemas.microsoft.com/office/word/2010/wordprocessingShape" mc:Ignorable="w14 w15 w16se w16cid w16 w16cex w16sdtdh wp14">
+<w:hdr xmlns:wpc="http://schemas.microsoft.com/office/word/2010/wordprocessingCanvas" xmlns:cx="http://schemas.microsoft.com/office/drawing/2014/chartex" xmlns:cx1="http://schemas.microsoft.com/office/drawing/2015/9/8/chartex" xmlns:cx2="http://schemas.microsoft.com/office/drawing/2015/10/21/chartex" xmlns:cx3="http://schemas.microsoft.com/office/drawing/2016/5/9/chartex" xmlns:cx4="http://schemas.microsoft.com/office/drawing/2016/5/10/chartex" xmlns:cx5="http://schemas.microsoft.com/office/drawing/2016/5/11/chartex" xmlns:cx6="http://schemas.microsoft.com/office/drawing/2016/5/12/chartex" xmlns:cx7="http://schemas.microsoft.com/office/drawing/2016/5/13/chartex" xmlns:cx8="http://schemas.microsoft.com/office/drawing/2016/5/14/chartex" xmlns:mc="http://schemas.openxmlformats.org/markup-compatibility/2006" xmlns:aink="http://schemas.microsoft.com/office/drawing/2016/ink" xmlns:am3d="http://schemas.microsoft.com/office/drawing/2017/model3d" xmlns:o="urn:schemas-microsoft-com:office:office" xmlns:oel="http://schemas.microsoft.com/office/2019/extlst" xmlns:r="http://schemas.openxmlformats.org/officeDocument/2006/relationships" xmlns:m="http://schemas.openxmlformats.org/officeDocument/2006/math" xmlns:v="urn:schemas-microsoft-com:vml" xmlns:wp14="http://schemas.microsoft.com/office/word/2010/wordprocessingDrawing" xmlns:wp="http://schemas.openxmlformats.org/drawingml/2006/wordprocessingDrawing" xmlns:w10="urn:schemas-microsoft-com:office:word" xmlns:w="http://schemas.openxmlformats.org/wordprocessingml/2006/main" xmlns:w14="http://schemas.microsoft.com/office/word/2010/wordml" xmlns:w15="http://schemas.microsoft.com/office/word/2012/wordml" xmlns:w16cex="http://schemas.microsoft.com/office/word/2018/wordml/cex" xmlns:w16cid="http://schemas.microsoft.com/office/word/2016/wordml/cid" xmlns:w16="http://schemas.microsoft.com/office/word/2018/wordml" xmlns:w16sdtdh="http://schemas.microsoft.com/office/word/2020/wordml/sdtdatahash" xmlns:w16se="http://schemas.microsoft.com/office/word/2015/wordml/symex" xmlns:wpg="http://schemas.microsoft.com/office/word/2010/wordprocessingGroup" xmlns:wpi="http://schemas.microsoft.com/office/word/2010/wordprocessingInk" xmlns:wne="http://schemas.microsoft.com/office/word/2006/wordml" xmlns:wps="http://schemas.microsoft.com/office/word/2010/wordprocessingShape" mc:Ignorable="w14 w15 w16se w16cid w16 w16cex w16sdtdh wp14">
   <w:p>
     <w:pPr>
-      <w:pStyle w:val="Nagwek"/>
+      <w:pStyle w:val="Header"/>
       <w:jc w:val="right"/>
     </w:pPr>
     <w:r>
@@ -4046,17 +4023,17 @@
   </w:p>
   <w:p>
     <w:pPr>
-      <w:pStyle w:val="Nagwek"/>
+      <w:pStyle w:val="Header"/>
     </w:pPr>
   </w:p>
 </w:hdr>
 </file>
 
 <file path=word/header2.xml><?xml version="1.0" encoding="utf-8"?>
-<w:hdr xmlns:wpc="http://schemas.microsoft.com/office/word/2010/wordprocessingCanvas" xmlns:cx="http://schemas.microsoft.com/office/drawing/2014/chartex" xmlns:cx1="http://schemas.microsoft.com/office/drawing/2015/9/8/chartex" xmlns:cx2="http://schemas.microsoft.com/office/drawing/2015/10/21/chartex" xmlns:cx3="http://schemas.microsoft.com/office/drawing/2016/5/9/chartex" xmlns:cx4="http://schemas.microsoft.com/office/drawing/2016/5/10/chartex" xmlns:cx5="http://schemas.microsoft.com/office/drawing/2016/5/11/chartex" xmlns:cx6="http://schemas.microsoft.com/office/drawing/2016/5/12/chartex" xmlns:cx7="http://schemas.microsoft.com/office/drawing/2016/5/13/chartex" xmlns:cx8="http://schemas.microsoft.com/office/drawing/2016/5/14/chartex" xmlns:mc="http://schemas.openxmlformats.org/markup-compatibility/2006" xmlns:aink="http://schemas.microsoft.com/office/drawing/2016/ink" xmlns:am3d="http://schemas.microsoft.com/office/drawing/2017/model3d" xmlns:o="urn:schemas-microsoft-com:office:office" xmlns:oel="http://schemas.microsoft.com/office/2019/extlst" xmlns:r="http://schemas.openxmlformats.org/officeDocument/2006/relationships" xmlns:m="http://schemas.openxmlformats.org/officeDocument/2006/math" xmlns:v="urn:schemas-microsoft-com:vml" xmlns:wp14="http://schemas.microsoft.com/office/word/2010/wordprocessingDrawing" xmlns:wp="http://schemas.openxmlformats.org/drawingml/2006/wordprocessingDrawing" xmlns:w10="urn:schemas-microsoft-com:office:word" xmlns:w="http://schemas.openxmlformats.org/wordprocessingml/2006/main" xmlns:w14="http://schemas.microsoft.com/office/word/2010/wordml" xmlns:w15="http://schemas.microsoft.com/office/word/2012/wordml" xmlns:w16cex="http://schemas.microsoft.com/office/word/2018/wordml/cex" xmlns:w16cid="http://schemas.microsoft.com/office/word/2016/wordml/cid" xmlns:w16="http://schemas.microsoft.com/office/word/2018/wordml" xmlns:w16du="http://schemas.microsoft.com/office/word/2023/wordml/word16du" xmlns:w16sdtdh="http://schemas.microsoft.com/office/word/2020/wordml/sdtdatahash" xmlns:w16se="http://schemas.microsoft.com/office/word/2015/wordml/symex" xmlns:wpg="http://schemas.microsoft.com/office/word/2010/wordprocessingGroup" xmlns:wpi="http://schemas.microsoft.com/office/word/2010/wordprocessingInk" xmlns:wne="http://schemas.microsoft.com/office/word/2006/wordml" xmlns:wps="http://schemas.microsoft.com/office/word/2010/wordprocessingShape" mc:Ignorable="w14 w15 w16se w16cid w16 w16cex w16sdtdh wp14">
+<w:hdr xmlns:wpc="http://schemas.microsoft.com/office/word/2010/wordprocessingCanvas" xmlns:cx="http://schemas.microsoft.com/office/drawing/2014/chartex" xmlns:cx1="http://schemas.microsoft.com/office/drawing/2015/9/8/chartex" xmlns:cx2="http://schemas.microsoft.com/office/drawing/2015/10/21/chartex" xmlns:cx3="http://schemas.microsoft.com/office/drawing/2016/5/9/chartex" xmlns:cx4="http://schemas.microsoft.com/office/drawing/2016/5/10/chartex" xmlns:cx5="http://schemas.microsoft.com/office/drawing/2016/5/11/chartex" xmlns:cx6="http://schemas.microsoft.com/office/drawing/2016/5/12/chartex" xmlns:cx7="http://schemas.microsoft.com/office/drawing/2016/5/13/chartex" xmlns:cx8="http://schemas.microsoft.com/office/drawing/2016/5/14/chartex" xmlns:mc="http://schemas.openxmlformats.org/markup-compatibility/2006" xmlns:aink="http://schemas.microsoft.com/office/drawing/2016/ink" xmlns:am3d="http://schemas.microsoft.com/office/drawing/2017/model3d" xmlns:o="urn:schemas-microsoft-com:office:office" xmlns:oel="http://schemas.microsoft.com/office/2019/extlst" xmlns:r="http://schemas.openxmlformats.org/officeDocument/2006/relationships" xmlns:m="http://schemas.openxmlformats.org/officeDocument/2006/math" xmlns:v="urn:schemas-microsoft-com:vml" xmlns:wp14="http://schemas.microsoft.com/office/word/2010/wordprocessingDrawing" xmlns:wp="http://schemas.openxmlformats.org/drawingml/2006/wordprocessingDrawing" xmlns:w10="urn:schemas-microsoft-com:office:word" xmlns:w="http://schemas.openxmlformats.org/wordprocessingml/2006/main" xmlns:w14="http://schemas.microsoft.com/office/word/2010/wordml" xmlns:w15="http://schemas.microsoft.com/office/word/2012/wordml" xmlns:w16cex="http://schemas.microsoft.com/office/word/2018/wordml/cex" xmlns:w16cid="http://schemas.microsoft.com/office/word/2016/wordml/cid" xmlns:w16="http://schemas.microsoft.com/office/word/2018/wordml" xmlns:w16sdtdh="http://schemas.microsoft.com/office/word/2020/wordml/sdtdatahash" xmlns:w16se="http://schemas.microsoft.com/office/word/2015/wordml/symex" xmlns:wpg="http://schemas.microsoft.com/office/word/2010/wordprocessingGroup" xmlns:wpi="http://schemas.microsoft.com/office/word/2010/wordprocessingInk" xmlns:wne="http://schemas.microsoft.com/office/word/2006/wordml" xmlns:wps="http://schemas.microsoft.com/office/word/2010/wordprocessingShape" mc:Ignorable="w14 w15 w16se w16cid w16 w16cex w16sdtdh wp14">
   <w:p>
     <w:pPr>
-      <w:pStyle w:val="Nagwek"/>
+      <w:pStyle w:val="Header"/>
       <w:jc w:val="right"/>
     </w:pPr>
   </w:p>
@@ -4064,7 +4041,7 @@
 </file>
 
 <file path=word/numbering.xml><?xml version="1.0" encoding="utf-8"?>
-<w:numbering xmlns:wpc="http://schemas.microsoft.com/office/word/2010/wordprocessingCanvas" xmlns:cx="http://schemas.microsoft.com/office/drawing/2014/chartex" xmlns:cx1="http://schemas.microsoft.com/office/drawing/2015/9/8/chartex" xmlns:cx2="http://schemas.microsoft.com/office/drawing/2015/10/21/chartex" xmlns:cx3="http://schemas.microsoft.com/office/drawing/2016/5/9/chartex" xmlns:cx4="http://schemas.microsoft.com/office/drawing/2016/5/10/chartex" xmlns:cx5="http://schemas.microsoft.com/office/drawing/2016/5/11/chartex" xmlns:cx6="http://schemas.microsoft.com/office/drawing/2016/5/12/chartex" xmlns:cx7="http://schemas.microsoft.com/office/drawing/2016/5/13/chartex" xmlns:cx8="http://schemas.microsoft.com/office/drawing/2016/5/14/chartex" xmlns:mc="http://schemas.openxmlformats.org/markup-compatibility/2006" xmlns:aink="http://schemas.microsoft.com/office/drawing/2016/ink" xmlns:am3d="http://schemas.microsoft.com/office/drawing/2017/model3d" xmlns:o="urn:schemas-microsoft-com:office:office" xmlns:oel="http://schemas.microsoft.com/office/2019/extlst" xmlns:r="http://schemas.openxmlformats.org/officeDocument/2006/relationships" xmlns:m="http://schemas.openxmlformats.org/officeDocument/2006/math" xmlns:v="urn:schemas-microsoft-com:vml" xmlns:wp14="http://schemas.microsoft.com/office/word/2010/wordprocessingDrawing" xmlns:wp="http://schemas.openxmlformats.org/drawingml/2006/wordprocessingDrawing" xmlns:w10="urn:schemas-microsoft-com:office:word" xmlns:w="http://schemas.openxmlformats.org/wordprocessingml/2006/main" xmlns:w14="http://schemas.microsoft.com/office/word/2010/wordml" xmlns:w15="http://schemas.microsoft.com/office/word/2012/wordml" xmlns:w16cex="http://schemas.microsoft.com/office/word/2018/wordml/cex" xmlns:w16cid="http://schemas.microsoft.com/office/word/2016/wordml/cid" xmlns:w16="http://schemas.microsoft.com/office/word/2018/wordml" xmlns:w16du="http://schemas.microsoft.com/office/word/2023/wordml/word16du" xmlns:w16sdtdh="http://schemas.microsoft.com/office/word/2020/wordml/sdtdatahash" xmlns:w16se="http://schemas.microsoft.com/office/word/2015/wordml/symex" xmlns:wpg="http://schemas.microsoft.com/office/word/2010/wordprocessingGroup" xmlns:wpi="http://schemas.microsoft.com/office/word/2010/wordprocessingInk" xmlns:wne="http://schemas.microsoft.com/office/word/2006/wordml" xmlns:wps="http://schemas.microsoft.com/office/word/2010/wordprocessingShape" mc:Ignorable="w14 w15 w16se w16cid w16 w16cex w16sdtdh wp14">
+<w:numbering xmlns:wpc="http://schemas.microsoft.com/office/word/2010/wordprocessingCanvas" xmlns:cx="http://schemas.microsoft.com/office/drawing/2014/chartex" xmlns:cx1="http://schemas.microsoft.com/office/drawing/2015/9/8/chartex" xmlns:cx2="http://schemas.microsoft.com/office/drawing/2015/10/21/chartex" xmlns:cx3="http://schemas.microsoft.com/office/drawing/2016/5/9/chartex" xmlns:cx4="http://schemas.microsoft.com/office/drawing/2016/5/10/chartex" xmlns:cx5="http://schemas.microsoft.com/office/drawing/2016/5/11/chartex" xmlns:cx6="http://schemas.microsoft.com/office/drawing/2016/5/12/chartex" xmlns:cx7="http://schemas.microsoft.com/office/drawing/2016/5/13/chartex" xmlns:cx8="http://schemas.microsoft.com/office/drawing/2016/5/14/chartex" xmlns:mc="http://schemas.openxmlformats.org/markup-compatibility/2006" xmlns:aink="http://schemas.microsoft.com/office/drawing/2016/ink" xmlns:am3d="http://schemas.microsoft.com/office/drawing/2017/model3d" xmlns:o="urn:schemas-microsoft-com:office:office" xmlns:oel="http://schemas.microsoft.com/office/2019/extlst" xmlns:r="http://schemas.openxmlformats.org/officeDocument/2006/relationships" xmlns:m="http://schemas.openxmlformats.org/officeDocument/2006/math" xmlns:v="urn:schemas-microsoft-com:vml" xmlns:wp14="http://schemas.microsoft.com/office/word/2010/wordprocessingDrawing" xmlns:wp="http://schemas.openxmlformats.org/drawingml/2006/wordprocessingDrawing" xmlns:w10="urn:schemas-microsoft-com:office:word" xmlns:w="http://schemas.openxmlformats.org/wordprocessingml/2006/main" xmlns:w14="http://schemas.microsoft.com/office/word/2010/wordml" xmlns:w15="http://schemas.microsoft.com/office/word/2012/wordml" xmlns:w16cex="http://schemas.microsoft.com/office/word/2018/wordml/cex" xmlns:w16cid="http://schemas.microsoft.com/office/word/2016/wordml/cid" xmlns:w16="http://schemas.microsoft.com/office/word/2018/wordml" xmlns:w16sdtdh="http://schemas.microsoft.com/office/word/2020/wordml/sdtdatahash" xmlns:w16se="http://schemas.microsoft.com/office/word/2015/wordml/symex" xmlns:wpg="http://schemas.microsoft.com/office/word/2010/wordprocessingGroup" xmlns:wpi="http://schemas.microsoft.com/office/word/2010/wordprocessingInk" xmlns:wne="http://schemas.microsoft.com/office/word/2006/wordml" xmlns:wps="http://schemas.microsoft.com/office/word/2010/wordprocessingShape" mc:Ignorable="w14 w15 w16se w16cid w16 w16cex w16sdtdh wp14">
   <w:abstractNum w:abstractNumId="0" w15:restartNumberingAfterBreak="0">
     <w:nsid w:val="001D0197"/>
     <w:multiLevelType w:val="multilevel"/>
@@ -5763,7 +5740,7 @@
     <w:lsdException w:name="Unresolved Mention" w:semiHidden="1" w:unhideWhenUsed="1"/>
     <w:lsdException w:name="Smart Link" w:semiHidden="1" w:unhideWhenUsed="1"/>
   </w:latentStyles>
-  <w:style w:type="paragraph" w:default="1" w:styleId="Normalny">
+  <w:style w:type="paragraph" w:default="1" w:styleId="Normal">
     <w:name w:val="Normal"/>
     <w:qFormat/>
     <w:rsid w:val="002216B3"/>
@@ -5777,11 +5754,11 @@
       <w:lang w:val="nl" w:eastAsia="pl-PL"/>
     </w:rPr>
   </w:style>
-  <w:style w:type="paragraph" w:styleId="Nagwek1">
+  <w:style w:type="paragraph" w:styleId="Heading1">
     <w:name w:val="heading 1"/>
-    <w:basedOn w:val="Normalny"/>
-    <w:next w:val="Normalny"/>
-    <w:link w:val="Nagwek1Znak"/>
+    <w:basedOn w:val="Normal"/>
+    <w:next w:val="Normal"/>
+    <w:link w:val="Heading1Char"/>
     <w:uiPriority w:val="9"/>
     <w:qFormat/>
     <w:rsid w:val="002216B3"/>
@@ -5798,11 +5775,11 @@
       <w:szCs w:val="32"/>
     </w:rPr>
   </w:style>
-  <w:style w:type="paragraph" w:styleId="Nagwek2">
+  <w:style w:type="paragraph" w:styleId="Heading2">
     <w:name w:val="heading 2"/>
-    <w:basedOn w:val="Normalny"/>
-    <w:next w:val="Normalny"/>
-    <w:link w:val="Nagwek2Znak"/>
+    <w:basedOn w:val="Normal"/>
+    <w:next w:val="Normal"/>
+    <w:link w:val="Heading2Char"/>
     <w:uiPriority w:val="9"/>
     <w:unhideWhenUsed/>
     <w:qFormat/>
@@ -5820,11 +5797,11 @@
       <w:szCs w:val="26"/>
     </w:rPr>
   </w:style>
-  <w:style w:type="paragraph" w:styleId="Nagwek3">
+  <w:style w:type="paragraph" w:styleId="Heading3">
     <w:name w:val="heading 3"/>
-    <w:basedOn w:val="Normalny"/>
-    <w:next w:val="Normalny"/>
-    <w:link w:val="Nagwek3Znak"/>
+    <w:basedOn w:val="Normal"/>
+    <w:next w:val="Normal"/>
+    <w:link w:val="Heading3Char"/>
     <w:uiPriority w:val="9"/>
     <w:semiHidden/>
     <w:unhideWhenUsed/>
@@ -5841,13 +5818,13 @@
       <w:color w:val="243F60" w:themeColor="accent1" w:themeShade="7F"/>
     </w:rPr>
   </w:style>
-  <w:style w:type="character" w:default="1" w:styleId="Domylnaczcionkaakapitu">
+  <w:style w:type="character" w:default="1" w:styleId="DefaultParagraphFont">
     <w:name w:val="Default Paragraph Font"/>
     <w:uiPriority w:val="1"/>
     <w:semiHidden/>
     <w:unhideWhenUsed/>
   </w:style>
-  <w:style w:type="table" w:default="1" w:styleId="Standardowy">
+  <w:style w:type="table" w:default="1" w:styleId="TableNormal">
     <w:name w:val="Normal Table"/>
     <w:uiPriority w:val="99"/>
     <w:semiHidden/>
@@ -5862,17 +5839,17 @@
       </w:tblCellMar>
     </w:tblPr>
   </w:style>
-  <w:style w:type="numbering" w:default="1" w:styleId="Bezlisty">
+  <w:style w:type="numbering" w:default="1" w:styleId="NoList">
     <w:name w:val="No List"/>
     <w:uiPriority w:val="99"/>
     <w:semiHidden/>
     <w:unhideWhenUsed/>
   </w:style>
-  <w:style w:type="paragraph" w:styleId="Tytu">
+  <w:style w:type="paragraph" w:styleId="Title">
     <w:name w:val="Title"/>
-    <w:basedOn w:val="Normalny"/>
-    <w:next w:val="Normalny"/>
-    <w:link w:val="TytuZnak"/>
+    <w:basedOn w:val="Normal"/>
+    <w:next w:val="Normal"/>
+    <w:link w:val="TitleChar"/>
     <w:uiPriority w:val="10"/>
     <w:qFormat/>
     <w:rsid w:val="002216B3"/>
@@ -5888,10 +5865,10 @@
       <w:szCs w:val="56"/>
     </w:rPr>
   </w:style>
-  <w:style w:type="character" w:customStyle="1" w:styleId="TytuZnak">
-    <w:name w:val="Tytuł Znak"/>
-    <w:basedOn w:val="Domylnaczcionkaakapitu"/>
-    <w:link w:val="Tytu"/>
+  <w:style w:type="character" w:customStyle="1" w:styleId="TitleChar">
+    <w:name w:val="Title Char"/>
+    <w:basedOn w:val="DefaultParagraphFont"/>
+    <w:link w:val="Title"/>
     <w:uiPriority w:val="10"/>
     <w:rsid w:val="002216B3"/>
     <w:rPr>
@@ -5903,11 +5880,11 @@
       <w:lang w:val="nl" w:eastAsia="pl-PL"/>
     </w:rPr>
   </w:style>
-  <w:style w:type="paragraph" w:styleId="Podtytu">
+  <w:style w:type="paragraph" w:styleId="Subtitle">
     <w:name w:val="Subtitle"/>
-    <w:basedOn w:val="Normalny"/>
-    <w:next w:val="Normalny"/>
-    <w:link w:val="PodtytuZnak"/>
+    <w:basedOn w:val="Normal"/>
+    <w:next w:val="Normal"/>
+    <w:link w:val="SubtitleChar"/>
     <w:uiPriority w:val="11"/>
     <w:qFormat/>
     <w:rsid w:val="002216B3"/>
@@ -5923,10 +5900,10 @@
       <w:spacing w:val="15"/>
     </w:rPr>
   </w:style>
-  <w:style w:type="character" w:customStyle="1" w:styleId="PodtytuZnak">
-    <w:name w:val="Podtytuł Znak"/>
-    <w:basedOn w:val="Domylnaczcionkaakapitu"/>
-    <w:link w:val="Podtytu"/>
+  <w:style w:type="character" w:customStyle="1" w:styleId="SubtitleChar">
+    <w:name w:val="Subtitle Char"/>
+    <w:basedOn w:val="DefaultParagraphFont"/>
+    <w:link w:val="Subtitle"/>
     <w:uiPriority w:val="11"/>
     <w:rsid w:val="002216B3"/>
     <w:rPr>
@@ -5938,10 +5915,10 @@
       <w:lang w:val="nl" w:eastAsia="pl-PL"/>
     </w:rPr>
   </w:style>
-  <w:style w:type="paragraph" w:styleId="Nagwek">
+  <w:style w:type="paragraph" w:styleId="Header">
     <w:name w:val="header"/>
-    <w:basedOn w:val="Normalny"/>
-    <w:link w:val="NagwekZnak"/>
+    <w:basedOn w:val="Normal"/>
+    <w:link w:val="HeaderChar"/>
     <w:uiPriority w:val="99"/>
     <w:unhideWhenUsed/>
     <w:rsid w:val="002216B3"/>
@@ -5953,10 +5930,10 @@
       <w:spacing w:line="240" w:lineRule="auto"/>
     </w:pPr>
   </w:style>
-  <w:style w:type="character" w:customStyle="1" w:styleId="NagwekZnak">
-    <w:name w:val="Nagłówek Znak"/>
-    <w:basedOn w:val="Domylnaczcionkaakapitu"/>
-    <w:link w:val="Nagwek"/>
+  <w:style w:type="character" w:customStyle="1" w:styleId="HeaderChar">
+    <w:name w:val="Header Char"/>
+    <w:basedOn w:val="DefaultParagraphFont"/>
+    <w:link w:val="Header"/>
     <w:uiPriority w:val="99"/>
     <w:rsid w:val="002216B3"/>
     <w:rPr>
@@ -5966,10 +5943,10 @@
       <w:lang w:val="nl" w:eastAsia="pl-PL"/>
     </w:rPr>
   </w:style>
-  <w:style w:type="paragraph" w:styleId="Stopka">
+  <w:style w:type="paragraph" w:styleId="Footer">
     <w:name w:val="footer"/>
-    <w:basedOn w:val="Normalny"/>
-    <w:link w:val="StopkaZnak"/>
+    <w:basedOn w:val="Normal"/>
+    <w:link w:val="FooterChar"/>
     <w:uiPriority w:val="99"/>
     <w:unhideWhenUsed/>
     <w:rsid w:val="002216B3"/>
@@ -5981,10 +5958,10 @@
       <w:spacing w:line="240" w:lineRule="auto"/>
     </w:pPr>
   </w:style>
-  <w:style w:type="character" w:customStyle="1" w:styleId="StopkaZnak">
-    <w:name w:val="Stopka Znak"/>
-    <w:basedOn w:val="Domylnaczcionkaakapitu"/>
-    <w:link w:val="Stopka"/>
+  <w:style w:type="character" w:customStyle="1" w:styleId="FooterChar">
+    <w:name w:val="Footer Char"/>
+    <w:basedOn w:val="DefaultParagraphFont"/>
+    <w:link w:val="Footer"/>
     <w:uiPriority w:val="99"/>
     <w:rsid w:val="002216B3"/>
     <w:rPr>
@@ -5994,10 +5971,10 @@
       <w:lang w:val="nl" w:eastAsia="pl-PL"/>
     </w:rPr>
   </w:style>
-  <w:style w:type="character" w:customStyle="1" w:styleId="Nagwek1Znak">
-    <w:name w:val="Nagłówek 1 Znak"/>
-    <w:basedOn w:val="Domylnaczcionkaakapitu"/>
-    <w:link w:val="Nagwek1"/>
+  <w:style w:type="character" w:customStyle="1" w:styleId="Heading1Char">
+    <w:name w:val="Heading 1 Char"/>
+    <w:basedOn w:val="DefaultParagraphFont"/>
+    <w:link w:val="Heading1"/>
     <w:uiPriority w:val="9"/>
     <w:rsid w:val="002216B3"/>
     <w:rPr>
@@ -6008,10 +5985,10 @@
       <w:lang w:val="nl" w:eastAsia="pl-PL"/>
     </w:rPr>
   </w:style>
-  <w:style w:type="paragraph" w:styleId="Nagwekspisutreci">
+  <w:style w:type="paragraph" w:styleId="TOCHeading">
     <w:name w:val="TOC Heading"/>
-    <w:basedOn w:val="Nagwek1"/>
-    <w:next w:val="Normalny"/>
+    <w:basedOn w:val="Heading1"/>
+    <w:next w:val="Normal"/>
     <w:uiPriority w:val="39"/>
     <w:unhideWhenUsed/>
     <w:qFormat/>
@@ -6024,9 +6001,9 @@
       <w:lang w:val="pl-PL"/>
     </w:rPr>
   </w:style>
-  <w:style w:type="paragraph" w:styleId="Akapitzlist">
+  <w:style w:type="paragraph" w:styleId="ListParagraph">
     <w:name w:val="List Paragraph"/>
-    <w:basedOn w:val="Normalny"/>
+    <w:basedOn w:val="Normal"/>
     <w:uiPriority w:val="34"/>
     <w:qFormat/>
     <w:rsid w:val="002216B3"/>
@@ -6035,10 +6012,10 @@
       <w:contextualSpacing/>
     </w:pPr>
   </w:style>
-  <w:style w:type="paragraph" w:styleId="Spistreci1">
+  <w:style w:type="paragraph" w:styleId="TOC1">
     <w:name w:val="toc 1"/>
-    <w:basedOn w:val="Normalny"/>
-    <w:next w:val="Normalny"/>
+    <w:basedOn w:val="Normal"/>
+    <w:next w:val="Normal"/>
     <w:autoRedefine/>
     <w:uiPriority w:val="39"/>
     <w:unhideWhenUsed/>
@@ -6047,9 +6024,9 @@
       <w:spacing w:after="100"/>
     </w:pPr>
   </w:style>
-  <w:style w:type="character" w:styleId="Hipercze">
+  <w:style w:type="character" w:styleId="Hyperlink">
     <w:name w:val="Hyperlink"/>
-    <w:basedOn w:val="Domylnaczcionkaakapitu"/>
+    <w:basedOn w:val="DefaultParagraphFont"/>
     <w:uiPriority w:val="99"/>
     <w:unhideWhenUsed/>
     <w:rsid w:val="002216B3"/>
@@ -6058,10 +6035,10 @@
       <w:u w:val="single"/>
     </w:rPr>
   </w:style>
-  <w:style w:type="paragraph" w:styleId="Spistreci2">
+  <w:style w:type="paragraph" w:styleId="TOC2">
     <w:name w:val="toc 2"/>
-    <w:basedOn w:val="Normalny"/>
-    <w:next w:val="Normalny"/>
+    <w:basedOn w:val="Normal"/>
+    <w:next w:val="Normal"/>
     <w:autoRedefine/>
     <w:uiPriority w:val="39"/>
     <w:unhideWhenUsed/>
@@ -6077,10 +6054,10 @@
       <w:lang w:val="pl-PL"/>
     </w:rPr>
   </w:style>
-  <w:style w:type="paragraph" w:styleId="Spistreci3">
+  <w:style w:type="paragraph" w:styleId="TOC3">
     <w:name w:val="toc 3"/>
-    <w:basedOn w:val="Normalny"/>
-    <w:next w:val="Normalny"/>
+    <w:basedOn w:val="Normal"/>
+    <w:next w:val="Normal"/>
     <w:autoRedefine/>
     <w:uiPriority w:val="39"/>
     <w:unhideWhenUsed/>
@@ -6096,10 +6073,10 @@
       <w:lang w:val="pl-PL"/>
     </w:rPr>
   </w:style>
-  <w:style w:type="character" w:customStyle="1" w:styleId="Nagwek3Znak">
-    <w:name w:val="Nagłówek 3 Znak"/>
-    <w:basedOn w:val="Domylnaczcionkaakapitu"/>
-    <w:link w:val="Nagwek3"/>
+  <w:style w:type="character" w:customStyle="1" w:styleId="Heading3Char">
+    <w:name w:val="Heading 3 Char"/>
+    <w:basedOn w:val="DefaultParagraphFont"/>
+    <w:link w:val="Heading3"/>
     <w:uiPriority w:val="9"/>
     <w:semiHidden/>
     <w:rsid w:val="002216B3"/>
@@ -6111,9 +6088,9 @@
       <w:lang w:val="nl" w:eastAsia="pl-PL"/>
     </w:rPr>
   </w:style>
-  <w:style w:type="table" w:styleId="Zwykatabela1">
+  <w:style w:type="table" w:styleId="PlainTable1">
     <w:name w:val="Plain Table 1"/>
-    <w:basedOn w:val="Standardowy"/>
+    <w:basedOn w:val="TableNormal"/>
     <w:uiPriority w:val="41"/>
     <w:rsid w:val="00EC5BFF"/>
     <w:pPr>
@@ -6174,9 +6151,9 @@
       </w:tcPr>
     </w:tblStylePr>
   </w:style>
-  <w:style w:type="table" w:styleId="Siatkatabelijasna">
+  <w:style w:type="table" w:styleId="TableGridLight">
     <w:name w:val="Grid Table Light"/>
-    <w:basedOn w:val="Standardowy"/>
+    <w:basedOn w:val="TableNormal"/>
     <w:uiPriority w:val="40"/>
     <w:rsid w:val="00EC5BFF"/>
     <w:pPr>
@@ -6193,9 +6170,9 @@
       </w:tblBorders>
     </w:tblPr>
   </w:style>
-  <w:style w:type="table" w:styleId="Tabelasiatki4">
+  <w:style w:type="table" w:styleId="GridTable4">
     <w:name w:val="Grid Table 4"/>
-    <w:basedOn w:val="Standardowy"/>
+    <w:basedOn w:val="TableNormal"/>
     <w:uiPriority w:val="49"/>
     <w:rsid w:val="00EC5BFF"/>
     <w:pPr>
@@ -6269,9 +6246,9 @@
       </w:tcPr>
     </w:tblStylePr>
   </w:style>
-  <w:style w:type="table" w:styleId="Tabela-Siatka">
+  <w:style w:type="table" w:styleId="TableGrid">
     <w:name w:val="Table Grid"/>
-    <w:basedOn w:val="Standardowy"/>
+    <w:basedOn w:val="TableNormal"/>
     <w:uiPriority w:val="59"/>
     <w:rsid w:val="00EC5BFF"/>
     <w:pPr>
@@ -6288,10 +6265,10 @@
       </w:tblBorders>
     </w:tblPr>
   </w:style>
-  <w:style w:type="character" w:customStyle="1" w:styleId="Nagwek2Znak">
-    <w:name w:val="Nagłówek 2 Znak"/>
-    <w:basedOn w:val="Domylnaczcionkaakapitu"/>
-    <w:link w:val="Nagwek2"/>
+  <w:style w:type="character" w:customStyle="1" w:styleId="Heading2Char">
+    <w:name w:val="Heading 2 Char"/>
+    <w:basedOn w:val="DefaultParagraphFont"/>
+    <w:link w:val="Heading2"/>
     <w:uiPriority w:val="9"/>
     <w:rsid w:val="005E5976"/>
     <w:rPr>
@@ -6302,10 +6279,10 @@
       <w:lang w:val="nl" w:eastAsia="pl-PL"/>
     </w:rPr>
   </w:style>
-  <w:style w:type="paragraph" w:styleId="Legenda">
+  <w:style w:type="paragraph" w:styleId="Caption">
     <w:name w:val="caption"/>
-    <w:basedOn w:val="Normalny"/>
-    <w:next w:val="Normalny"/>
+    <w:basedOn w:val="Normal"/>
+    <w:next w:val="Normal"/>
     <w:uiPriority w:val="35"/>
     <w:unhideWhenUsed/>
     <w:qFormat/>
@@ -6321,9 +6298,9 @@
       <w:szCs w:val="18"/>
     </w:rPr>
   </w:style>
-  <w:style w:type="character" w:styleId="Nierozpoznanawzmianka">
+  <w:style w:type="character" w:styleId="UnresolvedMention">
     <w:name w:val="Unresolved Mention"/>
-    <w:basedOn w:val="Domylnaczcionkaakapitu"/>
+    <w:basedOn w:val="DefaultParagraphFont"/>
     <w:uiPriority w:val="99"/>
     <w:semiHidden/>
     <w:unhideWhenUsed/>

</xml_diff>

<commit_message>
updating naming conventions and Architecture Document
</commit_message>
<xml_diff>
--- a/Application Architecture/QS - Architecture.docx
+++ b/Application Architecture/QS - Architecture.docx
@@ -1767,6 +1767,80 @@
           </w:p>
         </w:tc>
       </w:tr>
+      <w:tr>
+        <w:tc>
+          <w:tcPr>
+            <w:tcW w:w="1213" w:type="dxa"/>
+          </w:tcPr>
+          <w:p>
+            <w:pPr>
+              <w:rPr>
+                <w:lang w:val="en-GB"/>
+              </w:rPr>
+            </w:pPr>
+            <w:r>
+              <w:rPr>
+                <w:lang w:val="en-GB"/>
+              </w:rPr>
+              <w:t>0.5</w:t>
+            </w:r>
+          </w:p>
+        </w:tc>
+        <w:tc>
+          <w:tcPr>
+            <w:tcW w:w="1589" w:type="dxa"/>
+          </w:tcPr>
+          <w:p>
+            <w:pPr>
+              <w:rPr>
+                <w:lang w:val="en-GB"/>
+              </w:rPr>
+            </w:pPr>
+            <w:r>
+              <w:rPr>
+                <w:lang w:val="en-GB"/>
+              </w:rPr>
+              <w:t>07-06-2023</w:t>
+            </w:r>
+          </w:p>
+        </w:tc>
+        <w:tc>
+          <w:tcPr>
+            <w:tcW w:w="1559" w:type="dxa"/>
+          </w:tcPr>
+          <w:p>
+            <w:pPr>
+              <w:rPr>
+                <w:lang w:val="en-GB"/>
+              </w:rPr>
+            </w:pPr>
+            <w:r>
+              <w:rPr>
+                <w:lang w:val="en-GB"/>
+              </w:rPr>
+              <w:t>G. Malisz</w:t>
+            </w:r>
+          </w:p>
+        </w:tc>
+        <w:tc>
+          <w:tcPr>
+            <w:tcW w:w="4927" w:type="dxa"/>
+          </w:tcPr>
+          <w:p>
+            <w:pPr>
+              <w:rPr>
+                <w:lang w:val="en-GB"/>
+              </w:rPr>
+            </w:pPr>
+            <w:r>
+              <w:rPr>
+                <w:lang w:val="en-GB"/>
+              </w:rPr>
+              <w:t>Updated Microservices Paragraph</w:t>
+            </w:r>
+          </w:p>
+        </w:tc>
+      </w:tr>
     </w:tbl>
     <w:p>
       <w:pPr>
@@ -2777,7 +2851,7 @@
           <w:lang w:val="en-GB"/>
         </w:rPr>
         <w:lastRenderedPageBreak/>
-        <w:t>Architecture of Microservices</w:t>
+        <w:t>Microservices</w:t>
       </w:r>
       <w:bookmarkEnd w:id="10"/>
     </w:p>
@@ -2796,23 +2870,39 @@
         <w:rPr>
           <w:lang w:val="en-GB"/>
         </w:rPr>
-        <w:t>Canvas Dashboard Microservice</w:t>
+        <w:t>Dashboard</w:t>
       </w:r>
     </w:p>
     <w:p>
       <w:pPr>
-        <w:spacing w:after="200"/>
-        <w:rPr>
-          <w:lang w:val="en-GB"/>
-        </w:rPr>
-      </w:pPr>
-      <w:r>
-        <w:rPr>
-          <w:lang w:val="en-GB"/>
-        </w:rPr>
-        <w:t>DDD</w:t>
+        <w:pStyle w:val="Legenda"/>
+        <w:rPr>
+          <w:lang w:val="en-GB"/>
+        </w:rPr>
+      </w:pPr>
+      <w:bookmarkStart w:id="11" w:name="_Hlk137027902"/>
+      <w:r>
+        <w:rPr>
+          <w:lang w:val="en-GB"/>
+        </w:rPr>
+        <w:t>Dashboard</w:t>
+      </w:r>
+      <w:r>
+        <w:rPr>
+          <w:lang w:val="en-GB"/>
+        </w:rPr>
+        <w:t xml:space="preserve"> Report can be found in the file </w:t>
+      </w:r>
+      <w:r>
+        <w:rPr>
+          <w:b/>
+          <w:bCs/>
+          <w:lang w:val="en-GB"/>
+        </w:rPr>
+        <w:t>QS - Dashboard Report.docx</w:t>
       </w:r>
     </w:p>
+    <w:bookmarkEnd w:id="11"/>
     <w:p>
       <w:pPr>
         <w:pStyle w:val="Nagwek2"/>
@@ -2828,555 +2918,73 @@
         <w:rPr>
           <w:lang w:val="en-GB"/>
         </w:rPr>
-        <w:t>Canvas Dashboard Gateway Microservice</w:t>
+        <w:t>Canvas LTI</w:t>
+      </w:r>
+      <w:r>
+        <w:rPr>
+          <w:lang w:val="en-GB"/>
+        </w:rPr>
+        <w:t xml:space="preserve"> Gateway</w:t>
       </w:r>
     </w:p>
     <w:p>
       <w:pPr>
-        <w:spacing w:after="200"/>
-        <w:rPr>
-          <w:lang w:val="en-GB"/>
-        </w:rPr>
-      </w:pPr>
-      <w:r>
-        <w:rPr>
-          <w:lang w:val="en-GB"/>
-        </w:rPr>
-        <w:t>Gateway Microservice is responsible for capturing API calls from Canvas Dashboard Microservice</w:t>
-      </w:r>
-      <w:r>
-        <w:rPr>
-          <w:lang w:val="en-GB"/>
-        </w:rPr>
-        <w:t xml:space="preserve">, decomposing them and forwarding to </w:t>
-      </w:r>
-      <w:r>
-        <w:rPr>
-          <w:lang w:val="en-GB"/>
-        </w:rPr>
-        <w:t>appropriate</w:t>
-      </w:r>
-      <w:r>
-        <w:rPr>
-          <w:lang w:val="en-GB"/>
-        </w:rPr>
-        <w:t xml:space="preserve"> microservices. Benefits of this approach is:</w:t>
+        <w:pStyle w:val="Legenda"/>
+        <w:rPr>
+          <w:lang w:val="en-GB"/>
+        </w:rPr>
+      </w:pPr>
+      <w:r>
+        <w:rPr>
+          <w:lang w:val="en-GB"/>
+        </w:rPr>
+        <w:t>Canvas LTI</w:t>
+      </w:r>
+      <w:r>
+        <w:rPr>
+          <w:lang w:val="en-GB"/>
+        </w:rPr>
+        <w:t xml:space="preserve"> Gateway</w:t>
+      </w:r>
+      <w:r>
+        <w:rPr>
+          <w:lang w:val="en-GB"/>
+        </w:rPr>
+        <w:t xml:space="preserve"> Report can be found in the file </w:t>
+      </w:r>
+      <w:r>
+        <w:rPr>
+          <w:b/>
+          <w:bCs/>
+          <w:lang w:val="en-GB"/>
+        </w:rPr>
+        <w:t xml:space="preserve">QS - </w:t>
+      </w:r>
+      <w:r>
+        <w:rPr>
+          <w:b/>
+          <w:bCs/>
+          <w:lang w:val="en-GB"/>
+        </w:rPr>
+        <w:t>Canvas LTI</w:t>
+      </w:r>
+      <w:r>
+        <w:rPr>
+          <w:b/>
+          <w:bCs/>
+          <w:lang w:val="en-GB"/>
+        </w:rPr>
+        <w:t xml:space="preserve"> Gateway Report</w:t>
+      </w:r>
+      <w:r>
+        <w:rPr>
+          <w:b/>
+          <w:bCs/>
+          <w:lang w:val="en-GB"/>
+        </w:rPr>
+        <w:t>.pdf</w:t>
       </w:r>
     </w:p>
-    <w:p>
-      <w:pPr>
-        <w:pStyle w:val="Akapitzlist"/>
-        <w:numPr>
-          <w:ilvl w:val="0"/>
-          <w:numId w:val="14"/>
-        </w:numPr>
-        <w:spacing w:after="200"/>
-        <w:rPr>
-          <w:lang w:val="en-GB"/>
-        </w:rPr>
-      </w:pPr>
-      <w:r>
-        <w:rPr>
-          <w:lang w:val="en-GB"/>
-        </w:rPr>
-        <w:t xml:space="preserve">Better Client Performance </w:t>
-      </w:r>
-      <w:r>
-        <w:rPr>
-          <w:lang w:val="en-GB"/>
-        </w:rPr>
-        <w:t>(</w:t>
-      </w:r>
-      <w:r>
-        <w:rPr>
-          <w:lang w:val="en-GB"/>
-        </w:rPr>
-        <w:t>UX</w:t>
-      </w:r>
-      <w:r>
-        <w:rPr>
-          <w:lang w:val="en-GB"/>
-        </w:rPr>
-        <w:t>) –</w:t>
-      </w:r>
-      <w:r>
-        <w:rPr>
-          <w:lang w:val="en-GB"/>
-        </w:rPr>
-        <w:t xml:space="preserve"> filters all of the individual requests to the microservices through the gateway which reduces latency</w:t>
-      </w:r>
-      <w:r>
-        <w:rPr>
-          <w:lang w:val="en-GB"/>
-        </w:rPr>
-        <w:t>.</w:t>
-      </w:r>
-      <w:r>
-        <w:rPr>
-          <w:lang w:val="en-GB"/>
-        </w:rPr>
-        <w:t xml:space="preserve"> </w:t>
-      </w:r>
-    </w:p>
-    <w:p>
-      <w:pPr>
-        <w:pStyle w:val="Akapitzlist"/>
-        <w:numPr>
-          <w:ilvl w:val="0"/>
-          <w:numId w:val="14"/>
-        </w:numPr>
-        <w:spacing w:after="200"/>
-        <w:rPr>
-          <w:lang w:val="en-GB"/>
-        </w:rPr>
-      </w:pPr>
-      <w:r>
-        <w:rPr>
-          <w:lang w:val="en-GB"/>
-        </w:rPr>
-        <w:t>Security</w:t>
-      </w:r>
-      <w:r>
-        <w:rPr>
-          <w:lang w:val="en-GB"/>
-        </w:rPr>
-        <w:t xml:space="preserve"> –</w:t>
-      </w:r>
-      <w:r>
-        <w:rPr>
-          <w:lang w:val="en-GB"/>
-        </w:rPr>
-        <w:t xml:space="preserve"> less susceptible to DoS attack</w:t>
-      </w:r>
-      <w:r>
-        <w:rPr>
-          <w:lang w:val="en-GB"/>
-        </w:rPr>
-        <w:t>.</w:t>
-      </w:r>
-      <w:r>
-        <w:rPr>
-          <w:lang w:val="en-GB"/>
-        </w:rPr>
-        <w:t xml:space="preserve"> </w:t>
-      </w:r>
-      <w:r>
-        <w:rPr>
-          <w:lang w:val="en-GB"/>
-        </w:rPr>
-        <w:t>I</w:t>
-      </w:r>
-      <w:r>
-        <w:rPr>
-          <w:lang w:val="en-GB"/>
-        </w:rPr>
-        <w:t>t is another layer of security, API endpoints of the other microservices are not wide open to anyone on the internet, with that it is easier to add authentication</w:t>
-      </w:r>
-      <w:r>
-        <w:rPr>
-          <w:lang w:val="en-GB"/>
-        </w:rPr>
-        <w:t xml:space="preserve"> and </w:t>
-      </w:r>
-      <w:r>
-        <w:rPr>
-          <w:lang w:val="en-GB"/>
-        </w:rPr>
-        <w:t>authorization for another layer of security.</w:t>
-      </w:r>
-    </w:p>
-    <w:p>
-      <w:pPr>
-        <w:pStyle w:val="Akapitzlist"/>
-        <w:numPr>
-          <w:ilvl w:val="0"/>
-          <w:numId w:val="14"/>
-        </w:numPr>
-        <w:spacing w:after="200"/>
-        <w:rPr>
-          <w:lang w:val="en-GB"/>
-        </w:rPr>
-      </w:pPr>
-      <w:r>
-        <w:rPr>
-          <w:lang w:val="en-GB"/>
-        </w:rPr>
-        <w:t>Protocol Translation</w:t>
-      </w:r>
-      <w:r>
-        <w:rPr>
-          <w:lang w:val="en-GB"/>
-        </w:rPr>
-        <w:t xml:space="preserve"> (</w:t>
-      </w:r>
-      <w:r>
-        <w:rPr>
-          <w:lang w:val="en-GB"/>
-        </w:rPr>
-        <w:t>SSL termination</w:t>
-      </w:r>
-      <w:r>
-        <w:rPr>
-          <w:lang w:val="en-GB"/>
-        </w:rPr>
-        <w:t>)</w:t>
-      </w:r>
-      <w:r>
-        <w:rPr>
-          <w:lang w:val="en-GB"/>
-        </w:rPr>
-        <w:t xml:space="preserve"> –</w:t>
-      </w:r>
-      <w:r>
-        <w:rPr>
-          <w:lang w:val="en-GB"/>
-        </w:rPr>
-        <w:t xml:space="preserve"> </w:t>
-      </w:r>
-      <w:r>
-        <w:rPr>
-          <w:lang w:val="en-GB"/>
-        </w:rPr>
-        <w:t xml:space="preserve">gateway allows for usage of </w:t>
-      </w:r>
-      <w:r>
-        <w:rPr>
-          <w:lang w:val="en-GB"/>
-        </w:rPr>
-        <w:t>HTTPS</w:t>
-      </w:r>
-      <w:r>
-        <w:rPr>
-          <w:lang w:val="en-GB"/>
-        </w:rPr>
-        <w:t xml:space="preserve"> for communication between </w:t>
-      </w:r>
-      <w:r>
-        <w:rPr>
-          <w:lang w:val="en-GB"/>
-        </w:rPr>
-        <w:t>Gateway</w:t>
-      </w:r>
-      <w:r>
-        <w:rPr>
-          <w:lang w:val="en-GB"/>
-        </w:rPr>
-        <w:t xml:space="preserve"> and Client</w:t>
-      </w:r>
-      <w:r>
-        <w:rPr>
-          <w:lang w:val="en-GB"/>
-        </w:rPr>
-        <w:t xml:space="preserve">, from Gateway to Microservices just HTTP, which </w:t>
-      </w:r>
-      <w:r>
-        <w:rPr>
-          <w:lang w:val="en-GB"/>
-        </w:rPr>
-        <w:t>does not require encryption, therefore it is more efficient</w:t>
-      </w:r>
-    </w:p>
-    <w:p>
-      <w:pPr>
-        <w:pStyle w:val="Akapitzlist"/>
-        <w:numPr>
-          <w:ilvl w:val="0"/>
-          <w:numId w:val="14"/>
-        </w:numPr>
-        <w:spacing w:after="200"/>
-        <w:rPr>
-          <w:lang w:val="en-GB"/>
-        </w:rPr>
-      </w:pPr>
-      <w:r>
-        <w:rPr>
-          <w:lang w:val="en-GB"/>
-        </w:rPr>
-        <w:t>Common functionality offload</w:t>
-      </w:r>
-      <w:r>
-        <w:rPr>
-          <w:lang w:val="en-GB"/>
-        </w:rPr>
-        <w:t xml:space="preserve"> –</w:t>
-      </w:r>
-      <w:r>
-        <w:rPr>
-          <w:lang w:val="en-GB"/>
-        </w:rPr>
-        <w:t xml:space="preserve"> part of the </w:t>
-      </w:r>
-      <w:r>
-        <w:rPr>
-          <w:lang w:val="en-GB"/>
-        </w:rPr>
-        <w:t>business</w:t>
-      </w:r>
-      <w:r>
-        <w:rPr>
-          <w:lang w:val="en-GB"/>
-        </w:rPr>
-        <w:t xml:space="preserve"> logic</w:t>
-      </w:r>
-      <w:r>
-        <w:rPr>
-          <w:lang w:val="en-GB"/>
-        </w:rPr>
-        <w:t xml:space="preserve"> is </w:t>
-      </w:r>
-      <w:r>
-        <w:rPr>
-          <w:lang w:val="en-GB"/>
-        </w:rPr>
-        <w:t>extracted</w:t>
-      </w:r>
-      <w:r>
-        <w:rPr>
-          <w:lang w:val="en-GB"/>
-        </w:rPr>
-        <w:t xml:space="preserve"> from microservices</w:t>
-      </w:r>
-      <w:r>
-        <w:rPr>
-          <w:lang w:val="en-GB"/>
-        </w:rPr>
-        <w:t xml:space="preserve"> and</w:t>
-      </w:r>
-      <w:r>
-        <w:rPr>
-          <w:lang w:val="en-GB"/>
-        </w:rPr>
-        <w:t xml:space="preserve"> is put in the Gateway, which makes other microservices focus on their tasks</w:t>
-      </w:r>
-      <w:r>
-        <w:rPr>
-          <w:lang w:val="en-GB"/>
-        </w:rPr>
-        <w:t>.</w:t>
-      </w:r>
-    </w:p>
-    <w:p>
-      <w:pPr>
-        <w:pStyle w:val="Akapitzlist"/>
-        <w:numPr>
-          <w:ilvl w:val="0"/>
-          <w:numId w:val="14"/>
-        </w:numPr>
-        <w:spacing w:after="200"/>
-        <w:rPr>
-          <w:lang w:val="en-GB"/>
-        </w:rPr>
-      </w:pPr>
-      <w:r>
-        <w:rPr>
-          <w:lang w:val="en-GB"/>
-        </w:rPr>
-        <w:t>Clear code – gateway enables extracting code responsible for API routing from frontend to one place. It makes it easier to manage different possible API data retrieve routes</w:t>
-      </w:r>
-    </w:p>
-    <w:p>
-      <w:pPr>
-        <w:pStyle w:val="Akapitzlist"/>
-        <w:numPr>
-          <w:ilvl w:val="0"/>
-          <w:numId w:val="14"/>
-        </w:numPr>
-        <w:spacing w:after="200"/>
-        <w:rPr>
-          <w:lang w:val="en-GB"/>
-        </w:rPr>
-      </w:pPr>
-      <w:r>
-        <w:rPr>
-          <w:lang w:val="en-GB"/>
-        </w:rPr>
-        <w:t>Measuring</w:t>
-      </w:r>
-      <w:r>
-        <w:rPr>
-          <w:lang w:val="en-GB"/>
-        </w:rPr>
-        <w:t xml:space="preserve"> Data </w:t>
-      </w:r>
-      <w:r>
-        <w:rPr>
-          <w:lang w:val="en-GB"/>
-        </w:rPr>
-        <w:t>Fl</w:t>
-      </w:r>
-      <w:r>
-        <w:rPr>
-          <w:lang w:val="en-GB"/>
-        </w:rPr>
-        <w:t>ow</w:t>
-      </w:r>
-      <w:r>
-        <w:rPr>
-          <w:lang w:val="en-GB"/>
-        </w:rPr>
-        <w:t xml:space="preserve"> –</w:t>
-      </w:r>
-      <w:r>
-        <w:rPr>
-          <w:lang w:val="en-GB"/>
-        </w:rPr>
-        <w:t xml:space="preserve"> </w:t>
-      </w:r>
-      <w:r>
-        <w:rPr>
-          <w:lang w:val="en-GB"/>
-        </w:rPr>
-        <w:t xml:space="preserve">gateway enables easy way of measuring data flow and traffic </w:t>
-      </w:r>
-      <w:r>
-        <w:rPr>
-          <w:lang w:val="en-GB"/>
-        </w:rPr>
-        <w:t>in our application</w:t>
-      </w:r>
-    </w:p>
-    <w:p>
-      <w:pPr>
-        <w:pStyle w:val="Akapitzlist"/>
-        <w:numPr>
-          <w:ilvl w:val="0"/>
-          <w:numId w:val="14"/>
-        </w:numPr>
-        <w:spacing w:after="200"/>
-        <w:rPr>
-          <w:lang w:val="en-GB"/>
-        </w:rPr>
-      </w:pPr>
-      <w:r>
-        <w:rPr>
-          <w:lang w:val="en-GB"/>
-        </w:rPr>
-        <w:t>BFF (Backends For Frontends)</w:t>
-      </w:r>
-      <w:r>
-        <w:rPr>
-          <w:lang w:val="en-GB"/>
-        </w:rPr>
-        <w:t xml:space="preserve"> – in future</w:t>
-      </w:r>
-      <w:r>
-        <w:rPr>
-          <w:lang w:val="en-GB"/>
-        </w:rPr>
-        <w:t xml:space="preserve"> </w:t>
-      </w:r>
-      <w:r>
-        <w:rPr>
-          <w:lang w:val="en-GB"/>
-        </w:rPr>
-        <w:t>to</w:t>
-      </w:r>
-      <w:r>
-        <w:rPr>
-          <w:lang w:val="en-GB"/>
-        </w:rPr>
-        <w:t xml:space="preserve"> scale project, API gateways can be implemented for different clients (web app, mobile app, desktop app, 3rd party app)</w:t>
-      </w:r>
-      <w:r>
-        <w:rPr>
-          <w:lang w:val="en-GB"/>
-        </w:rPr>
-        <w:t>.</w:t>
-      </w:r>
-    </w:p>
-    <w:p>
-      <w:pPr>
-        <w:rPr>
-          <w:i/>
-          <w:iCs/>
-          <w:color w:val="1F497D" w:themeColor="text2"/>
-          <w:sz w:val="18"/>
-          <w:szCs w:val="18"/>
-        </w:rPr>
-      </w:pPr>
-      <w:hyperlink r:id="rId18" w:history="1">
-        <w:r>
-          <w:rPr>
-            <w:rStyle w:val="Hipercze"/>
-            <w:i/>
-            <w:iCs/>
-            <w:sz w:val="18"/>
-            <w:szCs w:val="18"/>
-          </w:rPr>
-          <w:t>https://microservices.io/patterns/apigateway.html</w:t>
-        </w:r>
-      </w:hyperlink>
-    </w:p>
-    <w:p>
-      <w:pPr>
-        <w:rPr>
-          <w:i/>
-          <w:iCs/>
-          <w:color w:val="1F497D" w:themeColor="text2"/>
-          <w:sz w:val="18"/>
-          <w:szCs w:val="18"/>
-        </w:rPr>
-      </w:pPr>
-      <w:hyperlink r:id="rId19" w:history="1">
-        <w:r>
-          <w:rPr>
-            <w:rStyle w:val="Hipercze"/>
-            <w:i/>
-            <w:iCs/>
-            <w:sz w:val="18"/>
-            <w:szCs w:val="18"/>
-          </w:rPr>
-          <w:t>https://medium.com/design-microservices-architecture-with-patterns/api-gateway-pattern-8ed0ddfce9df</w:t>
-        </w:r>
-      </w:hyperlink>
-    </w:p>
-    <w:p>
-      <w:pPr>
-        <w:rPr>
-          <w:i/>
-          <w:iCs/>
-          <w:color w:val="1F497D" w:themeColor="text2"/>
-          <w:sz w:val="18"/>
-          <w:szCs w:val="18"/>
-        </w:rPr>
-      </w:pPr>
-      <w:hyperlink r:id="rId20" w:history="1">
-        <w:r>
-          <w:rPr>
-            <w:rStyle w:val="Hipercze"/>
-            <w:i/>
-            <w:iCs/>
-            <w:sz w:val="18"/>
-            <w:szCs w:val="18"/>
-          </w:rPr>
-          <w:t>https://learn.microsoft.com/en-us/dotnet/architecture/microservices/architect-microservice-container-applications/direct-client-to-microservice-communication-versus-the-api-gateway-pattern</w:t>
-        </w:r>
-      </w:hyperlink>
-    </w:p>
-    <w:p>
-      <w:pPr>
-        <w:rPr>
-          <w:i/>
-          <w:iCs/>
-          <w:color w:val="1F497D" w:themeColor="text2"/>
-          <w:sz w:val="18"/>
-          <w:szCs w:val="18"/>
-        </w:rPr>
-      </w:pPr>
-      <w:hyperlink r:id="rId21" w:history="1">
-        <w:r>
-          <w:rPr>
-            <w:rStyle w:val="Hipercze"/>
-            <w:i/>
-            <w:iCs/>
-            <w:sz w:val="18"/>
-            <w:szCs w:val="18"/>
-          </w:rPr>
-          <w:t>https://www.youtube.com/watch?v=hWRRdICvMNs</w:t>
-        </w:r>
-      </w:hyperlink>
-    </w:p>
-    <w:p/>
     <w:p>
       <w:pPr>
         <w:pStyle w:val="Nagwek2"/>
@@ -3403,16 +3011,30 @@
     </w:p>
     <w:p>
       <w:pPr>
-        <w:spacing w:after="200"/>
-        <w:rPr>
-          <w:lang w:val="en-GB"/>
-        </w:rPr>
-      </w:pPr>
-      <w:r>
-        <w:rPr>
-          <w:lang w:val="en-GB"/>
-        </w:rPr>
-        <w:t>DDD</w:t>
+        <w:pStyle w:val="Legenda"/>
+        <w:rPr>
+          <w:lang w:val="en-GB"/>
+        </w:rPr>
+      </w:pPr>
+      <w:r>
+        <w:rPr>
+          <w:lang w:val="en-GB"/>
+        </w:rPr>
+        <w:t>Analyse Microservice</w:t>
+      </w:r>
+      <w:r>
+        <w:rPr>
+          <w:lang w:val="en-GB"/>
+        </w:rPr>
+        <w:t xml:space="preserve"> Report can be found in the file </w:t>
+      </w:r>
+      <w:r>
+        <w:rPr>
+          <w:b/>
+          <w:bCs/>
+          <w:lang w:val="en-GB"/>
+        </w:rPr>
+        <w:t>QS - Analyse Microservice Raport.docx</w:t>
       </w:r>
     </w:p>
     <w:p>
@@ -3435,16 +3057,36 @@
     </w:p>
     <w:p>
       <w:pPr>
-        <w:spacing w:after="200"/>
-        <w:rPr>
-          <w:lang w:val="en-GB"/>
-        </w:rPr>
-      </w:pPr>
-      <w:r>
-        <w:rPr>
-          <w:lang w:val="en-GB"/>
-        </w:rPr>
-        <w:t>DDD</w:t>
+        <w:pStyle w:val="Legenda"/>
+        <w:rPr>
+          <w:lang w:val="en-GB"/>
+        </w:rPr>
+      </w:pPr>
+      <w:r>
+        <w:rPr>
+          <w:lang w:val="en-GB"/>
+        </w:rPr>
+        <w:t>Weather Data Microservice</w:t>
+      </w:r>
+      <w:r>
+        <w:rPr>
+          <w:lang w:val="en-GB"/>
+        </w:rPr>
+        <w:t xml:space="preserve"> </w:t>
+      </w:r>
+      <w:r>
+        <w:rPr>
+          <w:lang w:val="en-GB"/>
+        </w:rPr>
+        <w:t xml:space="preserve">Report can be found in the file </w:t>
+      </w:r>
+      <w:r>
+        <w:rPr>
+          <w:b/>
+          <w:bCs/>
+          <w:lang w:val="en-GB"/>
+        </w:rPr>
+        <w:t>QS - Weather Data Microservice Raport.docx</w:t>
       </w:r>
     </w:p>
     <w:p>
@@ -3467,16 +3109,30 @@
     </w:p>
     <w:p>
       <w:pPr>
-        <w:spacing w:after="200"/>
-        <w:rPr>
-          <w:lang w:val="en-GB"/>
-        </w:rPr>
-      </w:pPr>
-      <w:r>
-        <w:rPr>
-          <w:lang w:val="en-GB"/>
-        </w:rPr>
-        <w:t>DDD</w:t>
+        <w:pStyle w:val="Legenda"/>
+        <w:rPr>
+          <w:lang w:val="en-GB"/>
+        </w:rPr>
+      </w:pPr>
+      <w:r>
+        <w:rPr>
+          <w:lang w:val="en-GB"/>
+        </w:rPr>
+        <w:t>Canvas Data Microservice</w:t>
+      </w:r>
+      <w:r>
+        <w:rPr>
+          <w:lang w:val="en-GB"/>
+        </w:rPr>
+        <w:t xml:space="preserve"> Report can be found in the file </w:t>
+      </w:r>
+      <w:r>
+        <w:rPr>
+          <w:b/>
+          <w:bCs/>
+          <w:lang w:val="en-GB"/>
+        </w:rPr>
+        <w:t>QS - Canvas Data Microservice Report.pdf</w:t>
       </w:r>
     </w:p>
     <w:p>
@@ -3504,8 +3160,8 @@
           <w:lang w:val="en-GB"/>
         </w:rPr>
       </w:pPr>
-      <w:bookmarkStart w:id="11" w:name="_Toc129620662"/>
-      <w:bookmarkStart w:id="12" w:name="_Toc131088215"/>
+      <w:bookmarkStart w:id="12" w:name="_Toc129620662"/>
+      <w:bookmarkStart w:id="13" w:name="_Toc131088215"/>
       <w:r>
         <w:rPr>
           <w:lang w:val="en-GB"/>
@@ -3513,8 +3169,8 @@
         <w:lastRenderedPageBreak/>
         <w:t>Definitions, Acronyms, and Abbreviations</w:t>
       </w:r>
-      <w:bookmarkEnd w:id="11"/>
       <w:bookmarkEnd w:id="12"/>
+      <w:bookmarkEnd w:id="13"/>
     </w:p>
     <w:p>
       <w:pPr>
@@ -3793,7 +3449,7 @@
                 <w:lang w:val="en-GB"/>
               </w:rPr>
             </w:pPr>
-            <w:bookmarkStart w:id="13" w:name="_Hlk129793050"/>
+            <w:bookmarkStart w:id="14" w:name="_Hlk129793050"/>
             <w:proofErr w:type="spellStart"/>
             <w:r>
               <w:rPr>
@@ -3816,7 +3472,7 @@
               </w:rPr>
               <w:t>icroservice</w:t>
             </w:r>
-            <w:bookmarkEnd w:id="13"/>
+            <w:bookmarkEnd w:id="14"/>
             <w:proofErr w:type="spellEnd"/>
           </w:p>
         </w:tc>
@@ -3919,9 +3575,9 @@
       </w:pPr>
     </w:p>
     <w:sectPr>
-      <w:headerReference w:type="default" r:id="rId22"/>
-      <w:footerReference w:type="default" r:id="rId23"/>
-      <w:headerReference w:type="first" r:id="rId24"/>
+      <w:headerReference w:type="default" r:id="rId18"/>
+      <w:footerReference w:type="default" r:id="rId19"/>
+      <w:headerReference w:type="first" r:id="rId20"/>
       <w:pgSz w:w="11906" w:h="16838"/>
       <w:pgMar w:top="1417" w:right="1417" w:bottom="1417" w:left="1417" w:header="708" w:footer="708" w:gutter="0"/>
       <w:pgNumType w:start="0"/>
@@ -4044,7 +3700,19 @@
       <w:jc w:val="right"/>
     </w:pPr>
     <w:r>
-      <w:t>Version 0.3 12.04.2023</w:t>
+      <w:t>Version 0.</w:t>
+    </w:r>
+    <w:r>
+      <w:t>5</w:t>
+    </w:r>
+    <w:r>
+      <w:t xml:space="preserve"> </w:t>
+    </w:r>
+    <w:r>
+      <w:rPr>
+        <w:lang w:val="en-GB"/>
+      </w:rPr>
+      <w:t>07-06-2023</w:t>
     </w:r>
   </w:p>
   <w:p>

</xml_diff>